<commit_message>
Reporte de Proyecto | Actualización de Avances | 08.06.2021 - 09:56am
</commit_message>
<xml_diff>
--- a/Reporte_Proyecto.docx
+++ b/Reporte_Proyecto.docx
@@ -11,6 +11,8 @@
       <w:r>
         <w:rPr>
           <w:rFonts w:ascii="Arial Narrow" w:hAnsi="Arial Narrow"/>
+          <w:noProof/>
+          <w:lang w:eastAsia="es-MX"/>
         </w:rPr>
         <w:drawing>
           <wp:anchor distT="0" distB="0" distL="114300" distR="114300" simplePos="0" relativeHeight="251661312" behindDoc="1" locked="0" layoutInCell="1" allowOverlap="1">
@@ -39,7 +41,7 @@
                     <a:blip r:embed="rId6" cstate="print">
                       <a:extLst>
                         <a:ext uri="{28A0092B-C50C-407E-A947-70E740481C1C}">
-                          <a14:useLocalDpi xmlns:a14="http://schemas.microsoft.com/office/drawing/2010/main" xmlns:wps="http://schemas.microsoft.com/office/word/2010/wordprocessingShape" xmlns:wpi="http://schemas.microsoft.com/office/word/2010/wordprocessingInk" xmlns:wpg="http://schemas.microsoft.com/office/word/2010/wordprocessingGroup" xmlns:w16se="http://schemas.microsoft.com/office/word/2015/wordml/symex" xmlns:w16sdtdh="http://schemas.microsoft.com/office/word/2020/wordml/sdtdatahash" xmlns:w16="http://schemas.microsoft.com/office/word/2018/wordml" xmlns:w16cid="http://schemas.microsoft.com/office/word/2016/wordml/cid" xmlns:w16cex="http://schemas.microsoft.com/office/word/2018/wordml/cex" xmlns:w15="http://schemas.microsoft.com/office/word/2012/wordml" xmlns:w14="http://schemas.microsoft.com/office/word/2010/wordml" xmlns:w="http://schemas.openxmlformats.org/wordprocessingml/2006/main" xmlns:w10="urn:schemas-microsoft-com:office:word" xmlns:wp14="http://schemas.microsoft.com/office/word/2010/wordprocessingDrawing" xmlns:v="urn:schemas-microsoft-com:vml" xmlns:o="urn:schemas-microsoft-com:office:office" xmlns:am3d="http://schemas.microsoft.com/office/drawing/2017/model3d" xmlns:aink="http://schemas.microsoft.com/office/drawing/2016/ink" xmlns:mc="http://schemas.openxmlformats.org/markup-compatibility/2006" xmlns:cx8="http://schemas.microsoft.com/office/drawing/2016/5/14/chartex" xmlns:cx7="http://schemas.microsoft.com/office/drawing/2016/5/13/chartex" xmlns:cx6="http://schemas.microsoft.com/office/drawing/2016/5/12/chartex" xmlns:cx5="http://schemas.microsoft.com/office/drawing/2016/5/11/chartex" xmlns:cx4="http://schemas.microsoft.com/office/drawing/2016/5/10/chartex" xmlns:cx3="http://schemas.microsoft.com/office/drawing/2016/5/9/chartex" xmlns:cx2="http://schemas.microsoft.com/office/drawing/2015/10/21/chartex" xmlns:cx1="http://schemas.microsoft.com/office/drawing/2015/9/8/chartex" xmlns:cx="http://schemas.microsoft.com/office/drawing/2014/chartex" xmlns:wpc="http://schemas.microsoft.com/office/word/2010/wordprocessingCanvas" xmlns="" val="0"/>
+                          <a14:useLocalDpi xmlns="" xmlns:wpc="http://schemas.microsoft.com/office/word/2010/wordprocessingCanvas" xmlns:cx="http://schemas.microsoft.com/office/drawing/2014/chartex" xmlns:cx1="http://schemas.microsoft.com/office/drawing/2015/9/8/chartex" xmlns:cx2="http://schemas.microsoft.com/office/drawing/2015/10/21/chartex" xmlns:cx3="http://schemas.microsoft.com/office/drawing/2016/5/9/chartex" xmlns:cx4="http://schemas.microsoft.com/office/drawing/2016/5/10/chartex" xmlns:cx5="http://schemas.microsoft.com/office/drawing/2016/5/11/chartex" xmlns:cx6="http://schemas.microsoft.com/office/drawing/2016/5/12/chartex" xmlns:cx7="http://schemas.microsoft.com/office/drawing/2016/5/13/chartex" xmlns:cx8="http://schemas.microsoft.com/office/drawing/2016/5/14/chartex" xmlns:mc="http://schemas.openxmlformats.org/markup-compatibility/2006" xmlns:aink="http://schemas.microsoft.com/office/drawing/2016/ink" xmlns:am3d="http://schemas.microsoft.com/office/drawing/2017/model3d" xmlns:o="urn:schemas-microsoft-com:office:office" xmlns:v="urn:schemas-microsoft-com:vml" xmlns:wp14="http://schemas.microsoft.com/office/word/2010/wordprocessingDrawing" xmlns:w10="urn:schemas-microsoft-com:office:word" xmlns:w="http://schemas.openxmlformats.org/wordprocessingml/2006/main" xmlns:w14="http://schemas.microsoft.com/office/word/2010/wordml" xmlns:w15="http://schemas.microsoft.com/office/word/2012/wordml" xmlns:w16cex="http://schemas.microsoft.com/office/word/2018/wordml/cex" xmlns:w16cid="http://schemas.microsoft.com/office/word/2016/wordml/cid" xmlns:w16="http://schemas.microsoft.com/office/word/2018/wordml" xmlns:w16sdtdh="http://schemas.microsoft.com/office/word/2020/wordml/sdtdatahash" xmlns:w16se="http://schemas.microsoft.com/office/word/2015/wordml/symex" xmlns:wpg="http://schemas.microsoft.com/office/word/2010/wordprocessingGroup" xmlns:wpi="http://schemas.microsoft.com/office/word/2010/wordprocessingInk" xmlns:wps="http://schemas.microsoft.com/office/word/2010/wordprocessingShape" xmlns:a14="http://schemas.microsoft.com/office/drawing/2010/main" val="0"/>
                         </a:ext>
                       </a:extLst>
                     </a:blip>
@@ -65,6 +67,8 @@
       <w:r>
         <w:rPr>
           <w:rFonts w:ascii="Arial Narrow" w:hAnsi="Arial Narrow"/>
+          <w:noProof/>
+          <w:lang w:eastAsia="es-MX"/>
         </w:rPr>
         <w:drawing>
           <wp:anchor distT="0" distB="0" distL="114300" distR="114300" simplePos="0" relativeHeight="251659264" behindDoc="0" locked="0" layoutInCell="1" allowOverlap="1">
@@ -93,7 +97,7 @@
                     <a:blip r:embed="rId7">
                       <a:extLst>
                         <a:ext uri="{28A0092B-C50C-407E-A947-70E740481C1C}">
-                          <a14:useLocalDpi xmlns:a14="http://schemas.microsoft.com/office/drawing/2010/main" xmlns:wps="http://schemas.microsoft.com/office/word/2010/wordprocessingShape" xmlns:wpi="http://schemas.microsoft.com/office/word/2010/wordprocessingInk" xmlns:wpg="http://schemas.microsoft.com/office/word/2010/wordprocessingGroup" xmlns:w16se="http://schemas.microsoft.com/office/word/2015/wordml/symex" xmlns:w16sdtdh="http://schemas.microsoft.com/office/word/2020/wordml/sdtdatahash" xmlns:w16="http://schemas.microsoft.com/office/word/2018/wordml" xmlns:w16cid="http://schemas.microsoft.com/office/word/2016/wordml/cid" xmlns:w16cex="http://schemas.microsoft.com/office/word/2018/wordml/cex" xmlns:w15="http://schemas.microsoft.com/office/word/2012/wordml" xmlns:w14="http://schemas.microsoft.com/office/word/2010/wordml" xmlns:w="http://schemas.openxmlformats.org/wordprocessingml/2006/main" xmlns:w10="urn:schemas-microsoft-com:office:word" xmlns:wp14="http://schemas.microsoft.com/office/word/2010/wordprocessingDrawing" xmlns:v="urn:schemas-microsoft-com:vml" xmlns:o="urn:schemas-microsoft-com:office:office" xmlns:am3d="http://schemas.microsoft.com/office/drawing/2017/model3d" xmlns:aink="http://schemas.microsoft.com/office/drawing/2016/ink" xmlns:mc="http://schemas.openxmlformats.org/markup-compatibility/2006" xmlns:cx8="http://schemas.microsoft.com/office/drawing/2016/5/14/chartex" xmlns:cx7="http://schemas.microsoft.com/office/drawing/2016/5/13/chartex" xmlns:cx6="http://schemas.microsoft.com/office/drawing/2016/5/12/chartex" xmlns:cx5="http://schemas.microsoft.com/office/drawing/2016/5/11/chartex" xmlns:cx4="http://schemas.microsoft.com/office/drawing/2016/5/10/chartex" xmlns:cx3="http://schemas.microsoft.com/office/drawing/2016/5/9/chartex" xmlns:cx2="http://schemas.microsoft.com/office/drawing/2015/10/21/chartex" xmlns:cx1="http://schemas.microsoft.com/office/drawing/2015/9/8/chartex" xmlns:cx="http://schemas.microsoft.com/office/drawing/2014/chartex" xmlns:wpc="http://schemas.microsoft.com/office/word/2010/wordprocessingCanvas" xmlns="" val="0"/>
+                          <a14:useLocalDpi xmlns="" xmlns:wpc="http://schemas.microsoft.com/office/word/2010/wordprocessingCanvas" xmlns:cx="http://schemas.microsoft.com/office/drawing/2014/chartex" xmlns:cx1="http://schemas.microsoft.com/office/drawing/2015/9/8/chartex" xmlns:cx2="http://schemas.microsoft.com/office/drawing/2015/10/21/chartex" xmlns:cx3="http://schemas.microsoft.com/office/drawing/2016/5/9/chartex" xmlns:cx4="http://schemas.microsoft.com/office/drawing/2016/5/10/chartex" xmlns:cx5="http://schemas.microsoft.com/office/drawing/2016/5/11/chartex" xmlns:cx6="http://schemas.microsoft.com/office/drawing/2016/5/12/chartex" xmlns:cx7="http://schemas.microsoft.com/office/drawing/2016/5/13/chartex" xmlns:cx8="http://schemas.microsoft.com/office/drawing/2016/5/14/chartex" xmlns:mc="http://schemas.openxmlformats.org/markup-compatibility/2006" xmlns:aink="http://schemas.microsoft.com/office/drawing/2016/ink" xmlns:am3d="http://schemas.microsoft.com/office/drawing/2017/model3d" xmlns:o="urn:schemas-microsoft-com:office:office" xmlns:v="urn:schemas-microsoft-com:vml" xmlns:wp14="http://schemas.microsoft.com/office/word/2010/wordprocessingDrawing" xmlns:w10="urn:schemas-microsoft-com:office:word" xmlns:w="http://schemas.openxmlformats.org/wordprocessingml/2006/main" xmlns:w14="http://schemas.microsoft.com/office/word/2010/wordml" xmlns:w15="http://schemas.microsoft.com/office/word/2012/wordml" xmlns:w16cex="http://schemas.microsoft.com/office/word/2018/wordml/cex" xmlns:w16cid="http://schemas.microsoft.com/office/word/2016/wordml/cid" xmlns:w16="http://schemas.microsoft.com/office/word/2018/wordml" xmlns:w16sdtdh="http://schemas.microsoft.com/office/word/2020/wordml/sdtdatahash" xmlns:w16se="http://schemas.microsoft.com/office/word/2015/wordml/symex" xmlns:wpg="http://schemas.microsoft.com/office/word/2010/wordprocessingGroup" xmlns:wpi="http://schemas.microsoft.com/office/word/2010/wordprocessingInk" xmlns:wps="http://schemas.microsoft.com/office/word/2010/wordprocessingShape" xmlns:a14="http://schemas.microsoft.com/office/drawing/2010/main" val="0"/>
                         </a:ext>
                       </a:extLst>
                     </a:blip>
@@ -1281,7 +1285,7 @@
                     <a:blip r:embed="rId9">
                       <a:extLst>
                         <a:ext uri="{28A0092B-C50C-407E-A947-70E740481C1C}">
-                          <a14:useLocalDpi xmlns:a14="http://schemas.microsoft.com/office/drawing/2010/main" xmlns:wps="http://schemas.microsoft.com/office/word/2010/wordprocessingShape" xmlns:wpi="http://schemas.microsoft.com/office/word/2010/wordprocessingInk" xmlns:wpg="http://schemas.microsoft.com/office/word/2010/wordprocessingGroup" xmlns:w16se="http://schemas.microsoft.com/office/word/2015/wordml/symex" xmlns:w16sdtdh="http://schemas.microsoft.com/office/word/2020/wordml/sdtdatahash" xmlns:w16="http://schemas.microsoft.com/office/word/2018/wordml" xmlns:w16cid="http://schemas.microsoft.com/office/word/2016/wordml/cid" xmlns:w16cex="http://schemas.microsoft.com/office/word/2018/wordml/cex" xmlns:w15="http://schemas.microsoft.com/office/word/2012/wordml" xmlns:w14="http://schemas.microsoft.com/office/word/2010/wordml" xmlns:w="http://schemas.openxmlformats.org/wordprocessingml/2006/main" xmlns:w10="urn:schemas-microsoft-com:office:word" xmlns:wp14="http://schemas.microsoft.com/office/word/2010/wordprocessingDrawing" xmlns:v="urn:schemas-microsoft-com:vml" xmlns:o="urn:schemas-microsoft-com:office:office" xmlns:am3d="http://schemas.microsoft.com/office/drawing/2017/model3d" xmlns:aink="http://schemas.microsoft.com/office/drawing/2016/ink" xmlns:mc="http://schemas.openxmlformats.org/markup-compatibility/2006" xmlns:cx8="http://schemas.microsoft.com/office/drawing/2016/5/14/chartex" xmlns:cx7="http://schemas.microsoft.com/office/drawing/2016/5/13/chartex" xmlns:cx6="http://schemas.microsoft.com/office/drawing/2016/5/12/chartex" xmlns:cx5="http://schemas.microsoft.com/office/drawing/2016/5/11/chartex" xmlns:cx4="http://schemas.microsoft.com/office/drawing/2016/5/10/chartex" xmlns:cx3="http://schemas.microsoft.com/office/drawing/2016/5/9/chartex" xmlns:cx2="http://schemas.microsoft.com/office/drawing/2015/10/21/chartex" xmlns:cx1="http://schemas.microsoft.com/office/drawing/2015/9/8/chartex" xmlns:cx="http://schemas.microsoft.com/office/drawing/2014/chartex" xmlns:wpc="http://schemas.microsoft.com/office/word/2010/wordprocessingCanvas" xmlns="" val="0"/>
+                          <a14:useLocalDpi xmlns="" xmlns:wpc="http://schemas.microsoft.com/office/word/2010/wordprocessingCanvas" xmlns:cx="http://schemas.microsoft.com/office/drawing/2014/chartex" xmlns:cx1="http://schemas.microsoft.com/office/drawing/2015/9/8/chartex" xmlns:cx2="http://schemas.microsoft.com/office/drawing/2015/10/21/chartex" xmlns:cx3="http://schemas.microsoft.com/office/drawing/2016/5/9/chartex" xmlns:cx4="http://schemas.microsoft.com/office/drawing/2016/5/10/chartex" xmlns:cx5="http://schemas.microsoft.com/office/drawing/2016/5/11/chartex" xmlns:cx6="http://schemas.microsoft.com/office/drawing/2016/5/12/chartex" xmlns:cx7="http://schemas.microsoft.com/office/drawing/2016/5/13/chartex" xmlns:cx8="http://schemas.microsoft.com/office/drawing/2016/5/14/chartex" xmlns:mc="http://schemas.openxmlformats.org/markup-compatibility/2006" xmlns:aink="http://schemas.microsoft.com/office/drawing/2016/ink" xmlns:am3d="http://schemas.microsoft.com/office/drawing/2017/model3d" xmlns:o="urn:schemas-microsoft-com:office:office" xmlns:v="urn:schemas-microsoft-com:vml" xmlns:wp14="http://schemas.microsoft.com/office/word/2010/wordprocessingDrawing" xmlns:w10="urn:schemas-microsoft-com:office:word" xmlns:w="http://schemas.openxmlformats.org/wordprocessingml/2006/main" xmlns:w14="http://schemas.microsoft.com/office/word/2010/wordml" xmlns:w15="http://schemas.microsoft.com/office/word/2012/wordml" xmlns:w16cex="http://schemas.microsoft.com/office/word/2018/wordml/cex" xmlns:w16cid="http://schemas.microsoft.com/office/word/2016/wordml/cid" xmlns:w16="http://schemas.microsoft.com/office/word/2018/wordml" xmlns:w16sdtdh="http://schemas.microsoft.com/office/word/2020/wordml/sdtdatahash" xmlns:w16se="http://schemas.microsoft.com/office/word/2015/wordml/symex" xmlns:wpg="http://schemas.microsoft.com/office/word/2010/wordprocessingGroup" xmlns:wpi="http://schemas.microsoft.com/office/word/2010/wordprocessingInk" xmlns:wps="http://schemas.microsoft.com/office/word/2010/wordprocessingShape" xmlns:a14="http://schemas.microsoft.com/office/drawing/2010/main" val="0"/>
                         </a:ext>
                       </a:extLst>
                     </a:blip>
@@ -3391,16 +3395,7 @@
                 <w:sz w:val="20"/>
                 <w:szCs w:val="24"/>
               </w:rPr>
-              <w:t>And</w:t>
-            </w:r>
-            <w:r>
-              <w:rPr>
-                <w:rFonts w:ascii="Arial Narrow" w:hAnsi="Arial Narrow" w:cs="Arial"/>
-                <w:b w:val="0"/>
-                <w:sz w:val="20"/>
-                <w:szCs w:val="24"/>
-              </w:rPr>
-              <w:t>i</w:t>
+              <w:t>Andi</w:t>
             </w:r>
             <w:proofErr w:type="spellEnd"/>
           </w:p>
@@ -8171,24 +8166,3112 @@
     </w:p>
     <w:p>
       <w:pPr>
+        <w:rPr>
+          <w:rFonts w:ascii="Arial Narrow" w:hAnsi="Arial Narrow" w:cs="Arial"/>
+          <w:b/>
+          <w:sz w:val="28"/>
+          <w:szCs w:val="24"/>
+        </w:rPr>
+      </w:pPr>
+      <w:r>
+        <w:rPr>
+          <w:rFonts w:ascii="Arial Narrow" w:hAnsi="Arial Narrow" w:cs="Arial"/>
+          <w:b/>
+          <w:sz w:val="28"/>
+          <w:szCs w:val="24"/>
+        </w:rPr>
+        <w:br w:type="page"/>
+      </w:r>
+    </w:p>
+    <w:p>
+      <w:pPr>
+        <w:rPr>
+          <w:rFonts w:ascii="Arial Narrow" w:hAnsi="Arial Narrow" w:cs="Arial"/>
+          <w:b/>
+          <w:sz w:val="28"/>
+          <w:szCs w:val="24"/>
+        </w:rPr>
+      </w:pPr>
+      <w:r>
+        <w:rPr>
+          <w:rFonts w:ascii="Arial Narrow" w:hAnsi="Arial Narrow" w:cs="Arial"/>
+          <w:b/>
+          <w:sz w:val="28"/>
+          <w:szCs w:val="24"/>
+        </w:rPr>
+        <w:lastRenderedPageBreak/>
+        <w:t>FASE II:</w:t>
+      </w:r>
+    </w:p>
+    <w:p>
+      <w:pPr>
         <w:jc w:val="both"/>
         <w:rPr>
           <w:rFonts w:ascii="Arial Narrow" w:hAnsi="Arial Narrow" w:cs="Arial"/>
+          <w:sz w:val="24"/>
+          <w:szCs w:val="24"/>
+        </w:rPr>
+      </w:pPr>
+      <w:r>
+        <w:rPr>
+          <w:rFonts w:ascii="Arial Narrow" w:hAnsi="Arial Narrow" w:cs="Arial"/>
+          <w:sz w:val="24"/>
+          <w:szCs w:val="24"/>
+        </w:rPr>
+        <w:t>En la fase 2 de</w:t>
+      </w:r>
+      <w:r>
+        <w:rPr>
+          <w:rFonts w:ascii="Arial Narrow" w:hAnsi="Arial Narrow" w:cs="Arial"/>
+          <w:sz w:val="24"/>
+          <w:szCs w:val="24"/>
+        </w:rPr>
+        <w:t>l</w:t>
+      </w:r>
+      <w:r>
+        <w:rPr>
+          <w:rFonts w:ascii="Arial Narrow" w:hAnsi="Arial Narrow" w:cs="Arial"/>
+          <w:sz w:val="24"/>
+          <w:szCs w:val="24"/>
+        </w:rPr>
+        <w:t xml:space="preserve"> proyecto</w:t>
+      </w:r>
+      <w:r>
+        <w:rPr>
+          <w:rFonts w:ascii="Arial Narrow" w:hAnsi="Arial Narrow" w:cs="Arial"/>
+          <w:sz w:val="24"/>
+          <w:szCs w:val="24"/>
+        </w:rPr>
+        <w:t xml:space="preserve"> se implemento el uso de</w:t>
+      </w:r>
+      <w:r>
+        <w:rPr>
+          <w:rFonts w:ascii="Arial Narrow" w:hAnsi="Arial Narrow" w:cs="Arial"/>
+          <w:sz w:val="24"/>
+          <w:szCs w:val="24"/>
+        </w:rPr>
+        <w:t xml:space="preserve"> instrucciones de tipo I, instrucciones de </w:t>
+      </w:r>
+      <w:proofErr w:type="spellStart"/>
+      <w:r>
+        <w:rPr>
+          <w:rFonts w:ascii="Arial Narrow" w:hAnsi="Arial Narrow" w:cs="Arial"/>
+          <w:sz w:val="24"/>
+          <w:szCs w:val="24"/>
+        </w:rPr>
+        <w:t>sw</w:t>
+      </w:r>
+      <w:proofErr w:type="spellEnd"/>
+      <w:r>
+        <w:rPr>
+          <w:rFonts w:ascii="Arial Narrow" w:hAnsi="Arial Narrow" w:cs="Arial"/>
+          <w:sz w:val="24"/>
+          <w:szCs w:val="24"/>
+        </w:rPr>
+        <w:t xml:space="preserve">, </w:t>
+      </w:r>
+      <w:proofErr w:type="spellStart"/>
+      <w:r>
+        <w:rPr>
+          <w:rFonts w:ascii="Arial Narrow" w:hAnsi="Arial Narrow" w:cs="Arial"/>
+          <w:sz w:val="24"/>
+          <w:szCs w:val="24"/>
+        </w:rPr>
+        <w:t>lw</w:t>
+      </w:r>
+      <w:proofErr w:type="spellEnd"/>
+      <w:r>
+        <w:rPr>
+          <w:rFonts w:ascii="Arial Narrow" w:hAnsi="Arial Narrow" w:cs="Arial"/>
+          <w:sz w:val="24"/>
+          <w:szCs w:val="24"/>
+        </w:rPr>
+        <w:t xml:space="preserve"> y </w:t>
+      </w:r>
+      <w:proofErr w:type="spellStart"/>
+      <w:r>
+        <w:rPr>
+          <w:rFonts w:ascii="Arial Narrow" w:hAnsi="Arial Narrow" w:cs="Arial"/>
+          <w:sz w:val="24"/>
+          <w:szCs w:val="24"/>
+        </w:rPr>
+        <w:t>beq</w:t>
+      </w:r>
+      <w:proofErr w:type="spellEnd"/>
+      <w:r>
+        <w:rPr>
+          <w:rFonts w:ascii="Arial Narrow" w:hAnsi="Arial Narrow" w:cs="Arial"/>
+          <w:sz w:val="24"/>
+          <w:szCs w:val="24"/>
+        </w:rPr>
+        <w:t xml:space="preserve"> en nuestro módulo </w:t>
+      </w:r>
+      <w:r>
+        <w:rPr>
+          <w:rFonts w:ascii="Arial Narrow" w:hAnsi="Arial Narrow" w:cs="Arial"/>
+          <w:sz w:val="24"/>
+          <w:szCs w:val="24"/>
+        </w:rPr>
+        <w:t>creado en</w:t>
+      </w:r>
+      <w:r>
+        <w:rPr>
+          <w:rFonts w:ascii="Arial Narrow" w:hAnsi="Arial Narrow" w:cs="Arial"/>
+          <w:sz w:val="24"/>
+          <w:szCs w:val="24"/>
+        </w:rPr>
+        <w:t xml:space="preserve"> la fase 1</w:t>
+      </w:r>
+      <w:r>
+        <w:rPr>
+          <w:rFonts w:ascii="Arial Narrow" w:hAnsi="Arial Narrow" w:cs="Arial"/>
+          <w:sz w:val="24"/>
+          <w:szCs w:val="24"/>
+        </w:rPr>
+        <w:t>, se agregó cuatro buffers para el uso de</w:t>
+      </w:r>
+      <w:r>
+        <w:rPr>
+          <w:rFonts w:ascii="Arial Narrow" w:hAnsi="Arial Narrow" w:cs="Arial"/>
+          <w:sz w:val="24"/>
+          <w:szCs w:val="24"/>
+        </w:rPr>
+        <w:t xml:space="preserve"> algunas señales (con las que así se requiere) lleguen al mismo tiempo. </w:t>
+      </w:r>
+    </w:p>
+    <w:p>
+      <w:pPr>
+        <w:jc w:val="both"/>
+        <w:rPr>
+          <w:rFonts w:ascii="Arial Narrow" w:hAnsi="Arial Narrow" w:cs="Arial"/>
+          <w:sz w:val="24"/>
+          <w:szCs w:val="24"/>
+        </w:rPr>
+      </w:pPr>
+      <w:r>
+        <w:rPr>
+          <w:rFonts w:ascii="Arial Narrow" w:hAnsi="Arial Narrow" w:cs="Arial"/>
+          <w:sz w:val="24"/>
+          <w:szCs w:val="24"/>
+        </w:rPr>
+        <w:t>La creación de estos módulos no fue de gran dificultad, la implementación de otro tipo de operaciones en el código en opinión personal, fue uno de los retos más complicados de realizar, al igual que cada una de las interconexiones de los módulos y el asegurar el correcto funcionamiento y traslado de los bits, así evitando una gran cantidad de errores y perdidas de datos.</w:t>
+      </w:r>
+    </w:p>
+    <w:p>
+      <w:pPr>
+        <w:pStyle w:val="Epgrafe"/>
+        <w:jc w:val="both"/>
+        <w:rPr>
+          <w:rFonts w:ascii="Arial Narrow" w:hAnsi="Arial Narrow"/>
+          <w:b/>
+        </w:rPr>
+      </w:pPr>
+      <w:r>
+        <w:rPr>
+          <w:rFonts w:ascii="Arial Narrow" w:hAnsi="Arial Narrow" w:cs="Arial"/>
+          <w:noProof/>
+          <w:sz w:val="24"/>
+          <w:szCs w:val="24"/>
+          <w:lang w:eastAsia="es-MX"/>
+        </w:rPr>
+        <w:pict>
+          <v:shapetype id="_x0000_t202" coordsize="21600,21600" o:spt="202" path="m,l,21600r21600,l21600,xe">
+            <v:stroke joinstyle="miter"/>
+            <v:path gradientshapeok="t" o:connecttype="rect"/>
+          </v:shapetype>
+          <v:shape id="_x0000_s1051" type="#_x0000_t202" style="position:absolute;left:0;text-align:left;margin-left:312.45pt;margin-top:156.1pt;width:66.75pt;height:27.75pt;z-index:251679744" filled="f" stroked="f">
+            <v:textbox style="mso-next-textbox:#_x0000_s1051">
+              <w:txbxContent>
+                <w:p>
+                  <w:pPr>
+                    <w:jc w:val="center"/>
+                    <w:rPr>
+                      <w:rFonts w:ascii="Arial Narrow" w:hAnsi="Arial Narrow"/>
+                      <w:b/>
+                      <w:color w:val="993300"/>
+                      <w:sz w:val="16"/>
+                    </w:rPr>
+                  </w:pPr>
+                  <w:r>
+                    <w:rPr>
+                      <w:rFonts w:ascii="Arial Narrow" w:hAnsi="Arial Narrow"/>
+                      <w:b/>
+                      <w:color w:val="993300"/>
+                      <w:sz w:val="16"/>
+                    </w:rPr>
+                    <w:t>CAND</w:t>
+                  </w:r>
+                </w:p>
+              </w:txbxContent>
+            </v:textbox>
+          </v:shape>
+        </w:pict>
+      </w:r>
+      <w:r>
+        <w:rPr>
+          <w:rFonts w:ascii="Arial Narrow" w:hAnsi="Arial Narrow" w:cs="Arial"/>
+          <w:b/>
+          <w:i w:val="0"/>
+          <w:noProof/>
+          <w:sz w:val="24"/>
+          <w:szCs w:val="24"/>
+          <w:lang w:eastAsia="es-MX"/>
+        </w:rPr>
+        <w:pict>
+          <v:shape id="_x0000_s1050" type="#_x0000_t202" style="position:absolute;left:0;text-align:left;margin-left:390.45pt;margin-top:216.85pt;width:66.75pt;height:27.75pt;z-index:251678720" filled="f" stroked="f">
+            <v:textbox style="mso-next-textbox:#_x0000_s1050">
+              <w:txbxContent>
+                <w:p>
+                  <w:pPr>
+                    <w:jc w:val="center"/>
+                    <w:rPr>
+                      <w:rFonts w:ascii="Arial Narrow" w:hAnsi="Arial Narrow"/>
+                      <w:b/>
+                      <w:color w:val="006600"/>
+                      <w:sz w:val="16"/>
+                    </w:rPr>
+                  </w:pPr>
+                  <w:r>
+                    <w:rPr>
+                      <w:rFonts w:ascii="Arial Narrow" w:hAnsi="Arial Narrow"/>
+                      <w:b/>
+                      <w:color w:val="006600"/>
+                      <w:sz w:val="16"/>
+                    </w:rPr>
+                    <w:t>Mux3</w:t>
+                  </w:r>
+                </w:p>
+              </w:txbxContent>
+            </v:textbox>
+          </v:shape>
+        </w:pict>
+      </w:r>
+      <w:r>
+        <w:rPr>
+          <w:rFonts w:ascii="Arial Narrow" w:hAnsi="Arial Narrow" w:cs="Arial"/>
+          <w:b/>
+          <w:i w:val="0"/>
+          <w:noProof/>
+          <w:sz w:val="24"/>
+          <w:szCs w:val="24"/>
+          <w:lang w:eastAsia="es-MX"/>
+        </w:rPr>
+        <w:pict>
+          <v:shape id="_x0000_s1049" type="#_x0000_t202" style="position:absolute;left:0;text-align:left;margin-left:369.05pt;margin-top:292.6pt;width:66.75pt;height:27.75pt;z-index:251677696" filled="f" stroked="f">
+            <v:textbox style="mso-next-textbox:#_x0000_s1049">
+              <w:txbxContent>
+                <w:p>
+                  <w:pPr>
+                    <w:jc w:val="center"/>
+                    <w:rPr>
+                      <w:rFonts w:ascii="Arial Narrow" w:hAnsi="Arial Narrow"/>
+                      <w:b/>
+                      <w:color w:val="002060"/>
+                      <w:sz w:val="16"/>
+                    </w:rPr>
+                  </w:pPr>
+                  <w:r>
+                    <w:rPr>
+                      <w:rFonts w:ascii="Arial Narrow" w:hAnsi="Arial Narrow"/>
+                      <w:b/>
+                      <w:color w:val="002060"/>
+                      <w:sz w:val="16"/>
+                    </w:rPr>
+                    <w:t>Buf4</w:t>
+                  </w:r>
+                </w:p>
+              </w:txbxContent>
+            </v:textbox>
+          </v:shape>
+        </w:pict>
+      </w:r>
+      <w:r>
+        <w:rPr>
+          <w:rFonts w:ascii="Arial Narrow" w:hAnsi="Arial Narrow" w:cs="Arial"/>
+          <w:noProof/>
+          <w:sz w:val="24"/>
+          <w:szCs w:val="24"/>
+          <w:lang w:eastAsia="es-MX"/>
+        </w:rPr>
+        <w:pict>
+          <v:shape id="_x0000_s1048" type="#_x0000_t202" style="position:absolute;left:0;text-align:left;margin-left:287.3pt;margin-top:293.35pt;width:66.75pt;height:27.75pt;z-index:251676672" filled="f" stroked="f">
+            <v:textbox style="mso-next-textbox:#_x0000_s1048">
+              <w:txbxContent>
+                <w:p>
+                  <w:pPr>
+                    <w:jc w:val="center"/>
+                    <w:rPr>
+                      <w:rFonts w:ascii="Arial Narrow" w:hAnsi="Arial Narrow"/>
+                      <w:b/>
+                      <w:color w:val="00FF00"/>
+                      <w:sz w:val="16"/>
+                    </w:rPr>
+                  </w:pPr>
+                  <w:r>
+                    <w:rPr>
+                      <w:rFonts w:ascii="Arial Narrow" w:hAnsi="Arial Narrow"/>
+                      <w:b/>
+                      <w:color w:val="00FF00"/>
+                      <w:sz w:val="16"/>
+                    </w:rPr>
+                    <w:t>Buf3</w:t>
+                  </w:r>
+                </w:p>
+              </w:txbxContent>
+            </v:textbox>
+          </v:shape>
+        </w:pict>
+      </w:r>
+      <w:r>
+        <w:rPr>
+          <w:rFonts w:ascii="Arial Narrow" w:hAnsi="Arial Narrow" w:cs="Arial"/>
+          <w:noProof/>
+          <w:sz w:val="24"/>
+          <w:szCs w:val="24"/>
+          <w:lang w:eastAsia="es-MX"/>
+        </w:rPr>
+        <w:pict>
+          <v:shape id="_x0000_s1047" type="#_x0000_t202" style="position:absolute;left:0;text-align:left;margin-left:332.3pt;margin-top:220.6pt;width:66.75pt;height:27.75pt;z-index:251675648" filled="f" stroked="f">
+            <v:textbox style="mso-next-textbox:#_x0000_s1047">
+              <w:txbxContent>
+                <w:p>
+                  <w:pPr>
+                    <w:jc w:val="center"/>
+                    <w:rPr>
+                      <w:rFonts w:ascii="Arial Narrow" w:hAnsi="Arial Narrow"/>
+                      <w:b/>
+                      <w:color w:val="7030A0"/>
+                      <w:sz w:val="16"/>
+                    </w:rPr>
+                  </w:pPr>
+                  <w:r>
+                    <w:rPr>
+                      <w:rFonts w:ascii="Arial Narrow" w:hAnsi="Arial Narrow"/>
+                      <w:b/>
+                      <w:color w:val="7030A0"/>
+                      <w:sz w:val="16"/>
+                    </w:rPr>
+                    <w:t>MEMO</w:t>
+                  </w:r>
+                </w:p>
+              </w:txbxContent>
+            </v:textbox>
+          </v:shape>
+        </w:pict>
+      </w:r>
+      <w:r>
+        <w:rPr>
+          <w:rFonts w:ascii="Arial Narrow" w:hAnsi="Arial Narrow" w:cs="Arial"/>
+          <w:noProof/>
+          <w:sz w:val="24"/>
+          <w:szCs w:val="24"/>
+          <w:lang w:eastAsia="es-MX"/>
+        </w:rPr>
+        <w:pict>
+          <v:shape id="_x0000_s1046" type="#_x0000_t202" style="position:absolute;left:0;text-align:left;margin-left:238.95pt;margin-top:216.85pt;width:66.75pt;height:27.75pt;z-index:251674624" filled="f" stroked="f">
+            <v:textbox style="mso-next-textbox:#_x0000_s1046">
+              <w:txbxContent>
+                <w:p>
+                  <w:pPr>
+                    <w:jc w:val="center"/>
+                    <w:rPr>
+                      <w:rFonts w:ascii="Arial Narrow" w:hAnsi="Arial Narrow"/>
+                      <w:b/>
+                      <w:color w:val="FF3399"/>
+                      <w:sz w:val="16"/>
+                    </w:rPr>
+                  </w:pPr>
+                  <w:r>
+                    <w:rPr>
+                      <w:rFonts w:ascii="Arial Narrow" w:hAnsi="Arial Narrow"/>
+                      <w:b/>
+                      <w:color w:val="FF3399"/>
+                      <w:sz w:val="16"/>
+                    </w:rPr>
+                    <w:t>ALUCONTROL</w:t>
+                  </w:r>
+                </w:p>
+              </w:txbxContent>
+            </v:textbox>
+          </v:shape>
+        </w:pict>
+      </w:r>
+      <w:r>
+        <w:rPr>
+          <w:rFonts w:ascii="Arial Narrow" w:hAnsi="Arial Narrow" w:cs="Arial"/>
+          <w:b/>
+          <w:i w:val="0"/>
+          <w:noProof/>
+          <w:sz w:val="24"/>
+          <w:szCs w:val="24"/>
+          <w:lang w:eastAsia="es-MX"/>
+        </w:rPr>
+        <w:pict>
+          <v:shape id="_x0000_s1045" type="#_x0000_t202" style="position:absolute;left:0;text-align:left;margin-left:258.8pt;margin-top:203.35pt;width:66.75pt;height:27.75pt;z-index:251673600" filled="f" stroked="f">
+            <v:textbox style="mso-next-textbox:#_x0000_s1045">
+              <w:txbxContent>
+                <w:p>
+                  <w:pPr>
+                    <w:jc w:val="center"/>
+                    <w:rPr>
+                      <w:rFonts w:ascii="Arial Narrow" w:hAnsi="Arial Narrow"/>
+                      <w:b/>
+                      <w:color w:val="E36C0A" w:themeColor="accent6" w:themeShade="BF"/>
+                      <w:sz w:val="16"/>
+                    </w:rPr>
+                  </w:pPr>
+                  <w:r>
+                    <w:rPr>
+                      <w:rFonts w:ascii="Arial Narrow" w:hAnsi="Arial Narrow"/>
+                      <w:b/>
+                      <w:color w:val="E36C0A" w:themeColor="accent6" w:themeShade="BF"/>
+                      <w:sz w:val="16"/>
+                    </w:rPr>
+                    <w:t>ALU</w:t>
+                  </w:r>
+                </w:p>
+              </w:txbxContent>
+            </v:textbox>
+          </v:shape>
+        </w:pict>
+      </w:r>
+      <w:r>
+        <w:rPr>
+          <w:rFonts w:ascii="Arial Narrow" w:hAnsi="Arial Narrow" w:cs="Arial"/>
+          <w:b/>
+          <w:i w:val="0"/>
+          <w:noProof/>
+          <w:sz w:val="24"/>
+          <w:szCs w:val="24"/>
+          <w:lang w:eastAsia="es-MX"/>
+        </w:rPr>
+        <w:pict>
+          <v:shape id="_x0000_s1044" type="#_x0000_t202" style="position:absolute;left:0;text-align:left;margin-left:244.95pt;margin-top:147.85pt;width:66.75pt;height:27.75pt;z-index:251672576" filled="f" stroked="f">
+            <v:textbox>
+              <w:txbxContent>
+                <w:p>
+                  <w:pPr>
+                    <w:jc w:val="center"/>
+                    <w:rPr>
+                      <w:rFonts w:ascii="Arial Narrow" w:hAnsi="Arial Narrow"/>
+                      <w:b/>
+                      <w:color w:val="FFC000"/>
+                      <w:sz w:val="16"/>
+                    </w:rPr>
+                  </w:pPr>
+                  <w:r>
+                    <w:rPr>
+                      <w:rFonts w:ascii="Arial Narrow" w:hAnsi="Arial Narrow"/>
+                      <w:b/>
+                      <w:color w:val="FFC000"/>
+                      <w:sz w:val="16"/>
+                    </w:rPr>
+                    <w:t>Adder2</w:t>
+                  </w:r>
+                </w:p>
+              </w:txbxContent>
+            </v:textbox>
+          </v:shape>
+        </w:pict>
+      </w:r>
+      <w:r>
+        <w:rPr>
+          <w:rFonts w:ascii="Arial Narrow" w:hAnsi="Arial Narrow" w:cs="Arial"/>
+          <w:b/>
+          <w:i w:val="0"/>
+          <w:noProof/>
+          <w:sz w:val="24"/>
+          <w:szCs w:val="24"/>
+          <w:lang w:eastAsia="es-MX"/>
+        </w:rPr>
+        <w:pict>
+          <v:shape id="_x0000_s1043" type="#_x0000_t202" style="position:absolute;left:0;text-align:left;margin-left:214.2pt;margin-top:111.1pt;width:66.75pt;height:27.75pt;z-index:251671552" filled="f" stroked="f">
+            <v:textbox>
+              <w:txbxContent>
+                <w:p>
+                  <w:pPr>
+                    <w:jc w:val="center"/>
+                    <w:rPr>
+                      <w:rFonts w:ascii="Arial Narrow" w:hAnsi="Arial Narrow"/>
+                      <w:b/>
+                      <w:color w:val="006600"/>
+                      <w:sz w:val="16"/>
+                    </w:rPr>
+                  </w:pPr>
+                  <w:proofErr w:type="spellStart"/>
+                  <w:r>
+                    <w:rPr>
+                      <w:rFonts w:ascii="Arial Narrow" w:hAnsi="Arial Narrow"/>
+                      <w:b/>
+                      <w:color w:val="006600"/>
+                      <w:sz w:val="16"/>
+                    </w:rPr>
+                    <w:t>shift</w:t>
+                  </w:r>
+                  <w:proofErr w:type="spellEnd"/>
+                </w:p>
+              </w:txbxContent>
+            </v:textbox>
+          </v:shape>
+        </w:pict>
+      </w:r>
+      <w:r>
+        <w:rPr>
+          <w:rFonts w:ascii="Arial Narrow" w:hAnsi="Arial Narrow" w:cs="Arial"/>
+          <w:noProof/>
+          <w:sz w:val="24"/>
+          <w:szCs w:val="24"/>
+          <w:lang w:eastAsia="es-MX"/>
+        </w:rPr>
+        <w:pict>
+          <v:shape id="_x0000_s1042" type="#_x0000_t202" style="position:absolute;left:0;text-align:left;margin-left:199.95pt;margin-top:292.6pt;width:66.75pt;height:27.75pt;z-index:251670528" filled="f" stroked="f">
+            <v:textbox>
+              <w:txbxContent>
+                <w:p>
+                  <w:pPr>
+                    <w:jc w:val="center"/>
+                    <w:rPr>
+                      <w:rFonts w:ascii="Arial Narrow" w:hAnsi="Arial Narrow"/>
+                      <w:b/>
+                      <w:color w:val="002060"/>
+                      <w:sz w:val="16"/>
+                    </w:rPr>
+                  </w:pPr>
+                  <w:r>
+                    <w:rPr>
+                      <w:rFonts w:ascii="Arial Narrow" w:hAnsi="Arial Narrow"/>
+                      <w:b/>
+                      <w:color w:val="002060"/>
+                      <w:sz w:val="16"/>
+                    </w:rPr>
+                    <w:t>Buf2</w:t>
+                  </w:r>
+                </w:p>
+              </w:txbxContent>
+            </v:textbox>
+          </v:shape>
+        </w:pict>
+      </w:r>
+      <w:r>
+        <w:rPr>
+          <w:rFonts w:ascii="Arial Narrow" w:hAnsi="Arial Narrow" w:cs="Arial"/>
+          <w:b/>
+          <w:i w:val="0"/>
+          <w:noProof/>
+          <w:sz w:val="24"/>
+          <w:szCs w:val="24"/>
+          <w:lang w:eastAsia="es-MX"/>
+        </w:rPr>
+        <w:pict>
+          <v:shape id="_x0000_s1041" type="#_x0000_t202" style="position:absolute;left:0;text-align:left;margin-left:172.55pt;margin-top:94.6pt;width:66.75pt;height:27.75pt;z-index:251669504" filled="f" stroked="f">
+            <v:textbox>
+              <w:txbxContent>
+                <w:p>
+                  <w:pPr>
+                    <w:jc w:val="center"/>
+                    <w:rPr>
+                      <w:rFonts w:ascii="Arial Narrow" w:hAnsi="Arial Narrow"/>
+                      <w:b/>
+                      <w:color w:val="993300"/>
+                      <w:sz w:val="16"/>
+                    </w:rPr>
+                  </w:pPr>
+                  <w:r>
+                    <w:rPr>
+                      <w:rFonts w:ascii="Arial Narrow" w:hAnsi="Arial Narrow"/>
+                      <w:b/>
+                      <w:color w:val="993300"/>
+                      <w:sz w:val="16"/>
+                    </w:rPr>
+                    <w:t>UC</w:t>
+                  </w:r>
+                </w:p>
+              </w:txbxContent>
+            </v:textbox>
+          </v:shape>
+        </w:pict>
+      </w:r>
+      <w:r>
+        <w:rPr>
+          <w:rFonts w:ascii="Arial Narrow" w:hAnsi="Arial Narrow" w:cs="Arial"/>
+          <w:b/>
+          <w:i w:val="0"/>
+          <w:noProof/>
+          <w:sz w:val="24"/>
+          <w:szCs w:val="24"/>
+          <w:lang w:eastAsia="es-MX"/>
+        </w:rPr>
+        <w:pict>
+          <v:shape id="_x0000_s1040" type="#_x0000_t202" style="position:absolute;left:0;text-align:left;margin-left:167.3pt;margin-top:255.85pt;width:66.75pt;height:27.75pt;z-index:251668480" filled="f" stroked="f">
+            <v:textbox>
+              <w:txbxContent>
+                <w:p>
+                  <w:pPr>
+                    <w:jc w:val="center"/>
+                    <w:rPr>
+                      <w:rFonts w:ascii="Arial Narrow" w:hAnsi="Arial Narrow"/>
+                      <w:b/>
+                      <w:color w:val="7030A0"/>
+                      <w:sz w:val="16"/>
+                    </w:rPr>
+                  </w:pPr>
+                  <w:proofErr w:type="spellStart"/>
+                  <w:r>
+                    <w:rPr>
+                      <w:rFonts w:ascii="Arial Narrow" w:hAnsi="Arial Narrow"/>
+                      <w:b/>
+                      <w:color w:val="7030A0"/>
+                      <w:sz w:val="16"/>
+                    </w:rPr>
+                    <w:t>SignEx</w:t>
+                  </w:r>
+                  <w:proofErr w:type="spellEnd"/>
+                </w:p>
+              </w:txbxContent>
+            </v:textbox>
+          </v:shape>
+        </w:pict>
+      </w:r>
+      <w:r>
+        <w:rPr>
+          <w:rFonts w:ascii="Arial Narrow" w:hAnsi="Arial Narrow" w:cs="Arial"/>
+          <w:b/>
+          <w:i w:val="0"/>
+          <w:noProof/>
+          <w:sz w:val="24"/>
+          <w:szCs w:val="24"/>
+          <w:lang w:eastAsia="es-MX"/>
+        </w:rPr>
+        <w:pict>
+          <v:shape id="_x0000_s1039" type="#_x0000_t202" style="position:absolute;left:0;text-align:left;margin-left:136.95pt;margin-top:153.1pt;width:66.75pt;height:27.75pt;z-index:251667456" filled="f" stroked="f">
+            <v:textbox>
+              <w:txbxContent>
+                <w:p>
+                  <w:pPr>
+                    <w:jc w:val="center"/>
+                    <w:rPr>
+                      <w:rFonts w:ascii="Arial Narrow" w:hAnsi="Arial Narrow"/>
+                      <w:b/>
+                      <w:color w:val="00FF00"/>
+                      <w:sz w:val="16"/>
+                    </w:rPr>
+                  </w:pPr>
+                  <w:r>
+                    <w:rPr>
+                      <w:rFonts w:ascii="Arial Narrow" w:hAnsi="Arial Narrow"/>
+                      <w:b/>
+                      <w:color w:val="00FF00"/>
+                      <w:sz w:val="16"/>
+                    </w:rPr>
+                    <w:t>BR</w:t>
+                  </w:r>
+                </w:p>
+              </w:txbxContent>
+            </v:textbox>
+          </v:shape>
+        </w:pict>
+      </w:r>
+      <w:r>
+        <w:rPr>
+          <w:rFonts w:ascii="Arial Narrow" w:hAnsi="Arial Narrow" w:cs="Arial"/>
+          <w:noProof/>
+          <w:sz w:val="24"/>
+          <w:szCs w:val="24"/>
+          <w:lang w:eastAsia="es-MX"/>
+        </w:rPr>
+        <w:pict>
+          <v:shape id="_x0000_s1038" type="#_x0000_t202" style="position:absolute;left:0;text-align:left;margin-left:96.45pt;margin-top:292.6pt;width:66.75pt;height:27.75pt;z-index:251666432" filled="f" stroked="f">
+            <v:textbox>
+              <w:txbxContent>
+                <w:p>
+                  <w:pPr>
+                    <w:jc w:val="center"/>
+                    <w:rPr>
+                      <w:rFonts w:ascii="Arial Narrow" w:hAnsi="Arial Narrow"/>
+                      <w:b/>
+                      <w:color w:val="E36C0A" w:themeColor="accent6" w:themeShade="BF"/>
+                      <w:sz w:val="16"/>
+                    </w:rPr>
+                  </w:pPr>
+                  <w:r>
+                    <w:rPr>
+                      <w:rFonts w:ascii="Arial Narrow" w:hAnsi="Arial Narrow"/>
+                      <w:b/>
+                      <w:color w:val="E36C0A" w:themeColor="accent6" w:themeShade="BF"/>
+                      <w:sz w:val="16"/>
+                    </w:rPr>
+                    <w:t>Buf1</w:t>
+                  </w:r>
+                </w:p>
+              </w:txbxContent>
+            </v:textbox>
+          </v:shape>
+        </w:pict>
+      </w:r>
+      <w:r>
+        <w:rPr>
+          <w:rFonts w:ascii="Arial Narrow" w:hAnsi="Arial Narrow" w:cs="Arial"/>
+          <w:noProof/>
+          <w:sz w:val="24"/>
+          <w:szCs w:val="24"/>
+          <w:lang w:eastAsia="es-MX"/>
+        </w:rPr>
+        <w:pict>
+          <v:shape id="_x0000_s1037" type="#_x0000_t202" style="position:absolute;left:0;text-align:left;margin-left:51.45pt;margin-top:220.95pt;width:66.75pt;height:27.75pt;z-index:251665408" filled="f" stroked="f">
+            <v:textbox>
+              <w:txbxContent>
+                <w:p>
+                  <w:pPr>
+                    <w:jc w:val="center"/>
+                    <w:rPr>
+                      <w:rFonts w:ascii="Arial Narrow" w:hAnsi="Arial Narrow"/>
+                      <w:b/>
+                      <w:color w:val="FF3399"/>
+                      <w:sz w:val="16"/>
+                    </w:rPr>
+                  </w:pPr>
+                  <w:proofErr w:type="spellStart"/>
+                  <w:r>
+                    <w:rPr>
+                      <w:rFonts w:ascii="Arial Narrow" w:hAnsi="Arial Narrow"/>
+                      <w:b/>
+                      <w:color w:val="FF3399"/>
+                      <w:sz w:val="16"/>
+                    </w:rPr>
+                    <w:t>InstMEMO</w:t>
+                  </w:r>
+                  <w:proofErr w:type="spellEnd"/>
+                </w:p>
+              </w:txbxContent>
+            </v:textbox>
+          </v:shape>
+        </w:pict>
+      </w:r>
+      <w:r>
+        <w:rPr>
+          <w:rFonts w:ascii="Arial Narrow" w:hAnsi="Arial Narrow" w:cs="Arial"/>
+          <w:noProof/>
+          <w:sz w:val="24"/>
+          <w:szCs w:val="24"/>
+          <w:lang w:eastAsia="es-MX"/>
+        </w:rPr>
+        <w:pict>
+          <v:shape id="_x0000_s1036" type="#_x0000_t202" style="position:absolute;left:0;text-align:left;margin-left:225.05pt;margin-top:177.85pt;width:66.75pt;height:27.75pt;z-index:251664384" filled="f" stroked="f">
+            <v:textbox>
+              <w:txbxContent>
+                <w:p>
+                  <w:pPr>
+                    <w:jc w:val="center"/>
+                    <w:rPr>
+                      <w:rFonts w:ascii="Arial Narrow" w:hAnsi="Arial Narrow"/>
+                      <w:b/>
+                      <w:color w:val="0070C0"/>
+                      <w:sz w:val="16"/>
+                    </w:rPr>
+                  </w:pPr>
+                  <w:r>
+                    <w:rPr>
+                      <w:rFonts w:ascii="Arial Narrow" w:hAnsi="Arial Narrow"/>
+                      <w:b/>
+                      <w:color w:val="0070C0"/>
+                      <w:sz w:val="16"/>
+                    </w:rPr>
+                    <w:t>Mux2</w:t>
+                  </w:r>
+                </w:p>
+              </w:txbxContent>
+            </v:textbox>
+          </v:shape>
+        </w:pict>
+      </w:r>
+      <w:r>
+        <w:rPr>
+          <w:rFonts w:ascii="Arial Narrow" w:hAnsi="Arial Narrow" w:cs="Arial"/>
+          <w:noProof/>
+          <w:sz w:val="24"/>
+          <w:szCs w:val="24"/>
+          <w:lang w:eastAsia="es-MX"/>
+        </w:rPr>
+        <w:pict>
+          <v:shape id="_x0000_s1035" type="#_x0000_t202" style="position:absolute;left:0;text-align:left;margin-left:-7.8pt;margin-top:184.6pt;width:66.75pt;height:27.75pt;z-index:251663360" filled="f" stroked="f">
+            <v:textbox>
+              <w:txbxContent>
+                <w:p>
+                  <w:pPr>
+                    <w:jc w:val="center"/>
+                    <w:rPr>
+                      <w:rFonts w:ascii="Arial Narrow" w:hAnsi="Arial Narrow"/>
+                      <w:b/>
+                      <w:color w:val="0070C0"/>
+                      <w:sz w:val="16"/>
+                    </w:rPr>
+                  </w:pPr>
+                  <w:r>
+                    <w:rPr>
+                      <w:rFonts w:ascii="Arial Narrow" w:hAnsi="Arial Narrow"/>
+                      <w:b/>
+                      <w:color w:val="0070C0"/>
+                      <w:sz w:val="16"/>
+                    </w:rPr>
+                    <w:t>Mux4</w:t>
+                  </w:r>
+                </w:p>
+              </w:txbxContent>
+            </v:textbox>
+          </v:shape>
+        </w:pict>
+      </w:r>
+      <w:r>
+        <w:rPr>
+          <w:rFonts w:ascii="Arial Narrow" w:hAnsi="Arial Narrow" w:cs="Arial"/>
+          <w:noProof/>
+          <w:sz w:val="24"/>
+          <w:szCs w:val="24"/>
+          <w:lang w:eastAsia="es-MX"/>
+        </w:rPr>
+        <w:pict>
+          <v:shape id="_x0000_s1034" type="#_x0000_t202" style="position:absolute;left:0;text-align:left;margin-left:220.2pt;margin-top:290.35pt;width:66.75pt;height:27.75pt;z-index:251662336" filled="f" stroked="f">
+            <v:textbox>
+              <w:txbxContent>
+                <w:p>
+                  <w:pPr>
+                    <w:jc w:val="center"/>
+                    <w:rPr>
+                      <w:rFonts w:ascii="Arial Narrow" w:hAnsi="Arial Narrow"/>
+                      <w:b/>
+                      <w:color w:val="FF0000"/>
+                      <w:sz w:val="16"/>
+                    </w:rPr>
+                  </w:pPr>
+                  <w:r>
+                    <w:rPr>
+                      <w:rFonts w:ascii="Arial Narrow" w:hAnsi="Arial Narrow"/>
+                      <w:b/>
+                      <w:color w:val="FF0000"/>
+                      <w:sz w:val="16"/>
+                    </w:rPr>
+                    <w:t>Mux1</w:t>
+                  </w:r>
+                </w:p>
+              </w:txbxContent>
+            </v:textbox>
+          </v:shape>
+        </w:pict>
+      </w:r>
+      <w:r>
+        <w:rPr>
+          <w:rFonts w:ascii="Arial Narrow" w:hAnsi="Arial Narrow" w:cs="Arial"/>
+          <w:noProof/>
+          <w:sz w:val="24"/>
+          <w:szCs w:val="24"/>
+          <w:lang w:eastAsia="es-MX"/>
+        </w:rPr>
+        <w:pict>
+          <v:shape id="_x0000_s1033" type="#_x0000_t202" style="position:absolute;left:0;text-align:left;margin-left:58.95pt;margin-top:136.6pt;width:66.75pt;height:27.75pt;z-index:251658239" filled="f" stroked="f">
+            <v:textbox>
+              <w:txbxContent>
+                <w:p>
+                  <w:pPr>
+                    <w:jc w:val="center"/>
+                    <w:rPr>
+                      <w:rFonts w:ascii="Arial Narrow" w:hAnsi="Arial Narrow"/>
+                      <w:b/>
+                      <w:color w:val="FF0000"/>
+                      <w:sz w:val="16"/>
+                    </w:rPr>
+                  </w:pPr>
+                  <w:r>
+                    <w:rPr>
+                      <w:rFonts w:ascii="Arial Narrow" w:hAnsi="Arial Narrow"/>
+                      <w:b/>
+                      <w:color w:val="FF0000"/>
+                      <w:sz w:val="16"/>
+                    </w:rPr>
+                    <w:t>Adder1</w:t>
+                  </w:r>
+                </w:p>
+              </w:txbxContent>
+            </v:textbox>
+          </v:shape>
+        </w:pict>
+      </w:r>
+      <w:r>
+        <w:rPr>
+          <w:rFonts w:ascii="Arial Narrow" w:hAnsi="Arial Narrow" w:cs="Arial"/>
+          <w:noProof/>
+          <w:sz w:val="24"/>
+          <w:szCs w:val="24"/>
+          <w:lang w:eastAsia="es-MX"/>
+        </w:rPr>
+        <w:drawing>
+          <wp:inline distT="0" distB="0" distL="0" distR="0">
+            <wp:extent cx="5486400" cy="4143375"/>
+            <wp:effectExtent l="19050" t="0" r="0" b="0"/>
+            <wp:docPr id="13" name="Imagen 3"/>
+            <wp:cNvGraphicFramePr>
+              <a:graphicFrameLocks xmlns:a="http://schemas.openxmlformats.org/drawingml/2006/main" noChangeAspect="1"/>
+            </wp:cNvGraphicFramePr>
+            <a:graphic xmlns:a="http://schemas.openxmlformats.org/drawingml/2006/main">
+              <a:graphicData uri="http://schemas.openxmlformats.org/drawingml/2006/picture">
+                <pic:pic xmlns:pic="http://schemas.openxmlformats.org/drawingml/2006/picture">
+                  <pic:nvPicPr>
+                    <pic:cNvPr id="0" name="Picture 3"/>
+                    <pic:cNvPicPr>
+                      <a:picLocks noChangeAspect="1" noChangeArrowheads="1"/>
+                    </pic:cNvPicPr>
+                  </pic:nvPicPr>
+                  <pic:blipFill>
+                    <a:blip r:embed="rId14"/>
+                    <a:srcRect/>
+                    <a:stretch>
+                      <a:fillRect/>
+                    </a:stretch>
+                  </pic:blipFill>
+                  <pic:spPr bwMode="auto">
+                    <a:xfrm>
+                      <a:off x="0" y="0"/>
+                      <a:ext cx="5486400" cy="4143375"/>
+                    </a:xfrm>
+                    <a:prstGeom prst="rect">
+                      <a:avLst/>
+                    </a:prstGeom>
+                    <a:noFill/>
+                    <a:ln w="9525">
+                      <a:noFill/>
+                      <a:miter lim="800000"/>
+                      <a:headEnd/>
+                      <a:tailEnd/>
+                    </a:ln>
+                  </pic:spPr>
+                </pic:pic>
+              </a:graphicData>
+            </a:graphic>
+          </wp:inline>
+        </w:drawing>
+      </w:r>
+      <w:r>
+        <w:t xml:space="preserve"> </w:t>
+      </w:r>
+      <w:r>
+        <w:rPr>
+          <w:rFonts w:ascii="Arial Narrow" w:hAnsi="Arial Narrow"/>
+          <w:b/>
+        </w:rPr>
+        <w:t xml:space="preserve">Figura </w:t>
+      </w:r>
+      <w:r>
+        <w:rPr>
+          <w:rFonts w:ascii="Arial Narrow" w:hAnsi="Arial Narrow"/>
+          <w:b/>
+        </w:rPr>
+        <w:fldChar w:fldCharType="begin"/>
+      </w:r>
+      <w:r>
+        <w:rPr>
+          <w:rFonts w:ascii="Arial Narrow" w:hAnsi="Arial Narrow"/>
+          <w:b/>
+        </w:rPr>
+        <w:instrText xml:space="preserve"> SEQ Figura \* ARABIC </w:instrText>
+      </w:r>
+      <w:r>
+        <w:rPr>
+          <w:rFonts w:ascii="Arial Narrow" w:hAnsi="Arial Narrow"/>
+          <w:b/>
+        </w:rPr>
+        <w:fldChar w:fldCharType="separate"/>
+      </w:r>
+      <w:r>
+        <w:rPr>
+          <w:rFonts w:ascii="Arial Narrow" w:hAnsi="Arial Narrow"/>
+          <w:b/>
+          <w:noProof/>
+        </w:rPr>
+        <w:t>1</w:t>
+      </w:r>
+      <w:r>
+        <w:rPr>
+          <w:rFonts w:ascii="Arial Narrow" w:hAnsi="Arial Narrow"/>
+          <w:b/>
+        </w:rPr>
+        <w:fldChar w:fldCharType="end"/>
+      </w:r>
+    </w:p>
+    <w:p/>
+    <w:p>
+      <w:pPr>
+        <w:jc w:val="both"/>
+        <w:rPr>
+          <w:rFonts w:ascii="Arial Narrow" w:hAnsi="Arial Narrow" w:cs="Arial"/>
+          <w:sz w:val="24"/>
+          <w:szCs w:val="24"/>
+        </w:rPr>
+      </w:pPr>
+      <w:r>
+        <w:rPr>
+          <w:rFonts w:ascii="Arial Narrow" w:hAnsi="Arial Narrow" w:cs="Arial"/>
+          <w:sz w:val="24"/>
+          <w:szCs w:val="24"/>
+        </w:rPr>
+        <w:t xml:space="preserve">En la figura 1 podemos ver el módulo completo y los nombres de cada módulo que usamos en nuestro proyecto, sólo para que sea más fácil entender el código al momento de verlo. El módulo que contiene todos estos módulos mostrados anteriormente tiene por nombre PF1 y el </w:t>
+      </w:r>
+      <w:proofErr w:type="spellStart"/>
+      <w:r>
+        <w:rPr>
+          <w:rFonts w:ascii="Arial Narrow" w:hAnsi="Arial Narrow" w:cs="Arial"/>
+          <w:sz w:val="24"/>
+          <w:szCs w:val="24"/>
+        </w:rPr>
+        <w:t>testbench</w:t>
+      </w:r>
+      <w:proofErr w:type="spellEnd"/>
+      <w:r>
+        <w:rPr>
+          <w:rFonts w:ascii="Arial Narrow" w:hAnsi="Arial Narrow" w:cs="Arial"/>
+          <w:sz w:val="24"/>
+          <w:szCs w:val="24"/>
+        </w:rPr>
+        <w:t xml:space="preserve"> se llama </w:t>
+      </w:r>
+      <w:proofErr w:type="spellStart"/>
+      <w:r>
+        <w:rPr>
+          <w:rFonts w:ascii="Arial Narrow" w:hAnsi="Arial Narrow" w:cs="Arial"/>
+          <w:sz w:val="24"/>
+          <w:szCs w:val="24"/>
+        </w:rPr>
+        <w:t>TB_Prueba</w:t>
+      </w:r>
+      <w:proofErr w:type="spellEnd"/>
+      <w:r>
+        <w:rPr>
+          <w:rFonts w:ascii="Arial Narrow" w:hAnsi="Arial Narrow" w:cs="Arial"/>
+          <w:sz w:val="24"/>
+          <w:szCs w:val="24"/>
+        </w:rPr>
+        <w:t>.</w:t>
+      </w:r>
+    </w:p>
+    <w:p>
+      <w:pPr>
+        <w:rPr>
+          <w:rFonts w:ascii="Arial Narrow" w:hAnsi="Arial Narrow" w:cs="Arial"/>
+          <w:sz w:val="24"/>
+          <w:szCs w:val="24"/>
+        </w:rPr>
+      </w:pPr>
+      <w:r>
+        <w:rPr>
+          <w:rFonts w:ascii="Arial Narrow" w:hAnsi="Arial Narrow" w:cs="Arial"/>
+          <w:sz w:val="24"/>
+          <w:szCs w:val="24"/>
+        </w:rPr>
+        <w:br w:type="page"/>
+      </w:r>
+    </w:p>
+    <w:p>
+      <w:pPr>
+        <w:jc w:val="both"/>
+        <w:rPr>
+          <w:rFonts w:ascii="Arial Narrow" w:hAnsi="Arial Narrow" w:cs="Arial"/>
+          <w:sz w:val="24"/>
+          <w:szCs w:val="24"/>
+        </w:rPr>
+      </w:pPr>
+      <w:r>
+        <w:rPr>
+          <w:rFonts w:ascii="Arial Narrow" w:hAnsi="Arial Narrow" w:cs="Arial"/>
+          <w:sz w:val="24"/>
+          <w:szCs w:val="24"/>
+        </w:rPr>
+        <w:lastRenderedPageBreak/>
+        <w:t>Para esta fase del proyecto, primero</w:t>
+      </w:r>
+      <w:r>
+        <w:rPr>
+          <w:rFonts w:ascii="Arial Narrow" w:hAnsi="Arial Narrow" w:cs="Arial"/>
+          <w:sz w:val="24"/>
+          <w:szCs w:val="24"/>
+        </w:rPr>
+        <w:t xml:space="preserve"> se necesito</w:t>
+      </w:r>
+      <w:r>
+        <w:rPr>
+          <w:rFonts w:ascii="Arial Narrow" w:hAnsi="Arial Narrow" w:cs="Arial"/>
+          <w:sz w:val="24"/>
+          <w:szCs w:val="24"/>
+        </w:rPr>
+        <w:t xml:space="preserve"> terminar el código de la fase 1 que no </w:t>
+      </w:r>
+      <w:r>
+        <w:rPr>
+          <w:rFonts w:ascii="Arial Narrow" w:hAnsi="Arial Narrow" w:cs="Arial"/>
+          <w:sz w:val="24"/>
+          <w:szCs w:val="24"/>
+        </w:rPr>
+        <w:t>se termino por completo, cuando se terminó la implementación comprobé su funcionalidad</w:t>
+      </w:r>
+      <w:r>
+        <w:rPr>
+          <w:rFonts w:ascii="Arial Narrow" w:hAnsi="Arial Narrow" w:cs="Arial"/>
+          <w:sz w:val="24"/>
+          <w:szCs w:val="24"/>
+        </w:rPr>
+        <w:t xml:space="preserve"> con instrucciones de tipo R, </w:t>
+      </w:r>
+      <w:r>
+        <w:rPr>
+          <w:rFonts w:ascii="Arial Narrow" w:hAnsi="Arial Narrow" w:cs="Arial"/>
+          <w:sz w:val="24"/>
+          <w:szCs w:val="24"/>
+        </w:rPr>
+        <w:t>se inicio</w:t>
+      </w:r>
+      <w:r>
+        <w:rPr>
+          <w:rFonts w:ascii="Arial Narrow" w:hAnsi="Arial Narrow" w:cs="Arial"/>
+          <w:sz w:val="24"/>
+          <w:szCs w:val="24"/>
+        </w:rPr>
+        <w:t xml:space="preserve"> agregando la instrucción </w:t>
+      </w:r>
+      <w:proofErr w:type="spellStart"/>
+      <w:r>
+        <w:rPr>
+          <w:rFonts w:ascii="Arial Narrow" w:hAnsi="Arial Narrow" w:cs="Arial"/>
+          <w:sz w:val="24"/>
+          <w:szCs w:val="24"/>
+        </w:rPr>
+        <w:t>Beq</w:t>
+      </w:r>
+      <w:proofErr w:type="spellEnd"/>
+      <w:r>
+        <w:rPr>
+          <w:rFonts w:ascii="Arial Narrow" w:hAnsi="Arial Narrow" w:cs="Arial"/>
+          <w:sz w:val="24"/>
+          <w:szCs w:val="24"/>
+        </w:rPr>
+        <w:t xml:space="preserve"> en el código, cuando </w:t>
+      </w:r>
+      <w:r>
+        <w:rPr>
+          <w:rFonts w:ascii="Arial Narrow" w:hAnsi="Arial Narrow" w:cs="Arial"/>
+          <w:sz w:val="24"/>
+          <w:szCs w:val="24"/>
+        </w:rPr>
+        <w:t>se logro hacerlo</w:t>
+      </w:r>
+      <w:r>
+        <w:rPr>
+          <w:rFonts w:ascii="Arial Narrow" w:hAnsi="Arial Narrow" w:cs="Arial"/>
+          <w:sz w:val="24"/>
+          <w:szCs w:val="24"/>
+        </w:rPr>
+        <w:t xml:space="preserve"> funcionar esta instrucción en </w:t>
+      </w:r>
+      <w:r>
+        <w:rPr>
+          <w:rFonts w:ascii="Arial Narrow" w:hAnsi="Arial Narrow" w:cs="Arial"/>
+          <w:sz w:val="24"/>
+          <w:szCs w:val="24"/>
+        </w:rPr>
+        <w:t>el</w:t>
+      </w:r>
+      <w:r>
+        <w:rPr>
+          <w:rFonts w:ascii="Arial Narrow" w:hAnsi="Arial Narrow" w:cs="Arial"/>
+          <w:sz w:val="24"/>
+          <w:szCs w:val="24"/>
+        </w:rPr>
+        <w:t xml:space="preserve"> módulo</w:t>
+      </w:r>
+      <w:r>
+        <w:rPr>
+          <w:rFonts w:ascii="Arial Narrow" w:hAnsi="Arial Narrow" w:cs="Arial"/>
+          <w:sz w:val="24"/>
+          <w:szCs w:val="24"/>
+        </w:rPr>
+        <w:t xml:space="preserve"> se</w:t>
+      </w:r>
+      <w:r>
+        <w:rPr>
+          <w:rFonts w:ascii="Arial Narrow" w:hAnsi="Arial Narrow" w:cs="Arial"/>
+          <w:sz w:val="24"/>
+          <w:szCs w:val="24"/>
+        </w:rPr>
+        <w:t xml:space="preserve"> </w:t>
+      </w:r>
+      <w:proofErr w:type="spellStart"/>
+      <w:r>
+        <w:rPr>
+          <w:rFonts w:ascii="Arial Narrow" w:hAnsi="Arial Narrow" w:cs="Arial"/>
+          <w:sz w:val="24"/>
+          <w:szCs w:val="24"/>
+        </w:rPr>
+        <w:t>a</w:t>
+      </w:r>
+      <w:r>
+        <w:rPr>
+          <w:rFonts w:ascii="Arial Narrow" w:hAnsi="Arial Narrow" w:cs="Arial"/>
+          <w:sz w:val="24"/>
+          <w:szCs w:val="24"/>
+        </w:rPr>
+        <w:t>ñadio</w:t>
+      </w:r>
+      <w:proofErr w:type="spellEnd"/>
+      <w:r>
+        <w:rPr>
+          <w:rFonts w:ascii="Arial Narrow" w:hAnsi="Arial Narrow" w:cs="Arial"/>
+          <w:sz w:val="24"/>
+          <w:szCs w:val="24"/>
+        </w:rPr>
+        <w:t xml:space="preserve"> las instrucciones </w:t>
+      </w:r>
+      <w:proofErr w:type="spellStart"/>
+      <w:r>
+        <w:rPr>
+          <w:rFonts w:ascii="Arial Narrow" w:hAnsi="Arial Narrow" w:cs="Arial"/>
+          <w:sz w:val="24"/>
+          <w:szCs w:val="24"/>
+        </w:rPr>
+        <w:t>lw</w:t>
+      </w:r>
+      <w:proofErr w:type="spellEnd"/>
+      <w:r>
+        <w:rPr>
+          <w:rFonts w:ascii="Arial Narrow" w:hAnsi="Arial Narrow" w:cs="Arial"/>
+          <w:sz w:val="24"/>
+          <w:szCs w:val="24"/>
+        </w:rPr>
+        <w:t xml:space="preserve"> y </w:t>
+      </w:r>
+      <w:proofErr w:type="spellStart"/>
+      <w:r>
+        <w:rPr>
+          <w:rFonts w:ascii="Arial Narrow" w:hAnsi="Arial Narrow" w:cs="Arial"/>
+          <w:sz w:val="24"/>
+          <w:szCs w:val="24"/>
+        </w:rPr>
+        <w:t>sw</w:t>
+      </w:r>
+      <w:proofErr w:type="spellEnd"/>
+      <w:r>
+        <w:rPr>
+          <w:rFonts w:ascii="Arial Narrow" w:hAnsi="Arial Narrow" w:cs="Arial"/>
+          <w:sz w:val="24"/>
+          <w:szCs w:val="24"/>
+        </w:rPr>
+        <w:t xml:space="preserve">, después de eso </w:t>
+      </w:r>
+      <w:r>
+        <w:rPr>
+          <w:rFonts w:ascii="Arial Narrow" w:hAnsi="Arial Narrow" w:cs="Arial"/>
+          <w:sz w:val="24"/>
+          <w:szCs w:val="24"/>
+        </w:rPr>
+        <w:t>implementó</w:t>
+      </w:r>
+      <w:r>
+        <w:rPr>
+          <w:rFonts w:ascii="Arial Narrow" w:hAnsi="Arial Narrow" w:cs="Arial"/>
+          <w:sz w:val="24"/>
+          <w:szCs w:val="24"/>
+        </w:rPr>
+        <w:t xml:space="preserve"> las instrucciones de tipo I</w:t>
+      </w:r>
+      <w:r>
+        <w:rPr>
+          <w:rFonts w:ascii="Arial Narrow" w:hAnsi="Arial Narrow" w:cs="Arial"/>
+          <w:sz w:val="24"/>
+          <w:szCs w:val="24"/>
+        </w:rPr>
+        <w:t xml:space="preserve"> (</w:t>
+      </w:r>
+      <w:proofErr w:type="spellStart"/>
+      <w:r>
+        <w:rPr>
+          <w:rFonts w:ascii="Arial Narrow" w:hAnsi="Arial Narrow" w:cs="Arial"/>
+          <w:sz w:val="24"/>
+          <w:szCs w:val="24"/>
+        </w:rPr>
+        <w:t>addi</w:t>
+      </w:r>
+      <w:proofErr w:type="spellEnd"/>
+      <w:r>
+        <w:rPr>
+          <w:rFonts w:ascii="Arial Narrow" w:hAnsi="Arial Narrow" w:cs="Arial"/>
+          <w:sz w:val="24"/>
+          <w:szCs w:val="24"/>
+        </w:rPr>
+        <w:t xml:space="preserve">, </w:t>
+      </w:r>
+      <w:proofErr w:type="spellStart"/>
+      <w:r>
+        <w:rPr>
+          <w:rFonts w:ascii="Arial Narrow" w:hAnsi="Arial Narrow" w:cs="Arial"/>
+          <w:sz w:val="24"/>
+          <w:szCs w:val="24"/>
+        </w:rPr>
+        <w:t>andi</w:t>
+      </w:r>
+      <w:proofErr w:type="spellEnd"/>
+      <w:r>
+        <w:rPr>
+          <w:rFonts w:ascii="Arial Narrow" w:hAnsi="Arial Narrow" w:cs="Arial"/>
+          <w:sz w:val="24"/>
+          <w:szCs w:val="24"/>
+        </w:rPr>
+        <w:t xml:space="preserve">, </w:t>
+      </w:r>
+      <w:proofErr w:type="spellStart"/>
+      <w:r>
+        <w:rPr>
+          <w:rFonts w:ascii="Arial Narrow" w:hAnsi="Arial Narrow" w:cs="Arial"/>
+          <w:sz w:val="24"/>
+          <w:szCs w:val="24"/>
+        </w:rPr>
+        <w:t>slti</w:t>
+      </w:r>
+      <w:proofErr w:type="spellEnd"/>
+      <w:r>
+        <w:rPr>
+          <w:rFonts w:ascii="Arial Narrow" w:hAnsi="Arial Narrow" w:cs="Arial"/>
+          <w:sz w:val="24"/>
+          <w:szCs w:val="24"/>
+        </w:rPr>
+        <w:t>, ori) y se volvió</w:t>
+      </w:r>
+      <w:r>
+        <w:rPr>
+          <w:rFonts w:ascii="Arial Narrow" w:hAnsi="Arial Narrow" w:cs="Arial"/>
+          <w:sz w:val="24"/>
+          <w:szCs w:val="24"/>
+        </w:rPr>
+        <w:t xml:space="preserve"> a probar todas estas instrucciones una por una en el código, posteriormente </w:t>
+      </w:r>
+      <w:r>
+        <w:rPr>
+          <w:rFonts w:ascii="Arial Narrow" w:hAnsi="Arial Narrow" w:cs="Arial"/>
+          <w:sz w:val="24"/>
+          <w:szCs w:val="24"/>
+        </w:rPr>
+        <w:t>se añadieron los buffers y reconectaron</w:t>
+      </w:r>
+      <w:r>
+        <w:rPr>
+          <w:rFonts w:ascii="Arial Narrow" w:hAnsi="Arial Narrow" w:cs="Arial"/>
+          <w:sz w:val="24"/>
+          <w:szCs w:val="24"/>
+        </w:rPr>
+        <w:t xml:space="preserve"> todos los módulos de la forma que se muestra en la figura 1.</w:t>
+      </w:r>
+    </w:p>
+    <w:p>
+      <w:pPr>
+        <w:jc w:val="both"/>
+        <w:rPr>
+          <w:rFonts w:ascii="Arial Narrow" w:hAnsi="Arial Narrow" w:cs="Arial"/>
+          <w:sz w:val="24"/>
+          <w:szCs w:val="24"/>
+        </w:rPr>
+      </w:pPr>
+      <w:r>
+        <w:rPr>
+          <w:rFonts w:ascii="Arial Narrow" w:hAnsi="Arial Narrow" w:cs="Arial"/>
+          <w:sz w:val="24"/>
+          <w:szCs w:val="24"/>
+        </w:rPr>
+        <w:t xml:space="preserve">Cuando el módulo estaba listo </w:t>
+      </w:r>
+      <w:r>
+        <w:rPr>
+          <w:rFonts w:ascii="Arial Narrow" w:hAnsi="Arial Narrow" w:cs="Arial"/>
+          <w:sz w:val="24"/>
+          <w:szCs w:val="24"/>
+        </w:rPr>
+        <w:t>nuevamente se realizaron las pruebas de</w:t>
+      </w:r>
+      <w:r>
+        <w:rPr>
+          <w:rFonts w:ascii="Arial Narrow" w:hAnsi="Arial Narrow" w:cs="Arial"/>
+          <w:sz w:val="24"/>
+          <w:szCs w:val="24"/>
+        </w:rPr>
+        <w:t xml:space="preserve"> las instrucciones </w:t>
+      </w:r>
+      <w:r>
+        <w:rPr>
+          <w:rFonts w:ascii="Arial Narrow" w:hAnsi="Arial Narrow" w:cs="Arial"/>
+          <w:sz w:val="24"/>
+          <w:szCs w:val="24"/>
+        </w:rPr>
+        <w:t>individualmente, estos fueron los resultados:</w:t>
+      </w:r>
+    </w:p>
+    <w:p>
+      <w:pPr>
+        <w:pStyle w:val="Epgrafe"/>
+        <w:jc w:val="both"/>
+      </w:pPr>
+      <w:r>
+        <w:rPr>
+          <w:rFonts w:ascii="Arial Narrow" w:hAnsi="Arial Narrow" w:cs="Arial"/>
+          <w:sz w:val="24"/>
+          <w:szCs w:val="24"/>
+        </w:rPr>
+        <w:drawing>
+          <wp:inline distT="0" distB="0" distL="0" distR="0">
+            <wp:extent cx="5612130" cy="985520"/>
+            <wp:effectExtent l="19050" t="0" r="7620" b="0"/>
+            <wp:docPr id="22" name="Imagen 22" descr="Interfaz de usuario gráfica&#10;&#10;Descripción generada automáticamente"/>
+            <wp:cNvGraphicFramePr>
+              <a:graphicFrameLocks xmlns:a="http://schemas.openxmlformats.org/drawingml/2006/main" noChangeAspect="1"/>
+            </wp:cNvGraphicFramePr>
+            <a:graphic xmlns:a="http://schemas.openxmlformats.org/drawingml/2006/main">
+              <a:graphicData uri="http://schemas.openxmlformats.org/drawingml/2006/picture">
+                <pic:pic xmlns:pic="http://schemas.openxmlformats.org/drawingml/2006/picture">
+                  <pic:nvPicPr>
+                    <pic:cNvPr id="22" name="Imagen 22" descr="Interfaz de usuario gráfica&#10;&#10;Descripción generada automáticamente"/>
+                    <pic:cNvPicPr/>
+                  </pic:nvPicPr>
+                  <pic:blipFill>
+                    <a:blip r:embed="rId15"/>
+                    <a:stretch>
+                      <a:fillRect/>
+                    </a:stretch>
+                  </pic:blipFill>
+                  <pic:spPr>
+                    <a:xfrm>
+                      <a:off x="0" y="0"/>
+                      <a:ext cx="5612130" cy="985520"/>
+                    </a:xfrm>
+                    <a:prstGeom prst="rect">
+                      <a:avLst/>
+                    </a:prstGeom>
+                  </pic:spPr>
+                </pic:pic>
+              </a:graphicData>
+            </a:graphic>
+          </wp:inline>
+        </w:drawing>
+      </w:r>
+      <w:r>
+        <w:t xml:space="preserve"> </w:t>
+      </w:r>
+      <w:r>
+        <w:rPr>
+          <w:rFonts w:ascii="Arial Narrow" w:hAnsi="Arial Narrow"/>
+          <w:b/>
+        </w:rPr>
+        <w:t xml:space="preserve">Figura </w:t>
+      </w:r>
+      <w:r>
+        <w:rPr>
+          <w:rFonts w:ascii="Arial Narrow" w:hAnsi="Arial Narrow"/>
+          <w:b/>
+        </w:rPr>
+        <w:fldChar w:fldCharType="begin"/>
+      </w:r>
+      <w:r>
+        <w:rPr>
+          <w:rFonts w:ascii="Arial Narrow" w:hAnsi="Arial Narrow"/>
+          <w:b/>
+        </w:rPr>
+        <w:instrText xml:space="preserve"> SEQ Figura \* ARABIC </w:instrText>
+      </w:r>
+      <w:r>
+        <w:rPr>
+          <w:rFonts w:ascii="Arial Narrow" w:hAnsi="Arial Narrow"/>
+          <w:b/>
+        </w:rPr>
+        <w:fldChar w:fldCharType="separate"/>
+      </w:r>
+      <w:r>
+        <w:rPr>
+          <w:rFonts w:ascii="Arial Narrow" w:hAnsi="Arial Narrow"/>
+          <w:b/>
+        </w:rPr>
+        <w:t>2</w:t>
+      </w:r>
+      <w:r>
+        <w:rPr>
+          <w:rFonts w:ascii="Arial Narrow" w:hAnsi="Arial Narrow"/>
+          <w:b/>
+        </w:rPr>
+        <w:fldChar w:fldCharType="end"/>
+      </w:r>
+    </w:p>
+    <w:p>
+      <w:pPr>
+        <w:jc w:val="both"/>
+        <w:rPr>
+          <w:rFonts w:ascii="Arial Narrow" w:hAnsi="Arial Narrow" w:cs="Arial"/>
+          <w:sz w:val="24"/>
+          <w:szCs w:val="24"/>
+        </w:rPr>
+      </w:pPr>
+      <w:r>
+        <w:rPr>
+          <w:rFonts w:ascii="Arial Narrow" w:hAnsi="Arial Narrow" w:cs="Arial"/>
+          <w:sz w:val="24"/>
+          <w:szCs w:val="24"/>
+        </w:rPr>
+        <w:t xml:space="preserve">Primero, en la figura 2 podemos ver los datos </w:t>
+      </w:r>
+      <w:proofErr w:type="spellStart"/>
+      <w:r>
+        <w:rPr>
+          <w:rFonts w:ascii="Arial Narrow" w:hAnsi="Arial Narrow" w:cs="Arial"/>
+          <w:sz w:val="24"/>
+          <w:szCs w:val="24"/>
+        </w:rPr>
+        <w:t>precargados</w:t>
+      </w:r>
+      <w:proofErr w:type="spellEnd"/>
+      <w:r>
+        <w:rPr>
+          <w:rFonts w:ascii="Arial Narrow" w:hAnsi="Arial Narrow" w:cs="Arial"/>
+          <w:sz w:val="24"/>
+          <w:szCs w:val="24"/>
+        </w:rPr>
+        <w:t xml:space="preserve"> en el banco de registros.</w:t>
+      </w:r>
+    </w:p>
+    <w:p>
+      <w:pPr>
+        <w:pStyle w:val="Epgrafe"/>
+        <w:jc w:val="both"/>
+        <w:rPr>
+          <w:rFonts w:ascii="Arial Narrow" w:hAnsi="Arial Narrow"/>
+          <w:b/>
+        </w:rPr>
+      </w:pPr>
+      <w:r>
+        <w:rPr>
+          <w:rFonts w:ascii="Arial Narrow" w:hAnsi="Arial Narrow"/>
+          <w:b/>
+        </w:rPr>
+        <w:drawing>
+          <wp:inline distT="0" distB="0" distL="0" distR="0">
+            <wp:extent cx="5612130" cy="964565"/>
+            <wp:effectExtent l="19050" t="0" r="7620" b="0"/>
+            <wp:docPr id="23" name="Imagen 23" descr="Interfaz de usuario gráfica, Aplicación&#10;&#10;Descripción generada automáticamente"/>
+            <wp:cNvGraphicFramePr>
+              <a:graphicFrameLocks xmlns:a="http://schemas.openxmlformats.org/drawingml/2006/main" noChangeAspect="1"/>
+            </wp:cNvGraphicFramePr>
+            <a:graphic xmlns:a="http://schemas.openxmlformats.org/drawingml/2006/main">
+              <a:graphicData uri="http://schemas.openxmlformats.org/drawingml/2006/picture">
+                <pic:pic xmlns:pic="http://schemas.openxmlformats.org/drawingml/2006/picture">
+                  <pic:nvPicPr>
+                    <pic:cNvPr id="23" name="Imagen 23" descr="Interfaz de usuario gráfica, Aplicación&#10;&#10;Descripción generada automáticamente"/>
+                    <pic:cNvPicPr/>
+                  </pic:nvPicPr>
+                  <pic:blipFill>
+                    <a:blip r:embed="rId16"/>
+                    <a:stretch>
+                      <a:fillRect/>
+                    </a:stretch>
+                  </pic:blipFill>
+                  <pic:spPr>
+                    <a:xfrm>
+                      <a:off x="0" y="0"/>
+                      <a:ext cx="5612130" cy="964565"/>
+                    </a:xfrm>
+                    <a:prstGeom prst="rect">
+                      <a:avLst/>
+                    </a:prstGeom>
+                  </pic:spPr>
+                </pic:pic>
+              </a:graphicData>
+            </a:graphic>
+          </wp:inline>
+        </w:drawing>
+      </w:r>
+      <w:r>
+        <w:rPr>
+          <w:rFonts w:ascii="Arial Narrow" w:hAnsi="Arial Narrow"/>
+          <w:b/>
+        </w:rPr>
+        <w:t xml:space="preserve"> Figura </w:t>
+      </w:r>
+      <w:r>
+        <w:rPr>
+          <w:rFonts w:ascii="Arial Narrow" w:hAnsi="Arial Narrow"/>
+          <w:b/>
+        </w:rPr>
+        <w:fldChar w:fldCharType="begin"/>
+      </w:r>
+      <w:r>
+        <w:rPr>
+          <w:rFonts w:ascii="Arial Narrow" w:hAnsi="Arial Narrow"/>
+          <w:b/>
+        </w:rPr>
+        <w:instrText xml:space="preserve"> SEQ Figura \* ARABIC </w:instrText>
+      </w:r>
+      <w:r>
+        <w:rPr>
+          <w:rFonts w:ascii="Arial Narrow" w:hAnsi="Arial Narrow"/>
+          <w:b/>
+        </w:rPr>
+        <w:fldChar w:fldCharType="separate"/>
+      </w:r>
+      <w:r>
+        <w:rPr>
+          <w:rFonts w:ascii="Arial Narrow" w:hAnsi="Arial Narrow"/>
+          <w:b/>
+        </w:rPr>
+        <w:t>3</w:t>
+      </w:r>
+      <w:r>
+        <w:rPr>
+          <w:rFonts w:ascii="Arial Narrow" w:hAnsi="Arial Narrow"/>
+          <w:b/>
+        </w:rPr>
+        <w:fldChar w:fldCharType="end"/>
+      </w:r>
+    </w:p>
+    <w:p>
+      <w:pPr>
+        <w:jc w:val="both"/>
+        <w:rPr>
+          <w:rFonts w:ascii="Arial Narrow" w:hAnsi="Arial Narrow" w:cs="Arial"/>
+          <w:sz w:val="24"/>
+          <w:szCs w:val="24"/>
+        </w:rPr>
+      </w:pPr>
+      <w:r>
+        <w:rPr>
+          <w:rFonts w:ascii="Arial Narrow" w:hAnsi="Arial Narrow" w:cs="Arial"/>
+          <w:sz w:val="24"/>
+          <w:szCs w:val="24"/>
+        </w:rPr>
+        <w:t xml:space="preserve">La primera instrucción que probé fue </w:t>
+      </w:r>
+      <w:proofErr w:type="spellStart"/>
+      <w:r>
+        <w:rPr>
+          <w:rFonts w:ascii="Arial Narrow" w:hAnsi="Arial Narrow" w:cs="Arial"/>
+          <w:sz w:val="24"/>
+          <w:szCs w:val="24"/>
+        </w:rPr>
+        <w:t>Nop</w:t>
+      </w:r>
+      <w:proofErr w:type="spellEnd"/>
+      <w:r>
+        <w:rPr>
+          <w:rFonts w:ascii="Arial Narrow" w:hAnsi="Arial Narrow" w:cs="Arial"/>
+          <w:sz w:val="24"/>
+          <w:szCs w:val="24"/>
+        </w:rPr>
+        <w:t>, en la figura 3 podemos ver que no se realiza operación alguna y se almacena un 0 en la dirección 0.</w:t>
+      </w:r>
+    </w:p>
+    <w:p>
+      <w:pPr>
+        <w:pStyle w:val="Epgrafe"/>
+        <w:jc w:val="both"/>
+        <w:rPr>
+          <w:rFonts w:ascii="Arial Narrow" w:hAnsi="Arial Narrow"/>
+          <w:b/>
+        </w:rPr>
+      </w:pPr>
+      <w:r>
+        <w:rPr>
+          <w:rFonts w:ascii="Arial Narrow" w:hAnsi="Arial Narrow"/>
+          <w:b/>
+        </w:rPr>
+        <w:drawing>
+          <wp:inline distT="0" distB="0" distL="0" distR="0">
+            <wp:extent cx="5612130" cy="890905"/>
+            <wp:effectExtent l="19050" t="0" r="7620" b="0"/>
+            <wp:docPr id="26" name="Imagen 26" descr="Interfaz de usuario gráfica&#10;&#10;Descripción generada automáticamente"/>
+            <wp:cNvGraphicFramePr>
+              <a:graphicFrameLocks xmlns:a="http://schemas.openxmlformats.org/drawingml/2006/main" noChangeAspect="1"/>
+            </wp:cNvGraphicFramePr>
+            <a:graphic xmlns:a="http://schemas.openxmlformats.org/drawingml/2006/main">
+              <a:graphicData uri="http://schemas.openxmlformats.org/drawingml/2006/picture">
+                <pic:pic xmlns:pic="http://schemas.openxmlformats.org/drawingml/2006/picture">
+                  <pic:nvPicPr>
+                    <pic:cNvPr id="26" name="Imagen 26" descr="Interfaz de usuario gráfica&#10;&#10;Descripción generada automáticamente"/>
+                    <pic:cNvPicPr/>
+                  </pic:nvPicPr>
+                  <pic:blipFill>
+                    <a:blip r:embed="rId17"/>
+                    <a:stretch>
+                      <a:fillRect/>
+                    </a:stretch>
+                  </pic:blipFill>
+                  <pic:spPr>
+                    <a:xfrm>
+                      <a:off x="0" y="0"/>
+                      <a:ext cx="5612130" cy="890905"/>
+                    </a:xfrm>
+                    <a:prstGeom prst="rect">
+                      <a:avLst/>
+                    </a:prstGeom>
+                  </pic:spPr>
+                </pic:pic>
+              </a:graphicData>
+            </a:graphic>
+          </wp:inline>
+        </w:drawing>
+      </w:r>
+      <w:r>
+        <w:rPr>
+          <w:rFonts w:ascii="Arial Narrow" w:hAnsi="Arial Narrow"/>
+          <w:b/>
+        </w:rPr>
+        <w:t xml:space="preserve"> Figura </w:t>
+      </w:r>
+      <w:r>
+        <w:rPr>
+          <w:rFonts w:ascii="Arial Narrow" w:hAnsi="Arial Narrow"/>
+          <w:b/>
+        </w:rPr>
+        <w:fldChar w:fldCharType="begin"/>
+      </w:r>
+      <w:r>
+        <w:rPr>
+          <w:rFonts w:ascii="Arial Narrow" w:hAnsi="Arial Narrow"/>
+          <w:b/>
+        </w:rPr>
+        <w:instrText xml:space="preserve"> SEQ Figura \* ARABIC </w:instrText>
+      </w:r>
+      <w:r>
+        <w:rPr>
+          <w:rFonts w:ascii="Arial Narrow" w:hAnsi="Arial Narrow"/>
+          <w:b/>
+        </w:rPr>
+        <w:fldChar w:fldCharType="separate"/>
+      </w:r>
+      <w:r>
+        <w:rPr>
+          <w:rFonts w:ascii="Arial Narrow" w:hAnsi="Arial Narrow"/>
+          <w:b/>
+        </w:rPr>
+        <w:t>4</w:t>
+      </w:r>
+      <w:r>
+        <w:rPr>
+          <w:rFonts w:ascii="Arial Narrow" w:hAnsi="Arial Narrow"/>
+          <w:b/>
+        </w:rPr>
+        <w:fldChar w:fldCharType="end"/>
+      </w:r>
+    </w:p>
+    <w:p>
+      <w:pPr>
+        <w:jc w:val="both"/>
+        <w:rPr>
+          <w:rFonts w:ascii="Arial Narrow" w:hAnsi="Arial Narrow" w:cs="Arial"/>
+          <w:sz w:val="24"/>
+          <w:szCs w:val="24"/>
+        </w:rPr>
+      </w:pPr>
+      <w:r>
+        <w:rPr>
+          <w:rFonts w:ascii="Arial Narrow" w:hAnsi="Arial Narrow" w:cs="Arial"/>
+          <w:sz w:val="24"/>
+          <w:szCs w:val="24"/>
+        </w:rPr>
+        <w:t xml:space="preserve">La siguiente instrucción fue </w:t>
+      </w:r>
+      <w:proofErr w:type="spellStart"/>
+      <w:r>
+        <w:rPr>
+          <w:rFonts w:ascii="Arial Narrow" w:hAnsi="Arial Narrow" w:cs="Arial"/>
+          <w:sz w:val="24"/>
+          <w:szCs w:val="24"/>
+        </w:rPr>
+        <w:t>addi</w:t>
+      </w:r>
+      <w:proofErr w:type="spellEnd"/>
+      <w:r>
+        <w:rPr>
+          <w:rFonts w:ascii="Arial Narrow" w:hAnsi="Arial Narrow" w:cs="Arial"/>
+          <w:sz w:val="24"/>
+          <w:szCs w:val="24"/>
+        </w:rPr>
+        <w:t>, en la figura 4 se muestra la instrucción y el banco de registros con el nuevo dato. En la instrucción se indica primero la operación a realizar (010000), luego el registro operando (00100), luego el registro destino (10000) y por último 0000100010001100 que es el valor inmediato que se va a sumar.</w:t>
+      </w:r>
+    </w:p>
+    <w:p>
+      <w:pPr>
+        <w:jc w:val="both"/>
+        <w:rPr>
+          <w:rFonts w:ascii="Arial Narrow" w:hAnsi="Arial Narrow" w:cs="Arial"/>
+          <w:sz w:val="24"/>
+          <w:szCs w:val="24"/>
+        </w:rPr>
+      </w:pPr>
+    </w:p>
+    <w:p>
+      <w:pPr>
+        <w:rPr>
+          <w:rFonts w:ascii="Arial Narrow" w:hAnsi="Arial Narrow" w:cs="Arial"/>
+          <w:sz w:val="24"/>
+          <w:szCs w:val="24"/>
+        </w:rPr>
+      </w:pPr>
+      <w:r>
+        <w:rPr>
+          <w:rFonts w:ascii="Arial Narrow" w:hAnsi="Arial Narrow" w:cs="Arial"/>
+          <w:sz w:val="24"/>
+          <w:szCs w:val="24"/>
+        </w:rPr>
+        <w:br w:type="page"/>
+      </w:r>
+    </w:p>
+    <w:p>
+      <w:pPr>
+        <w:pStyle w:val="Epgrafe"/>
+        <w:jc w:val="both"/>
+        <w:rPr>
+          <w:rFonts w:ascii="Arial Narrow" w:hAnsi="Arial Narrow"/>
+          <w:b/>
+        </w:rPr>
+      </w:pPr>
+      <w:r>
+        <w:rPr>
+          <w:rFonts w:ascii="Arial Narrow" w:hAnsi="Arial Narrow" w:cs="Arial"/>
+          <w:sz w:val="24"/>
+          <w:szCs w:val="24"/>
+        </w:rPr>
+        <w:lastRenderedPageBreak/>
+        <w:drawing>
+          <wp:inline distT="0" distB="0" distL="0" distR="0">
+            <wp:extent cx="5612130" cy="972185"/>
+            <wp:effectExtent l="19050" t="0" r="7620" b="0"/>
+            <wp:docPr id="27" name="Imagen 27" descr="Interfaz de usuario gráfica, Texto, Aplicación&#10;&#10;Descripción generada automáticamente"/>
+            <wp:cNvGraphicFramePr>
+              <a:graphicFrameLocks xmlns:a="http://schemas.openxmlformats.org/drawingml/2006/main" noChangeAspect="1"/>
+            </wp:cNvGraphicFramePr>
+            <a:graphic xmlns:a="http://schemas.openxmlformats.org/drawingml/2006/main">
+              <a:graphicData uri="http://schemas.openxmlformats.org/drawingml/2006/picture">
+                <pic:pic xmlns:pic="http://schemas.openxmlformats.org/drawingml/2006/picture">
+                  <pic:nvPicPr>
+                    <pic:cNvPr id="27" name="Imagen 27" descr="Interfaz de usuario gráfica, Texto, Aplicación&#10;&#10;Descripción generada automáticamente"/>
+                    <pic:cNvPicPr/>
+                  </pic:nvPicPr>
+                  <pic:blipFill>
+                    <a:blip r:embed="rId18"/>
+                    <a:stretch>
+                      <a:fillRect/>
+                    </a:stretch>
+                  </pic:blipFill>
+                  <pic:spPr>
+                    <a:xfrm>
+                      <a:off x="0" y="0"/>
+                      <a:ext cx="5612130" cy="972185"/>
+                    </a:xfrm>
+                    <a:prstGeom prst="rect">
+                      <a:avLst/>
+                    </a:prstGeom>
+                  </pic:spPr>
+                </pic:pic>
+              </a:graphicData>
+            </a:graphic>
+          </wp:inline>
+        </w:drawing>
+      </w:r>
+      <w:r>
+        <w:t xml:space="preserve"> </w:t>
+      </w:r>
+      <w:r>
+        <w:rPr>
+          <w:rFonts w:ascii="Arial Narrow" w:hAnsi="Arial Narrow"/>
+          <w:b/>
+        </w:rPr>
+        <w:t xml:space="preserve">Figura </w:t>
+      </w:r>
+      <w:r>
+        <w:rPr>
+          <w:rFonts w:ascii="Arial Narrow" w:hAnsi="Arial Narrow"/>
+          <w:b/>
+        </w:rPr>
+        <w:fldChar w:fldCharType="begin"/>
+      </w:r>
+      <w:r>
+        <w:rPr>
+          <w:rFonts w:ascii="Arial Narrow" w:hAnsi="Arial Narrow"/>
+          <w:b/>
+        </w:rPr>
+        <w:instrText xml:space="preserve"> SEQ Figura \* ARABIC </w:instrText>
+      </w:r>
+      <w:r>
+        <w:rPr>
+          <w:rFonts w:ascii="Arial Narrow" w:hAnsi="Arial Narrow"/>
+          <w:b/>
+        </w:rPr>
+        <w:fldChar w:fldCharType="separate"/>
+      </w:r>
+      <w:r>
+        <w:rPr>
+          <w:rFonts w:ascii="Arial Narrow" w:hAnsi="Arial Narrow"/>
+          <w:b/>
+        </w:rPr>
+        <w:t>5</w:t>
+      </w:r>
+      <w:r>
+        <w:rPr>
+          <w:rFonts w:ascii="Arial Narrow" w:hAnsi="Arial Narrow"/>
+          <w:b/>
+        </w:rPr>
+        <w:fldChar w:fldCharType="end"/>
+      </w:r>
+    </w:p>
+    <w:p>
+      <w:pPr>
+        <w:jc w:val="both"/>
+        <w:rPr>
+          <w:rFonts w:ascii="Arial Narrow" w:hAnsi="Arial Narrow" w:cs="Arial"/>
+          <w:sz w:val="24"/>
+          <w:szCs w:val="24"/>
+        </w:rPr>
+      </w:pPr>
+      <w:r>
+        <w:rPr>
+          <w:rFonts w:ascii="Arial Narrow" w:hAnsi="Arial Narrow" w:cs="Arial"/>
+          <w:sz w:val="24"/>
+          <w:szCs w:val="24"/>
+        </w:rPr>
+        <w:t xml:space="preserve">La siguiente fue </w:t>
+      </w:r>
+      <w:proofErr w:type="spellStart"/>
+      <w:r>
+        <w:rPr>
+          <w:rFonts w:ascii="Arial Narrow" w:hAnsi="Arial Narrow" w:cs="Arial"/>
+          <w:sz w:val="24"/>
+          <w:szCs w:val="24"/>
+        </w:rPr>
+        <w:t>Slti</w:t>
+      </w:r>
+      <w:proofErr w:type="spellEnd"/>
+      <w:r>
+        <w:rPr>
+          <w:rFonts w:ascii="Arial Narrow" w:hAnsi="Arial Narrow" w:cs="Arial"/>
+          <w:sz w:val="24"/>
+          <w:szCs w:val="24"/>
+        </w:rPr>
+        <w:t>, en la figura 5 podemos ver que el resultado de la operación se almacena en la dirección 17, el código es el siguiente: 001010 (para la operación), 00101 (para operando 1), 10001 (dirección destino) y 0011100111100000 como valor inmediato, al ser menor el operando 1 que el valor inmediato, se almacena un 1.</w:t>
+      </w:r>
+    </w:p>
+    <w:p>
+      <w:pPr>
+        <w:pStyle w:val="Epgrafe"/>
+        <w:jc w:val="both"/>
+        <w:rPr>
+          <w:rFonts w:ascii="Arial Narrow" w:hAnsi="Arial Narrow"/>
+          <w:b/>
+        </w:rPr>
+      </w:pPr>
+      <w:r>
+        <w:rPr>
+          <w:rFonts w:ascii="Arial Narrow" w:hAnsi="Arial Narrow"/>
+          <w:b/>
+        </w:rPr>
+        <w:drawing>
+          <wp:inline distT="0" distB="0" distL="0" distR="0">
+            <wp:extent cx="5612130" cy="981710"/>
+            <wp:effectExtent l="19050" t="0" r="7620" b="0"/>
+            <wp:docPr id="20" name="Imagen 28" descr="Interfaz de usuario gráfica&#10;&#10;Descripción generada automáticamente"/>
+            <wp:cNvGraphicFramePr>
+              <a:graphicFrameLocks xmlns:a="http://schemas.openxmlformats.org/drawingml/2006/main" noChangeAspect="1"/>
+            </wp:cNvGraphicFramePr>
+            <a:graphic xmlns:a="http://schemas.openxmlformats.org/drawingml/2006/main">
+              <a:graphicData uri="http://schemas.openxmlformats.org/drawingml/2006/picture">
+                <pic:pic xmlns:pic="http://schemas.openxmlformats.org/drawingml/2006/picture">
+                  <pic:nvPicPr>
+                    <pic:cNvPr id="28" name="Imagen 28" descr="Interfaz de usuario gráfica&#10;&#10;Descripción generada automáticamente"/>
+                    <pic:cNvPicPr/>
+                  </pic:nvPicPr>
+                  <pic:blipFill>
+                    <a:blip r:embed="rId19"/>
+                    <a:stretch>
+                      <a:fillRect/>
+                    </a:stretch>
+                  </pic:blipFill>
+                  <pic:spPr>
+                    <a:xfrm>
+                      <a:off x="0" y="0"/>
+                      <a:ext cx="5612130" cy="981710"/>
+                    </a:xfrm>
+                    <a:prstGeom prst="rect">
+                      <a:avLst/>
+                    </a:prstGeom>
+                  </pic:spPr>
+                </pic:pic>
+              </a:graphicData>
+            </a:graphic>
+          </wp:inline>
+        </w:drawing>
+      </w:r>
+      <w:r>
+        <w:rPr>
+          <w:rFonts w:ascii="Arial Narrow" w:hAnsi="Arial Narrow"/>
+          <w:b/>
+        </w:rPr>
+        <w:t xml:space="preserve"> Figura </w:t>
+      </w:r>
+      <w:r>
+        <w:rPr>
+          <w:rFonts w:ascii="Arial Narrow" w:hAnsi="Arial Narrow"/>
+          <w:b/>
+        </w:rPr>
+        <w:fldChar w:fldCharType="begin"/>
+      </w:r>
+      <w:r>
+        <w:rPr>
+          <w:rFonts w:ascii="Arial Narrow" w:hAnsi="Arial Narrow"/>
+          <w:b/>
+        </w:rPr>
+        <w:instrText xml:space="preserve"> SEQ Figura \* ARABIC </w:instrText>
+      </w:r>
+      <w:r>
+        <w:rPr>
+          <w:rFonts w:ascii="Arial Narrow" w:hAnsi="Arial Narrow"/>
+          <w:b/>
+        </w:rPr>
+        <w:fldChar w:fldCharType="separate"/>
+      </w:r>
+      <w:r>
+        <w:rPr>
+          <w:rFonts w:ascii="Arial Narrow" w:hAnsi="Arial Narrow"/>
+          <w:b/>
+        </w:rPr>
+        <w:t>6</w:t>
+      </w:r>
+      <w:r>
+        <w:rPr>
+          <w:rFonts w:ascii="Arial Narrow" w:hAnsi="Arial Narrow"/>
+          <w:b/>
+        </w:rPr>
+        <w:fldChar w:fldCharType="end"/>
+      </w:r>
+    </w:p>
+    <w:p>
+      <w:pPr>
+        <w:jc w:val="both"/>
+        <w:rPr>
+          <w:rFonts w:ascii="Arial Narrow" w:hAnsi="Arial Narrow" w:cs="Arial"/>
+          <w:sz w:val="24"/>
+          <w:szCs w:val="24"/>
+        </w:rPr>
+      </w:pPr>
+      <w:r>
+        <w:rPr>
+          <w:rFonts w:ascii="Arial Narrow" w:hAnsi="Arial Narrow" w:cs="Arial"/>
+          <w:sz w:val="24"/>
+          <w:szCs w:val="24"/>
+        </w:rPr>
+        <w:t xml:space="preserve">La próxima operación es </w:t>
+      </w:r>
+      <w:proofErr w:type="spellStart"/>
+      <w:r>
+        <w:rPr>
+          <w:rFonts w:ascii="Arial Narrow" w:hAnsi="Arial Narrow" w:cs="Arial"/>
+          <w:sz w:val="24"/>
+          <w:szCs w:val="24"/>
+        </w:rPr>
+        <w:t>andi</w:t>
+      </w:r>
+      <w:proofErr w:type="spellEnd"/>
+      <w:r>
+        <w:rPr>
+          <w:rFonts w:ascii="Arial Narrow" w:hAnsi="Arial Narrow" w:cs="Arial"/>
+          <w:sz w:val="24"/>
+          <w:szCs w:val="24"/>
+        </w:rPr>
+        <w:t>, el resultado se va a almacenar en la dirección 18, como lo podemos ver en la figura 6, los datos que se van a operar son el de la dirección 9 (00000000000000000000000011111110) y el valor inmediato 0110110011110001.</w:t>
+      </w:r>
+    </w:p>
+    <w:p>
+      <w:pPr>
+        <w:pStyle w:val="Epgrafe"/>
+        <w:jc w:val="both"/>
+        <w:rPr>
+          <w:rFonts w:ascii="Arial" w:hAnsi="Arial" w:cs="Arial"/>
+          <w:sz w:val="24"/>
+          <w:szCs w:val="24"/>
+        </w:rPr>
+      </w:pPr>
+      <w:r>
+        <w:rPr>
+          <w:szCs w:val="22"/>
+        </w:rPr>
+        <w:drawing>
+          <wp:inline distT="0" distB="0" distL="0" distR="0">
+            <wp:extent cx="5612130" cy="971550"/>
+            <wp:effectExtent l="19050" t="0" r="7620" b="0"/>
+            <wp:docPr id="29" name="Imagen 29" descr="Interfaz de usuario gráfica, Texto, Aplicación&#10;&#10;Descripción generada automáticamente"/>
+            <wp:cNvGraphicFramePr>
+              <a:graphicFrameLocks xmlns:a="http://schemas.openxmlformats.org/drawingml/2006/main" noChangeAspect="1"/>
+            </wp:cNvGraphicFramePr>
+            <a:graphic xmlns:a="http://schemas.openxmlformats.org/drawingml/2006/main">
+              <a:graphicData uri="http://schemas.openxmlformats.org/drawingml/2006/picture">
+                <pic:pic xmlns:pic="http://schemas.openxmlformats.org/drawingml/2006/picture">
+                  <pic:nvPicPr>
+                    <pic:cNvPr id="29" name="Imagen 29" descr="Interfaz de usuario gráfica, Texto, Aplicación&#10;&#10;Descripción generada automáticamente"/>
+                    <pic:cNvPicPr/>
+                  </pic:nvPicPr>
+                  <pic:blipFill>
+                    <a:blip r:embed="rId20"/>
+                    <a:stretch>
+                      <a:fillRect/>
+                    </a:stretch>
+                  </pic:blipFill>
+                  <pic:spPr>
+                    <a:xfrm>
+                      <a:off x="0" y="0"/>
+                      <a:ext cx="5612130" cy="971550"/>
+                    </a:xfrm>
+                    <a:prstGeom prst="rect">
+                      <a:avLst/>
+                    </a:prstGeom>
+                  </pic:spPr>
+                </pic:pic>
+              </a:graphicData>
+            </a:graphic>
+          </wp:inline>
+        </w:drawing>
+      </w:r>
+      <w:r>
+        <w:t xml:space="preserve"> </w:t>
+      </w:r>
+      <w:r>
+        <w:rPr>
+          <w:rFonts w:ascii="Arial Narrow" w:hAnsi="Arial Narrow"/>
+          <w:b/>
+        </w:rPr>
+        <w:t xml:space="preserve">Figura </w:t>
+      </w:r>
+      <w:r>
+        <w:rPr>
+          <w:rFonts w:ascii="Arial Narrow" w:hAnsi="Arial Narrow"/>
+          <w:b/>
+        </w:rPr>
+        <w:fldChar w:fldCharType="begin"/>
+      </w:r>
+      <w:r>
+        <w:rPr>
+          <w:rFonts w:ascii="Arial Narrow" w:hAnsi="Arial Narrow"/>
+          <w:b/>
+        </w:rPr>
+        <w:instrText xml:space="preserve"> SEQ Figura \* ARABIC </w:instrText>
+      </w:r>
+      <w:r>
+        <w:rPr>
+          <w:rFonts w:ascii="Arial Narrow" w:hAnsi="Arial Narrow"/>
+          <w:b/>
+        </w:rPr>
+        <w:fldChar w:fldCharType="separate"/>
+      </w:r>
+      <w:r>
+        <w:rPr>
+          <w:rFonts w:ascii="Arial Narrow" w:hAnsi="Arial Narrow"/>
+          <w:b/>
+        </w:rPr>
+        <w:t>7</w:t>
+      </w:r>
+      <w:r>
+        <w:rPr>
+          <w:rFonts w:ascii="Arial Narrow" w:hAnsi="Arial Narrow"/>
+          <w:b/>
+        </w:rPr>
+        <w:fldChar w:fldCharType="end"/>
+      </w:r>
+    </w:p>
+    <w:p>
+      <w:pPr>
+        <w:jc w:val="both"/>
+        <w:rPr>
+          <w:rFonts w:ascii="Arial Narrow" w:hAnsi="Arial Narrow" w:cs="Arial"/>
+          <w:sz w:val="24"/>
+          <w:szCs w:val="24"/>
+        </w:rPr>
+      </w:pPr>
+      <w:r>
+        <w:rPr>
+          <w:rFonts w:ascii="Arial Narrow" w:hAnsi="Arial Narrow" w:cs="Arial"/>
+          <w:sz w:val="24"/>
+          <w:szCs w:val="24"/>
+        </w:rPr>
+        <w:t>La próxima instrucción es ori, el resultado se almacena en la dirección 19 (ver figura 7), el operando 1 es el contenido de la dirección 15 del banco de registros (00000000000000000000000000101111) y el otro operando es el inmediato 0011100101010011.</w:t>
+      </w:r>
+    </w:p>
+    <w:p>
+      <w:pPr>
+        <w:pStyle w:val="Epgrafe"/>
+        <w:jc w:val="both"/>
+        <w:rPr>
+          <w:rFonts w:ascii="Arial" w:hAnsi="Arial" w:cs="Arial"/>
+          <w:sz w:val="24"/>
+          <w:szCs w:val="24"/>
+        </w:rPr>
+      </w:pPr>
+      <w:r>
+        <w:rPr>
+          <w:rFonts w:ascii="Arial Narrow" w:hAnsi="Arial Narrow" w:cs="Arial"/>
+          <w:sz w:val="24"/>
+          <w:szCs w:val="24"/>
+        </w:rPr>
+        <w:drawing>
+          <wp:inline distT="0" distB="0" distL="0" distR="0">
+            <wp:extent cx="5612130" cy="965835"/>
+            <wp:effectExtent l="19050" t="0" r="7620" b="0"/>
+            <wp:docPr id="34" name="Imagen 34" descr="Interfaz de usuario gráfica, Aplicación&#10;&#10;Descripción generada automáticamente"/>
+            <wp:cNvGraphicFramePr>
+              <a:graphicFrameLocks xmlns:a="http://schemas.openxmlformats.org/drawingml/2006/main" noChangeAspect="1"/>
+            </wp:cNvGraphicFramePr>
+            <a:graphic xmlns:a="http://schemas.openxmlformats.org/drawingml/2006/main">
+              <a:graphicData uri="http://schemas.openxmlformats.org/drawingml/2006/picture">
+                <pic:pic xmlns:pic="http://schemas.openxmlformats.org/drawingml/2006/picture">
+                  <pic:nvPicPr>
+                    <pic:cNvPr id="34" name="Imagen 34" descr="Interfaz de usuario gráfica, Aplicación&#10;&#10;Descripción generada automáticamente"/>
+                    <pic:cNvPicPr/>
+                  </pic:nvPicPr>
+                  <pic:blipFill>
+                    <a:blip r:embed="rId21"/>
+                    <a:stretch>
+                      <a:fillRect/>
+                    </a:stretch>
+                  </pic:blipFill>
+                  <pic:spPr>
+                    <a:xfrm>
+                      <a:off x="0" y="0"/>
+                      <a:ext cx="5612130" cy="965835"/>
+                    </a:xfrm>
+                    <a:prstGeom prst="rect">
+                      <a:avLst/>
+                    </a:prstGeom>
+                  </pic:spPr>
+                </pic:pic>
+              </a:graphicData>
+            </a:graphic>
+          </wp:inline>
+        </w:drawing>
+      </w:r>
+      <w:r>
+        <w:t xml:space="preserve"> </w:t>
+      </w:r>
+      <w:r>
+        <w:rPr>
+          <w:rFonts w:ascii="Arial Narrow" w:hAnsi="Arial Narrow"/>
+          <w:b/>
+        </w:rPr>
+        <w:t xml:space="preserve">Figura </w:t>
+      </w:r>
+      <w:r>
+        <w:rPr>
+          <w:rFonts w:ascii="Arial Narrow" w:hAnsi="Arial Narrow"/>
+          <w:b/>
+        </w:rPr>
+        <w:fldChar w:fldCharType="begin"/>
+      </w:r>
+      <w:r>
+        <w:rPr>
+          <w:rFonts w:ascii="Arial Narrow" w:hAnsi="Arial Narrow"/>
+          <w:b/>
+        </w:rPr>
+        <w:instrText xml:space="preserve"> SEQ Figura \* ARABIC </w:instrText>
+      </w:r>
+      <w:r>
+        <w:rPr>
+          <w:rFonts w:ascii="Arial Narrow" w:hAnsi="Arial Narrow"/>
+          <w:b/>
+        </w:rPr>
+        <w:fldChar w:fldCharType="separate"/>
+      </w:r>
+      <w:r>
+        <w:rPr>
+          <w:rFonts w:ascii="Arial Narrow" w:hAnsi="Arial Narrow"/>
+          <w:b/>
+        </w:rPr>
+        <w:t>8</w:t>
+      </w:r>
+      <w:r>
+        <w:rPr>
+          <w:rFonts w:ascii="Arial Narrow" w:hAnsi="Arial Narrow"/>
+          <w:b/>
+        </w:rPr>
+        <w:fldChar w:fldCharType="end"/>
+      </w:r>
+    </w:p>
+    <w:p>
+      <w:pPr>
+        <w:jc w:val="both"/>
+        <w:rPr>
+          <w:rFonts w:ascii="Arial Narrow" w:hAnsi="Arial Narrow" w:cs="Arial"/>
+          <w:sz w:val="24"/>
+          <w:szCs w:val="24"/>
+        </w:rPr>
+      </w:pPr>
+      <w:r>
+        <w:rPr>
+          <w:rFonts w:ascii="Arial Narrow" w:hAnsi="Arial Narrow" w:cs="Arial"/>
+          <w:sz w:val="24"/>
+          <w:szCs w:val="24"/>
+        </w:rPr>
+        <w:t xml:space="preserve">Como vamos a ver las instrucciones </w:t>
+      </w:r>
+      <w:proofErr w:type="spellStart"/>
+      <w:r>
+        <w:rPr>
+          <w:rFonts w:ascii="Arial Narrow" w:hAnsi="Arial Narrow" w:cs="Arial"/>
+          <w:sz w:val="24"/>
+          <w:szCs w:val="24"/>
+        </w:rPr>
+        <w:t>lw</w:t>
+      </w:r>
+      <w:proofErr w:type="spellEnd"/>
+      <w:r>
+        <w:rPr>
+          <w:rFonts w:ascii="Arial Narrow" w:hAnsi="Arial Narrow" w:cs="Arial"/>
+          <w:sz w:val="24"/>
+          <w:szCs w:val="24"/>
+        </w:rPr>
+        <w:t xml:space="preserve"> y </w:t>
+      </w:r>
+      <w:proofErr w:type="spellStart"/>
+      <w:r>
+        <w:rPr>
+          <w:rFonts w:ascii="Arial Narrow" w:hAnsi="Arial Narrow" w:cs="Arial"/>
+          <w:sz w:val="24"/>
+          <w:szCs w:val="24"/>
+        </w:rPr>
+        <w:t>sw</w:t>
+      </w:r>
+      <w:proofErr w:type="spellEnd"/>
+      <w:r>
+        <w:rPr>
+          <w:rFonts w:ascii="Arial Narrow" w:hAnsi="Arial Narrow" w:cs="Arial"/>
+          <w:sz w:val="24"/>
+          <w:szCs w:val="24"/>
+        </w:rPr>
+        <w:t xml:space="preserve">, en la figura 8 podemos ver los datos que hay </w:t>
+      </w:r>
+      <w:proofErr w:type="spellStart"/>
+      <w:r>
+        <w:rPr>
+          <w:rFonts w:ascii="Arial Narrow" w:hAnsi="Arial Narrow" w:cs="Arial"/>
+          <w:sz w:val="24"/>
+          <w:szCs w:val="24"/>
+        </w:rPr>
+        <w:t>precargados</w:t>
+      </w:r>
+      <w:proofErr w:type="spellEnd"/>
+      <w:r>
+        <w:rPr>
+          <w:rFonts w:ascii="Arial Narrow" w:hAnsi="Arial Narrow" w:cs="Arial"/>
+          <w:sz w:val="24"/>
+          <w:szCs w:val="24"/>
+        </w:rPr>
+        <w:t xml:space="preserve"> en nuestra memoria de datos.</w:t>
+      </w:r>
+    </w:p>
+    <w:p>
+      <w:pPr>
+        <w:rPr>
+          <w:rFonts w:ascii="Arial Narrow" w:hAnsi="Arial Narrow" w:cs="Arial"/>
+          <w:sz w:val="24"/>
+          <w:szCs w:val="24"/>
+        </w:rPr>
+      </w:pPr>
+      <w:r>
+        <w:rPr>
+          <w:rFonts w:ascii="Arial Narrow" w:hAnsi="Arial Narrow" w:cs="Arial"/>
+          <w:sz w:val="24"/>
+          <w:szCs w:val="24"/>
+        </w:rPr>
+        <w:br w:type="page"/>
+      </w:r>
+    </w:p>
+    <w:p>
+      <w:pPr>
+        <w:jc w:val="both"/>
+        <w:rPr>
+          <w:rFonts w:ascii="Arial Narrow" w:hAnsi="Arial Narrow" w:cs="Arial"/>
+          <w:sz w:val="24"/>
+          <w:szCs w:val="24"/>
+        </w:rPr>
+      </w:pPr>
+      <w:r>
+        <w:rPr>
+          <w:rFonts w:ascii="Arial Narrow" w:hAnsi="Arial Narrow" w:cs="Arial"/>
+          <w:sz w:val="24"/>
+          <w:szCs w:val="24"/>
+        </w:rPr>
+        <w:lastRenderedPageBreak/>
+        <w:drawing>
+          <wp:inline distT="0" distB="0" distL="0" distR="0">
+            <wp:extent cx="5612130" cy="1002665"/>
+            <wp:effectExtent l="19050" t="0" r="7620" b="0"/>
+            <wp:docPr id="35" name="Imagen 35" descr="Interfaz de usuario gráfica, Aplicación&#10;&#10;Descripción generada automáticamente"/>
+            <wp:cNvGraphicFramePr>
+              <a:graphicFrameLocks xmlns:a="http://schemas.openxmlformats.org/drawingml/2006/main" noChangeAspect="1"/>
+            </wp:cNvGraphicFramePr>
+            <a:graphic xmlns:a="http://schemas.openxmlformats.org/drawingml/2006/main">
+              <a:graphicData uri="http://schemas.openxmlformats.org/drawingml/2006/picture">
+                <pic:pic xmlns:pic="http://schemas.openxmlformats.org/drawingml/2006/picture">
+                  <pic:nvPicPr>
+                    <pic:cNvPr id="35" name="Imagen 35" descr="Interfaz de usuario gráfica, Aplicación&#10;&#10;Descripción generada automáticamente"/>
+                    <pic:cNvPicPr/>
+                  </pic:nvPicPr>
+                  <pic:blipFill>
+                    <a:blip r:embed="rId22"/>
+                    <a:stretch>
+                      <a:fillRect/>
+                    </a:stretch>
+                  </pic:blipFill>
+                  <pic:spPr>
+                    <a:xfrm>
+                      <a:off x="0" y="0"/>
+                      <a:ext cx="5612130" cy="1002665"/>
+                    </a:xfrm>
+                    <a:prstGeom prst="rect">
+                      <a:avLst/>
+                    </a:prstGeom>
+                  </pic:spPr>
+                </pic:pic>
+              </a:graphicData>
+            </a:graphic>
+          </wp:inline>
+        </w:drawing>
+      </w:r>
+      <w:r>
+        <w:t xml:space="preserve"> </w:t>
+      </w:r>
+      <w:r>
+        <w:rPr>
+          <w:rFonts w:ascii="Arial Narrow" w:hAnsi="Arial Narrow"/>
           <w:b/>
           <w:i/>
-          <w:sz w:val="24"/>
-          <w:szCs w:val="24"/>
-        </w:rPr>
-      </w:pPr>
-    </w:p>
-    <w:p>
-      <w:pPr>
-        <w:rPr>
-          <w:rFonts w:ascii="Arial Narrow" w:hAnsi="Arial Narrow" w:cs="Arial"/>
-          <w:sz w:val="24"/>
-          <w:szCs w:val="24"/>
-        </w:rPr>
-      </w:pPr>
+          <w:iCs/>
+          <w:color w:val="1F497D" w:themeColor="text2"/>
+          <w:sz w:val="18"/>
+          <w:szCs w:val="18"/>
+        </w:rPr>
+        <w:t xml:space="preserve">Figura </w:t>
+      </w:r>
+      <w:r>
+        <w:rPr>
+          <w:rFonts w:ascii="Arial Narrow" w:hAnsi="Arial Narrow"/>
+          <w:b/>
+          <w:i/>
+          <w:iCs/>
+          <w:color w:val="1F497D" w:themeColor="text2"/>
+          <w:sz w:val="18"/>
+          <w:szCs w:val="18"/>
+        </w:rPr>
+        <w:fldChar w:fldCharType="begin"/>
+      </w:r>
+      <w:r>
+        <w:rPr>
+          <w:rFonts w:ascii="Arial Narrow" w:hAnsi="Arial Narrow"/>
+          <w:b/>
+          <w:i/>
+          <w:iCs/>
+          <w:color w:val="1F497D" w:themeColor="text2"/>
+          <w:sz w:val="18"/>
+          <w:szCs w:val="18"/>
+        </w:rPr>
+        <w:instrText xml:space="preserve"> SEQ Figura \* ARABIC </w:instrText>
+      </w:r>
+      <w:r>
+        <w:rPr>
+          <w:rFonts w:ascii="Arial Narrow" w:hAnsi="Arial Narrow"/>
+          <w:b/>
+          <w:i/>
+          <w:iCs/>
+          <w:color w:val="1F497D" w:themeColor="text2"/>
+          <w:sz w:val="18"/>
+          <w:szCs w:val="18"/>
+        </w:rPr>
+        <w:fldChar w:fldCharType="separate"/>
+      </w:r>
+      <w:r>
+        <w:rPr>
+          <w:rFonts w:ascii="Arial Narrow" w:hAnsi="Arial Narrow"/>
+          <w:b/>
+          <w:i/>
+          <w:iCs/>
+          <w:color w:val="1F497D" w:themeColor="text2"/>
+          <w:sz w:val="18"/>
+          <w:szCs w:val="18"/>
+        </w:rPr>
+        <w:t>9</w:t>
+      </w:r>
+      <w:r>
+        <w:rPr>
+          <w:rFonts w:ascii="Arial Narrow" w:hAnsi="Arial Narrow"/>
+          <w:b/>
+          <w:i/>
+          <w:iCs/>
+          <w:color w:val="1F497D" w:themeColor="text2"/>
+          <w:sz w:val="18"/>
+          <w:szCs w:val="18"/>
+        </w:rPr>
+        <w:fldChar w:fldCharType="end"/>
+      </w:r>
+    </w:p>
+    <w:p>
+      <w:pPr>
+        <w:jc w:val="both"/>
+        <w:rPr>
+          <w:rFonts w:ascii="Arial Narrow" w:hAnsi="Arial Narrow" w:cs="Arial"/>
+          <w:sz w:val="24"/>
+          <w:szCs w:val="24"/>
+        </w:rPr>
+      </w:pPr>
+      <w:r>
+        <w:rPr>
+          <w:rFonts w:ascii="Arial Narrow" w:hAnsi="Arial Narrow" w:cs="Arial"/>
+          <w:sz w:val="24"/>
+          <w:szCs w:val="24"/>
+        </w:rPr>
+        <w:t xml:space="preserve">En la figura 9 podemos ver la operación </w:t>
+      </w:r>
+      <w:proofErr w:type="spellStart"/>
+      <w:r>
+        <w:rPr>
+          <w:rFonts w:ascii="Arial Narrow" w:hAnsi="Arial Narrow" w:cs="Arial"/>
+          <w:sz w:val="24"/>
+          <w:szCs w:val="24"/>
+        </w:rPr>
+        <w:t>lw</w:t>
+      </w:r>
+      <w:proofErr w:type="spellEnd"/>
+      <w:r>
+        <w:rPr>
+          <w:rFonts w:ascii="Arial Narrow" w:hAnsi="Arial Narrow" w:cs="Arial"/>
+          <w:sz w:val="24"/>
+          <w:szCs w:val="24"/>
+        </w:rPr>
+        <w:t>, la dirección base es 0, la dirección destino es la 4 y offset es igual a 6, entonces, el dato que se almacena en el banco de registros en la dirección 4 es el dato que se encuentra en la dirección 6 de la memoria de datos.</w:t>
+      </w:r>
+    </w:p>
+    <w:p>
+      <w:pPr>
+        <w:pStyle w:val="Epgrafe"/>
+        <w:jc w:val="both"/>
+        <w:rPr>
+          <w:rFonts w:ascii="Arial Narrow" w:hAnsi="Arial Narrow"/>
+          <w:b/>
+        </w:rPr>
+      </w:pPr>
+      <w:r>
+        <w:rPr>
+          <w:rFonts w:ascii="Arial Narrow" w:hAnsi="Arial Narrow" w:cs="Arial"/>
+          <w:sz w:val="24"/>
+          <w:szCs w:val="24"/>
+        </w:rPr>
+        <w:drawing>
+          <wp:inline distT="0" distB="0" distL="0" distR="0">
+            <wp:extent cx="5612130" cy="1000125"/>
+            <wp:effectExtent l="19050" t="0" r="7620" b="0"/>
+            <wp:docPr id="36" name="Imagen 36" descr="Interfaz de usuario gráfica, Aplicación&#10;&#10;Descripción generada automáticamente"/>
+            <wp:cNvGraphicFramePr>
+              <a:graphicFrameLocks xmlns:a="http://schemas.openxmlformats.org/drawingml/2006/main" noChangeAspect="1"/>
+            </wp:cNvGraphicFramePr>
+            <a:graphic xmlns:a="http://schemas.openxmlformats.org/drawingml/2006/main">
+              <a:graphicData uri="http://schemas.openxmlformats.org/drawingml/2006/picture">
+                <pic:pic xmlns:pic="http://schemas.openxmlformats.org/drawingml/2006/picture">
+                  <pic:nvPicPr>
+                    <pic:cNvPr id="36" name="Imagen 36" descr="Interfaz de usuario gráfica, Aplicación&#10;&#10;Descripción generada automáticamente"/>
+                    <pic:cNvPicPr/>
+                  </pic:nvPicPr>
+                  <pic:blipFill>
+                    <a:blip r:embed="rId23"/>
+                    <a:stretch>
+                      <a:fillRect/>
+                    </a:stretch>
+                  </pic:blipFill>
+                  <pic:spPr>
+                    <a:xfrm>
+                      <a:off x="0" y="0"/>
+                      <a:ext cx="5612130" cy="1000125"/>
+                    </a:xfrm>
+                    <a:prstGeom prst="rect">
+                      <a:avLst/>
+                    </a:prstGeom>
+                  </pic:spPr>
+                </pic:pic>
+              </a:graphicData>
+            </a:graphic>
+          </wp:inline>
+        </w:drawing>
+      </w:r>
+      <w:r>
+        <w:rPr>
+          <w:rFonts w:ascii="Arial Narrow" w:hAnsi="Arial Narrow"/>
+          <w:b/>
+        </w:rPr>
+        <w:t xml:space="preserve"> Figura </w:t>
+      </w:r>
+      <w:r>
+        <w:rPr>
+          <w:rFonts w:ascii="Arial Narrow" w:hAnsi="Arial Narrow"/>
+          <w:b/>
+        </w:rPr>
+        <w:fldChar w:fldCharType="begin"/>
+      </w:r>
+      <w:r>
+        <w:rPr>
+          <w:rFonts w:ascii="Arial Narrow" w:hAnsi="Arial Narrow"/>
+          <w:b/>
+        </w:rPr>
+        <w:instrText xml:space="preserve"> SEQ Figura \* ARABIC </w:instrText>
+      </w:r>
+      <w:r>
+        <w:rPr>
+          <w:rFonts w:ascii="Arial Narrow" w:hAnsi="Arial Narrow"/>
+          <w:b/>
+        </w:rPr>
+        <w:fldChar w:fldCharType="separate"/>
+      </w:r>
+      <w:r>
+        <w:rPr>
+          <w:rFonts w:ascii="Arial Narrow" w:hAnsi="Arial Narrow"/>
+          <w:b/>
+        </w:rPr>
+        <w:t>10</w:t>
+      </w:r>
+      <w:r>
+        <w:rPr>
+          <w:rFonts w:ascii="Arial Narrow" w:hAnsi="Arial Narrow"/>
+          <w:b/>
+        </w:rPr>
+        <w:fldChar w:fldCharType="end"/>
+      </w:r>
+    </w:p>
+    <w:p>
+      <w:pPr>
+        <w:jc w:val="both"/>
+        <w:rPr>
+          <w:rFonts w:ascii="Arial Narrow" w:hAnsi="Arial Narrow" w:cs="Arial"/>
+          <w:sz w:val="24"/>
+          <w:szCs w:val="24"/>
+        </w:rPr>
+      </w:pPr>
+      <w:r>
+        <w:rPr>
+          <w:rFonts w:ascii="Arial Narrow" w:hAnsi="Arial Narrow" w:cs="Arial"/>
+          <w:sz w:val="24"/>
+          <w:szCs w:val="24"/>
+        </w:rPr>
+        <w:t xml:space="preserve">La siguiente operación es </w:t>
+      </w:r>
+      <w:proofErr w:type="spellStart"/>
+      <w:r>
+        <w:rPr>
+          <w:rFonts w:ascii="Arial Narrow" w:hAnsi="Arial Narrow" w:cs="Arial"/>
+          <w:sz w:val="24"/>
+          <w:szCs w:val="24"/>
+        </w:rPr>
+        <w:t>sw</w:t>
+      </w:r>
+      <w:proofErr w:type="spellEnd"/>
+      <w:r>
+        <w:rPr>
+          <w:rFonts w:ascii="Arial Narrow" w:hAnsi="Arial Narrow" w:cs="Arial"/>
+          <w:sz w:val="24"/>
+          <w:szCs w:val="24"/>
+        </w:rPr>
+        <w:t>, se muestra en la figura 10, la dirección base también es la 0, la dirección del banco de registros cuyo valor se va a guardar en la memoria de datos es la 8, el valor se va a guardar en la dirección 1.</w:t>
+      </w:r>
+    </w:p>
+    <w:p>
+      <w:pPr>
+        <w:pStyle w:val="Epgrafe"/>
+        <w:jc w:val="both"/>
+        <w:rPr>
+          <w:rFonts w:ascii="Arial Narrow" w:hAnsi="Arial Narrow"/>
+          <w:b/>
+        </w:rPr>
+      </w:pPr>
+      <w:r>
+        <w:rPr>
+          <w:szCs w:val="22"/>
+        </w:rPr>
+        <w:drawing>
+          <wp:inline distT="0" distB="0" distL="0" distR="0">
+            <wp:extent cx="5612130" cy="977265"/>
+            <wp:effectExtent l="19050" t="0" r="7620" b="0"/>
+            <wp:docPr id="37" name="Imagen 37" descr="Interfaz de usuario gráfica&#10;&#10;Descripción generada automáticamente"/>
+            <wp:cNvGraphicFramePr>
+              <a:graphicFrameLocks xmlns:a="http://schemas.openxmlformats.org/drawingml/2006/main" noChangeAspect="1"/>
+            </wp:cNvGraphicFramePr>
+            <a:graphic xmlns:a="http://schemas.openxmlformats.org/drawingml/2006/main">
+              <a:graphicData uri="http://schemas.openxmlformats.org/drawingml/2006/picture">
+                <pic:pic xmlns:pic="http://schemas.openxmlformats.org/drawingml/2006/picture">
+                  <pic:nvPicPr>
+                    <pic:cNvPr id="37" name="Imagen 37" descr="Interfaz de usuario gráfica&#10;&#10;Descripción generada automáticamente"/>
+                    <pic:cNvPicPr/>
+                  </pic:nvPicPr>
+                  <pic:blipFill>
+                    <a:blip r:embed="rId24"/>
+                    <a:stretch>
+                      <a:fillRect/>
+                    </a:stretch>
+                  </pic:blipFill>
+                  <pic:spPr>
+                    <a:xfrm>
+                      <a:off x="0" y="0"/>
+                      <a:ext cx="5612130" cy="977265"/>
+                    </a:xfrm>
+                    <a:prstGeom prst="rect">
+                      <a:avLst/>
+                    </a:prstGeom>
+                  </pic:spPr>
+                </pic:pic>
+              </a:graphicData>
+            </a:graphic>
+          </wp:inline>
+        </w:drawing>
+      </w:r>
+      <w:r>
+        <w:rPr>
+          <w:rFonts w:ascii="Arial Narrow" w:hAnsi="Arial Narrow"/>
+          <w:b/>
+        </w:rPr>
+        <w:t xml:space="preserve"> Figura </w:t>
+      </w:r>
+      <w:r>
+        <w:rPr>
+          <w:rFonts w:ascii="Arial Narrow" w:hAnsi="Arial Narrow"/>
+          <w:b/>
+        </w:rPr>
+        <w:fldChar w:fldCharType="begin"/>
+      </w:r>
+      <w:r>
+        <w:rPr>
+          <w:rFonts w:ascii="Arial Narrow" w:hAnsi="Arial Narrow"/>
+          <w:b/>
+        </w:rPr>
+        <w:instrText xml:space="preserve"> SEQ Figura \* ARABIC </w:instrText>
+      </w:r>
+      <w:r>
+        <w:rPr>
+          <w:rFonts w:ascii="Arial Narrow" w:hAnsi="Arial Narrow"/>
+          <w:b/>
+        </w:rPr>
+        <w:fldChar w:fldCharType="separate"/>
+      </w:r>
+      <w:r>
+        <w:rPr>
+          <w:rFonts w:ascii="Arial Narrow" w:hAnsi="Arial Narrow"/>
+          <w:b/>
+        </w:rPr>
+        <w:t>11</w:t>
+      </w:r>
+      <w:r>
+        <w:rPr>
+          <w:rFonts w:ascii="Arial Narrow" w:hAnsi="Arial Narrow"/>
+          <w:b/>
+        </w:rPr>
+        <w:fldChar w:fldCharType="end"/>
+      </w:r>
+    </w:p>
+    <w:p>
+      <w:pPr>
+        <w:pStyle w:val="Epgrafe"/>
+      </w:pPr>
+      <w:r>
+        <w:drawing>
+          <wp:inline distT="0" distB="0" distL="0" distR="0">
+            <wp:extent cx="5612130" cy="948055"/>
+            <wp:effectExtent l="19050" t="0" r="7620" b="0"/>
+            <wp:docPr id="38" name="Imagen 38" descr="Interfaz de usuario gráfica, Texto, Aplicación&#10;&#10;Descripción generada automáticamente"/>
+            <wp:cNvGraphicFramePr>
+              <a:graphicFrameLocks xmlns:a="http://schemas.openxmlformats.org/drawingml/2006/main" noChangeAspect="1"/>
+            </wp:cNvGraphicFramePr>
+            <a:graphic xmlns:a="http://schemas.openxmlformats.org/drawingml/2006/main">
+              <a:graphicData uri="http://schemas.openxmlformats.org/drawingml/2006/picture">
+                <pic:pic xmlns:pic="http://schemas.openxmlformats.org/drawingml/2006/picture">
+                  <pic:nvPicPr>
+                    <pic:cNvPr id="38" name="Imagen 38" descr="Interfaz de usuario gráfica, Texto, Aplicación&#10;&#10;Descripción generada automáticamente"/>
+                    <pic:cNvPicPr/>
+                  </pic:nvPicPr>
+                  <pic:blipFill>
+                    <a:blip r:embed="rId25"/>
+                    <a:stretch>
+                      <a:fillRect/>
+                    </a:stretch>
+                  </pic:blipFill>
+                  <pic:spPr>
+                    <a:xfrm>
+                      <a:off x="0" y="0"/>
+                      <a:ext cx="5612130" cy="948055"/>
+                    </a:xfrm>
+                    <a:prstGeom prst="rect">
+                      <a:avLst/>
+                    </a:prstGeom>
+                  </pic:spPr>
+                </pic:pic>
+              </a:graphicData>
+            </a:graphic>
+          </wp:inline>
+        </w:drawing>
+      </w:r>
+      <w:r>
+        <w:rPr>
+          <w:rFonts w:ascii="Arial Narrow" w:hAnsi="Arial Narrow"/>
+          <w:b/>
+        </w:rPr>
+        <w:t xml:space="preserve"> Figura </w:t>
+      </w:r>
+      <w:r>
+        <w:rPr>
+          <w:rFonts w:ascii="Arial Narrow" w:hAnsi="Arial Narrow"/>
+          <w:b/>
+        </w:rPr>
+        <w:fldChar w:fldCharType="begin"/>
+      </w:r>
+      <w:r>
+        <w:rPr>
+          <w:rFonts w:ascii="Arial Narrow" w:hAnsi="Arial Narrow"/>
+          <w:b/>
+        </w:rPr>
+        <w:instrText xml:space="preserve"> SEQ Figura \* ARABIC </w:instrText>
+      </w:r>
+      <w:r>
+        <w:rPr>
+          <w:rFonts w:ascii="Arial Narrow" w:hAnsi="Arial Narrow"/>
+          <w:b/>
+        </w:rPr>
+        <w:fldChar w:fldCharType="separate"/>
+      </w:r>
+      <w:r>
+        <w:rPr>
+          <w:rFonts w:ascii="Arial Narrow" w:hAnsi="Arial Narrow"/>
+          <w:b/>
+        </w:rPr>
+        <w:t>12</w:t>
+      </w:r>
+      <w:r>
+        <w:rPr>
+          <w:rFonts w:ascii="Arial Narrow" w:hAnsi="Arial Narrow"/>
+          <w:b/>
+        </w:rPr>
+        <w:fldChar w:fldCharType="end"/>
+      </w:r>
+    </w:p>
+    <w:p>
+      <w:pPr>
+        <w:jc w:val="both"/>
+        <w:rPr>
+          <w:rFonts w:ascii="Arial Narrow" w:hAnsi="Arial Narrow" w:cs="Arial"/>
+          <w:sz w:val="24"/>
+          <w:szCs w:val="24"/>
+        </w:rPr>
+      </w:pPr>
+      <w:r>
+        <w:rPr>
+          <w:rFonts w:ascii="Arial Narrow" w:hAnsi="Arial Narrow" w:cs="Arial"/>
+          <w:sz w:val="24"/>
+          <w:szCs w:val="24"/>
+        </w:rPr>
+        <w:t xml:space="preserve">La última operación es </w:t>
+      </w:r>
+      <w:proofErr w:type="spellStart"/>
+      <w:r>
+        <w:rPr>
+          <w:rFonts w:ascii="Arial Narrow" w:hAnsi="Arial Narrow" w:cs="Arial"/>
+          <w:sz w:val="24"/>
+          <w:szCs w:val="24"/>
+        </w:rPr>
+        <w:t>Beq</w:t>
+      </w:r>
+      <w:proofErr w:type="spellEnd"/>
+      <w:r>
+        <w:rPr>
+          <w:rFonts w:ascii="Arial Narrow" w:hAnsi="Arial Narrow" w:cs="Arial"/>
+          <w:sz w:val="24"/>
+          <w:szCs w:val="24"/>
+        </w:rPr>
+        <w:t xml:space="preserve">, en la figura 11 podemos ver que se realizaron todas las instrucciones que expliqué de forma secuencial, la primera instrucción que agregué en esta simulación fue un </w:t>
+      </w:r>
+      <w:proofErr w:type="spellStart"/>
+      <w:r>
+        <w:rPr>
+          <w:rFonts w:ascii="Arial Narrow" w:hAnsi="Arial Narrow" w:cs="Arial"/>
+          <w:sz w:val="24"/>
+          <w:szCs w:val="24"/>
+        </w:rPr>
+        <w:t>beq</w:t>
+      </w:r>
+      <w:proofErr w:type="spellEnd"/>
+      <w:r>
+        <w:rPr>
+          <w:rFonts w:ascii="Arial Narrow" w:hAnsi="Arial Narrow" w:cs="Arial"/>
+          <w:sz w:val="24"/>
+          <w:szCs w:val="24"/>
+        </w:rPr>
+        <w:t xml:space="preserve"> que va a comparar el registro 0 con el 0 y como son iguales se va a saltar dos instrucciones, estas dos instrucciones que se va a saltar tendrían que almacenarse en las direcciones 1 y 2 (en caso de que no se saltaran) y como se puede ver en la figura, los datos en estas dos direcciones permanecen iguales que al principio. La figura 12 muestra la memoria de datos para comprobar que se realizó también la operación </w:t>
+      </w:r>
+      <w:proofErr w:type="spellStart"/>
+      <w:r>
+        <w:rPr>
+          <w:rFonts w:ascii="Arial Narrow" w:hAnsi="Arial Narrow" w:cs="Arial"/>
+          <w:sz w:val="24"/>
+          <w:szCs w:val="24"/>
+        </w:rPr>
+        <w:t>sw</w:t>
+      </w:r>
+      <w:proofErr w:type="spellEnd"/>
+      <w:r>
+        <w:rPr>
+          <w:rFonts w:ascii="Arial Narrow" w:hAnsi="Arial Narrow" w:cs="Arial"/>
+          <w:sz w:val="24"/>
+          <w:szCs w:val="24"/>
+        </w:rPr>
+        <w:t>.</w:t>
+      </w:r>
+    </w:p>
+    <w:p/>
+    <w:p>
+      <w:pPr>
+        <w:jc w:val="center"/>
+        <w:rPr>
+          <w:rFonts w:ascii="Arial Narrow" w:hAnsi="Arial Narrow"/>
+          <w:b/>
+          <w:sz w:val="28"/>
+        </w:rPr>
+      </w:pPr>
+      <w:r>
+        <w:rPr>
+          <w:rFonts w:ascii="Arial Narrow" w:hAnsi="Arial Narrow"/>
+          <w:b/>
+          <w:sz w:val="28"/>
+        </w:rPr>
+        <w:lastRenderedPageBreak/>
+        <w:t>CONCLUSIÓN DE FASE</w:t>
+      </w:r>
+    </w:p>
+    <w:p>
+      <w:pPr>
+        <w:jc w:val="both"/>
+        <w:rPr>
+          <w:rFonts w:ascii="Arial Narrow" w:hAnsi="Arial Narrow" w:cs="Arial"/>
+          <w:sz w:val="24"/>
+          <w:szCs w:val="24"/>
+        </w:rPr>
+      </w:pPr>
+      <w:r>
+        <w:rPr>
+          <w:rFonts w:ascii="Arial Narrow" w:hAnsi="Arial Narrow" w:cs="Arial"/>
+          <w:sz w:val="24"/>
+          <w:szCs w:val="24"/>
+        </w:rPr>
+        <w:t xml:space="preserve">La realización de esta tarea fue algo compleja y complicada, en especial por el hecho de tener el tiempo contado al tener el atraso de la fase anterior, ya que se necesitaba complementar y lograr funcionar el código al 100%, no fue sencillo ni complejo, ya que todos tenemos una idea base de lo que se necesita realizar en cada uno de los módulos, pero al mismo tiempo, el plasmar las ideas es un tema complicado. </w:t>
+      </w:r>
+    </w:p>
+    <w:p>
+      <w:pPr>
+        <w:jc w:val="both"/>
+        <w:rPr>
+          <w:rFonts w:ascii="Arial Narrow" w:hAnsi="Arial Narrow" w:cs="Arial"/>
+          <w:sz w:val="24"/>
+          <w:szCs w:val="24"/>
+        </w:rPr>
+      </w:pPr>
+      <w:r>
+        <w:rPr>
+          <w:rFonts w:ascii="Arial Narrow" w:hAnsi="Arial Narrow" w:cs="Arial"/>
+          <w:sz w:val="24"/>
+          <w:szCs w:val="24"/>
+        </w:rPr>
+        <w:t xml:space="preserve">Al terminar la fase 1, no se perdió el tiempo y directamente se comenzó a realizar la implementación de la fase 2, la cual en opinión personal fue de las más complicadas, ya que a diferencia de la fase 1 se necesitaba realizar la implementación de mayor cantidad de módulos, la </w:t>
+      </w:r>
+      <w:proofErr w:type="spellStart"/>
+      <w:r>
+        <w:rPr>
+          <w:rFonts w:ascii="Arial Narrow" w:hAnsi="Arial Narrow" w:cs="Arial"/>
+          <w:sz w:val="24"/>
+          <w:szCs w:val="24"/>
+        </w:rPr>
+        <w:t>mayoria</w:t>
+      </w:r>
+      <w:proofErr w:type="spellEnd"/>
+      <w:r>
+        <w:rPr>
+          <w:rFonts w:ascii="Arial Narrow" w:hAnsi="Arial Narrow" w:cs="Arial"/>
+          <w:sz w:val="24"/>
+          <w:szCs w:val="24"/>
+        </w:rPr>
+        <w:t xml:space="preserve"> de las de los errores que se encontraron en el desarrollo de este proyecto fueron al momento de realizar las interconexiones de los módulos, fue un gran reto, pero al final se logró terminar con buenos resultados. Dejando mucho aprendizaje del mismo.</w:t>
+      </w:r>
+    </w:p>
+    <w:p/>
+    <w:p>
+      <w:pPr>
+        <w:jc w:val="both"/>
+        <w:rPr>
+          <w:rFonts w:ascii="Arial Narrow" w:hAnsi="Arial Narrow" w:cs="Arial"/>
+          <w:sz w:val="24"/>
+          <w:szCs w:val="24"/>
+        </w:rPr>
+      </w:pPr>
+    </w:p>
+    <w:p>
+      <w:pPr>
+        <w:jc w:val="both"/>
+        <w:rPr>
+          <w:rFonts w:ascii="Arial Narrow" w:hAnsi="Arial Narrow" w:cs="Arial"/>
+          <w:sz w:val="24"/>
+          <w:szCs w:val="24"/>
+        </w:rPr>
+      </w:pPr>
+    </w:p>
+    <w:p>
+      <w:pPr>
+        <w:rPr>
+          <w:rFonts w:ascii="Arial Narrow" w:hAnsi="Arial Narrow" w:cs="Arial"/>
+          <w:sz w:val="24"/>
+          <w:szCs w:val="24"/>
+        </w:rPr>
+      </w:pPr>
+    </w:p>
+    <w:p>
+      <w:pPr>
+        <w:jc w:val="center"/>
+        <w:rPr>
+          <w:rFonts w:ascii="Arial Narrow" w:hAnsi="Arial Narrow" w:cs="Arial"/>
+          <w:sz w:val="24"/>
+          <w:szCs w:val="24"/>
+        </w:rPr>
+      </w:pPr>
+    </w:p>
+    <w:p>
+      <w:pPr>
+        <w:jc w:val="both"/>
+        <w:rPr>
+          <w:rFonts w:ascii="Arial Narrow" w:hAnsi="Arial Narrow" w:cs="Arial"/>
+          <w:b/>
+          <w:i/>
+          <w:sz w:val="24"/>
+          <w:szCs w:val="24"/>
+        </w:rPr>
+      </w:pPr>
+    </w:p>
+    <w:p>
+      <w:pPr>
+        <w:tabs>
+          <w:tab w:val="left" w:pos="6045"/>
+        </w:tabs>
+        <w:rPr>
+          <w:rFonts w:ascii="Arial Narrow" w:hAnsi="Arial Narrow" w:cs="Arial"/>
+          <w:sz w:val="24"/>
+          <w:szCs w:val="24"/>
+        </w:rPr>
+      </w:pPr>
+      <w:r>
+        <w:rPr>
+          <w:rFonts w:ascii="Arial Narrow" w:hAnsi="Arial Narrow" w:cs="Arial"/>
+          <w:sz w:val="24"/>
+          <w:szCs w:val="24"/>
+        </w:rPr>
+        <w:tab/>
+      </w:r>
     </w:p>
     <w:p>
       <w:pPr>
@@ -9158,6 +12241,25 @@
     <w:name w:val="jlqj4b"/>
     <w:basedOn w:val="Fuentedeprrafopredeter"/>
     <w:rsid w:val="006B7D4D"/>
+  </w:style>
+  <w:style w:type="paragraph" w:styleId="Epgrafe">
+    <w:name w:val="caption"/>
+    <w:basedOn w:val="Normal"/>
+    <w:next w:val="Normal"/>
+    <w:uiPriority w:val="35"/>
+    <w:unhideWhenUsed/>
+    <w:qFormat/>
+    <w:rsid w:val="005D11E8"/>
+    <w:pPr>
+      <w:spacing w:line="240" w:lineRule="auto"/>
+    </w:pPr>
+    <w:rPr>
+      <w:i/>
+      <w:iCs/>
+      <w:color w:val="1F497D" w:themeColor="text2"/>
+      <w:sz w:val="18"/>
+      <w:szCs w:val="18"/>
+    </w:rPr>
   </w:style>
 </w:styles>
 </file>

</xml_diff>

<commit_message>
Actualizacion de Reporte | 08.06.2021 08:06pm
</commit_message>
<xml_diff>
--- a/Reporte_Proyecto.docx
+++ b/Reporte_Proyecto.docx
@@ -410,6 +410,31 @@
           <w:szCs w:val="24"/>
         </w:rPr>
         <w:lastRenderedPageBreak/>
+        <w:t>Introducción</w:t>
+      </w:r>
+    </w:p>
+    <w:p>
+      <w:pPr>
+        <w:tabs>
+          <w:tab w:val="left" w:pos="1830"/>
+        </w:tabs>
+        <w:jc w:val="center"/>
+        <w:rPr>
+          <w:rFonts w:ascii="Arial Narrow" w:hAnsi="Arial Narrow" w:cs="Arial"/>
+          <w:b/>
+          <w:bCs/>
+          <w:sz w:val="28"/>
+          <w:szCs w:val="24"/>
+        </w:rPr>
+      </w:pPr>
+      <w:r>
+        <w:rPr>
+          <w:rFonts w:ascii="Arial Narrow" w:hAnsi="Arial Narrow" w:cs="Arial"/>
+          <w:b/>
+          <w:bCs/>
+          <w:sz w:val="28"/>
+          <w:szCs w:val="24"/>
+        </w:rPr>
         <w:t>CARACTERISTICAS GENERALES DEL PROCESADOR MIPS DE 32 BITS</w:t>
       </w:r>
     </w:p>
@@ -1033,6 +1058,7 @@
           <w:sz w:val="24"/>
           <w:szCs w:val="24"/>
         </w:rPr>
+        <w:lastRenderedPageBreak/>
         <w:t>Double</w:t>
       </w:r>
       <w:proofErr w:type="spellEnd"/>
@@ -1062,7 +1088,6 @@
           <w:sz w:val="24"/>
           <w:szCs w:val="24"/>
         </w:rPr>
-        <w:lastRenderedPageBreak/>
         <w:t>Simple precisión (32 bits)</w:t>
       </w:r>
     </w:p>
@@ -6817,6 +6842,108 @@
           <w:szCs w:val="24"/>
         </w:rPr>
         <w:lastRenderedPageBreak/>
+        <w:t>OBJETIVOS</w:t>
+      </w:r>
+    </w:p>
+    <w:p>
+      <w:pPr>
+        <w:jc w:val="both"/>
+        <w:rPr>
+          <w:rFonts w:ascii="Arial Narrow" w:hAnsi="Arial Narrow" w:cs="Arial"/>
+          <w:sz w:val="24"/>
+          <w:szCs w:val="24"/>
+        </w:rPr>
+      </w:pPr>
+      <w:r>
+        <w:rPr>
+          <w:rFonts w:ascii="Arial Narrow" w:hAnsi="Arial Narrow" w:cs="Arial"/>
+          <w:sz w:val="24"/>
+          <w:szCs w:val="24"/>
+        </w:rPr>
+        <w:t xml:space="preserve">El objetivo principal del proyecto es en general, la implementación de cada uno de los temas aprendidos a lo largo de la materia de Seminario de Arquitectura de Computadoras, por lo cual se deberá realizar un Data </w:t>
+      </w:r>
+      <w:proofErr w:type="spellStart"/>
+      <w:r>
+        <w:rPr>
+          <w:rFonts w:ascii="Arial Narrow" w:hAnsi="Arial Narrow" w:cs="Arial"/>
+          <w:sz w:val="24"/>
+          <w:szCs w:val="24"/>
+        </w:rPr>
+        <w:t>Path</w:t>
+      </w:r>
+      <w:proofErr w:type="spellEnd"/>
+      <w:r>
+        <w:rPr>
+          <w:rFonts w:ascii="Arial Narrow" w:hAnsi="Arial Narrow" w:cs="Arial"/>
+          <w:sz w:val="24"/>
+          <w:szCs w:val="24"/>
+        </w:rPr>
+        <w:t xml:space="preserve"> con los conocimientos adquiridos del mismo.</w:t>
+      </w:r>
+    </w:p>
+    <w:p>
+      <w:pPr>
+        <w:jc w:val="both"/>
+        <w:rPr>
+          <w:rFonts w:ascii="Arial Narrow" w:hAnsi="Arial Narrow" w:cs="Arial"/>
+          <w:sz w:val="24"/>
+          <w:szCs w:val="24"/>
+        </w:rPr>
+      </w:pPr>
+      <w:r>
+        <w:rPr>
+          <w:rFonts w:ascii="Arial Narrow" w:hAnsi="Arial Narrow" w:cs="Arial"/>
+          <w:sz w:val="24"/>
+          <w:szCs w:val="24"/>
+        </w:rPr>
+        <w:t xml:space="preserve">El resultado de la realización de este proyecto también lleva como objetivo la elaboración y utilización de un programa en lenguaje ensamblador, esto con el fin de comprender como es que la computadora funciona de una manera lógica a lo largo de cada uno de los circuitos del mismo, </w:t>
+      </w:r>
+      <w:proofErr w:type="spellStart"/>
+      <w:r>
+        <w:rPr>
+          <w:rFonts w:ascii="Arial Narrow" w:hAnsi="Arial Narrow" w:cs="Arial"/>
+          <w:sz w:val="24"/>
+          <w:szCs w:val="24"/>
+        </w:rPr>
+        <w:t>asi</w:t>
+      </w:r>
+      <w:proofErr w:type="spellEnd"/>
+      <w:r>
+        <w:rPr>
+          <w:rFonts w:ascii="Arial Narrow" w:hAnsi="Arial Narrow" w:cs="Arial"/>
+          <w:sz w:val="24"/>
+          <w:szCs w:val="24"/>
+        </w:rPr>
+        <w:t xml:space="preserve"> como el uso de sus respectivas compuertas lógicas que esta misma utiliza. Dando así un conocimiento básico y general de las composiciones, funciones y procesos que lleva una parte de un computador a nivel básico en hardware.</w:t>
+      </w:r>
+    </w:p>
+    <w:p>
+      <w:pPr>
+        <w:jc w:val="both"/>
+        <w:rPr>
+          <w:rFonts w:ascii="Arial Narrow" w:hAnsi="Arial Narrow" w:cs="Arial"/>
+          <w:sz w:val="24"/>
+          <w:szCs w:val="24"/>
+        </w:rPr>
+      </w:pPr>
+    </w:p>
+    <w:p>
+      <w:pPr>
+        <w:jc w:val="center"/>
+        <w:rPr>
+          <w:rFonts w:ascii="Arial Narrow" w:hAnsi="Arial Narrow" w:cs="Arial"/>
+          <w:b/>
+          <w:sz w:val="28"/>
+          <w:szCs w:val="24"/>
+        </w:rPr>
+      </w:pPr>
+      <w:r>
+        <w:rPr>
+          <w:rFonts w:ascii="Arial Narrow" w:hAnsi="Arial Narrow" w:cs="Arial"/>
+          <w:b/>
+          <w:sz w:val="28"/>
+          <w:szCs w:val="24"/>
+        </w:rPr>
         <w:t xml:space="preserve">DESARROLLO DE </w:t>
       </w:r>
       <w:r>
@@ -7019,7 +7146,6 @@
     </w:p>
     <w:p>
       <w:pPr>
-        <w:jc w:val="both"/>
         <w:rPr>
           <w:rFonts w:ascii="Arial Narrow" w:hAnsi="Arial Narrow" w:cs="Arial"/>
           <w:b/>
@@ -7036,6 +7162,29 @@
           <w:sz w:val="28"/>
           <w:szCs w:val="24"/>
         </w:rPr>
+        <w:br w:type="page"/>
+      </w:r>
+    </w:p>
+    <w:p>
+      <w:pPr>
+        <w:jc w:val="both"/>
+        <w:rPr>
+          <w:rFonts w:ascii="Arial Narrow" w:hAnsi="Arial Narrow" w:cs="Arial"/>
+          <w:b/>
+          <w:i/>
+          <w:sz w:val="28"/>
+          <w:szCs w:val="24"/>
+        </w:rPr>
+      </w:pPr>
+      <w:r>
+        <w:rPr>
+          <w:rFonts w:ascii="Arial Narrow" w:hAnsi="Arial Narrow" w:cs="Arial"/>
+          <w:b/>
+          <w:i/>
+          <w:sz w:val="28"/>
+          <w:szCs w:val="24"/>
+        </w:rPr>
+        <w:lastRenderedPageBreak/>
         <w:t>Temporización Monociclo</w:t>
       </w:r>
     </w:p>
@@ -7452,21 +7601,51 @@
     </w:p>
     <w:p>
       <w:pPr>
+        <w:rPr>
+          <w:rFonts w:ascii="Arial Narrow" w:hAnsi="Arial Narrow" w:cs="Arial"/>
+          <w:b/>
+          <w:sz w:val="28"/>
+          <w:szCs w:val="24"/>
+        </w:rPr>
+      </w:pPr>
+      <w:r>
+        <w:rPr>
+          <w:rFonts w:ascii="Arial Narrow" w:hAnsi="Arial Narrow" w:cs="Arial"/>
+          <w:b/>
+          <w:sz w:val="28"/>
+          <w:szCs w:val="24"/>
+        </w:rPr>
+        <w:br w:type="page"/>
+      </w:r>
+    </w:p>
+    <w:p>
+      <w:pPr>
         <w:jc w:val="center"/>
         <w:rPr>
           <w:rFonts w:ascii="Arial Narrow" w:hAnsi="Arial Narrow" w:cs="Arial"/>
-          <w:sz w:val="24"/>
-          <w:szCs w:val="24"/>
-        </w:rPr>
-      </w:pPr>
-      <w:r>
-        <w:rPr>
-          <w:rFonts w:ascii="Arial Narrow" w:hAnsi="Arial Narrow" w:cs="Arial"/>
           <w:b/>
           <w:sz w:val="28"/>
           <w:szCs w:val="24"/>
         </w:rPr>
-        <w:t>MEMORIA DE INSTRUCCIONES Y MEMORIA DE DATOS</w:t>
+      </w:pPr>
+      <w:r>
+        <w:rPr>
+          <w:rFonts w:ascii="Arial Narrow" w:hAnsi="Arial Narrow" w:cs="Arial"/>
+          <w:b/>
+          <w:sz w:val="28"/>
+          <w:szCs w:val="24"/>
+        </w:rPr>
+        <w:lastRenderedPageBreak/>
+        <w:t>REPORTE DE PROGRAMA E</w:t>
+      </w:r>
+      <w:r>
+        <w:rPr>
+          <w:rFonts w:ascii="Arial Narrow" w:hAnsi="Arial Narrow" w:cs="Arial"/>
+          <w:b/>
+          <w:sz w:val="28"/>
+          <w:szCs w:val="24"/>
+        </w:rPr>
+        <w:t>N VERILOG</w:t>
       </w:r>
     </w:p>
     <w:p>
@@ -7479,6 +7658,25 @@
           <w:szCs w:val="24"/>
         </w:rPr>
       </w:pPr>
+    </w:p>
+    <w:p>
+      <w:pPr>
+        <w:rPr>
+          <w:rFonts w:ascii="Arial Narrow" w:hAnsi="Arial Narrow" w:cs="Arial"/>
+          <w:b/>
+          <w:sz w:val="28"/>
+          <w:szCs w:val="24"/>
+        </w:rPr>
+      </w:pPr>
+      <w:r>
+        <w:rPr>
+          <w:rFonts w:ascii="Arial Narrow" w:hAnsi="Arial Narrow" w:cs="Arial"/>
+          <w:b/>
+          <w:sz w:val="28"/>
+          <w:szCs w:val="24"/>
+        </w:rPr>
+        <w:t>FASE I:</w:t>
+      </w:r>
     </w:p>
     <w:p>
       <w:pPr>
@@ -8128,40 +8326,133 @@
         <w:jc w:val="both"/>
         <w:rPr>
           <w:rFonts w:ascii="Arial Narrow" w:hAnsi="Arial Narrow" w:cs="Arial"/>
-          <w:b/>
-          <w:i/>
-          <w:sz w:val="24"/>
-          <w:szCs w:val="24"/>
-        </w:rPr>
-      </w:pPr>
+          <w:sz w:val="24"/>
+          <w:szCs w:val="24"/>
+        </w:rPr>
+      </w:pPr>
+      <w:r>
+        <w:rPr>
+          <w:rFonts w:ascii="Arial Narrow" w:hAnsi="Arial Narrow" w:cs="Arial"/>
+          <w:sz w:val="24"/>
+          <w:szCs w:val="24"/>
+        </w:rPr>
+        <w:t xml:space="preserve">Se llevó a cabo el programa en </w:t>
+      </w:r>
+      <w:proofErr w:type="spellStart"/>
+      <w:r>
+        <w:rPr>
+          <w:rFonts w:ascii="Arial Narrow" w:hAnsi="Arial Narrow" w:cs="Arial"/>
+          <w:sz w:val="24"/>
+          <w:szCs w:val="24"/>
+        </w:rPr>
+        <w:t>verilog</w:t>
+      </w:r>
+      <w:proofErr w:type="spellEnd"/>
+      <w:r>
+        <w:rPr>
+          <w:rFonts w:ascii="Arial Narrow" w:hAnsi="Arial Narrow" w:cs="Arial"/>
+          <w:sz w:val="24"/>
+          <w:szCs w:val="24"/>
+        </w:rPr>
+        <w:t xml:space="preserve"> de lo que sería un Data </w:t>
+      </w:r>
+      <w:proofErr w:type="spellStart"/>
+      <w:r>
+        <w:rPr>
+          <w:rFonts w:ascii="Arial Narrow" w:hAnsi="Arial Narrow" w:cs="Arial"/>
+          <w:sz w:val="24"/>
+          <w:szCs w:val="24"/>
+        </w:rPr>
+        <w:t>Path</w:t>
+      </w:r>
+      <w:proofErr w:type="spellEnd"/>
+      <w:r>
+        <w:rPr>
+          <w:rFonts w:ascii="Arial Narrow" w:hAnsi="Arial Narrow" w:cs="Arial"/>
+          <w:sz w:val="24"/>
+          <w:szCs w:val="24"/>
+        </w:rPr>
+        <w:t xml:space="preserve"> funcional, de los cuales se llevo a cabo la realización de dicho programa con los documentos de verificación otorgados por el profesor, la composición del programa </w:t>
+      </w:r>
+      <w:r>
+        <w:rPr>
+          <w:rFonts w:ascii="Arial Narrow" w:hAnsi="Arial Narrow" w:cs="Arial"/>
+          <w:sz w:val="24"/>
+          <w:szCs w:val="24"/>
+        </w:rPr>
+        <w:t>está</w:t>
+      </w:r>
+      <w:r>
+        <w:rPr>
+          <w:rFonts w:ascii="Arial Narrow" w:hAnsi="Arial Narrow" w:cs="Arial"/>
+          <w:sz w:val="24"/>
+          <w:szCs w:val="24"/>
+        </w:rPr>
+        <w:t xml:space="preserve"> dado por el siguiente diagrama:</w:t>
+      </w:r>
     </w:p>
     <w:p>
       <w:pPr>
         <w:jc w:val="center"/>
         <w:rPr>
           <w:rFonts w:ascii="Arial Narrow" w:hAnsi="Arial Narrow" w:cs="Arial"/>
-          <w:b/>
-          <w:sz w:val="28"/>
-          <w:szCs w:val="24"/>
-        </w:rPr>
-      </w:pPr>
-      <w:r>
-        <w:rPr>
-          <w:rFonts w:ascii="Arial Narrow" w:hAnsi="Arial Narrow" w:cs="Arial"/>
-          <w:b/>
-          <w:sz w:val="28"/>
-          <w:szCs w:val="24"/>
-        </w:rPr>
-        <w:t>REPORTE DE PROGRAMA E</w:t>
-      </w:r>
-      <w:r>
-        <w:rPr>
-          <w:rFonts w:ascii="Arial Narrow" w:hAnsi="Arial Narrow" w:cs="Arial"/>
-          <w:b/>
-          <w:sz w:val="28"/>
-          <w:szCs w:val="24"/>
-        </w:rPr>
-        <w:t>N VERILOG</w:t>
+          <w:sz w:val="24"/>
+          <w:szCs w:val="24"/>
+        </w:rPr>
+      </w:pPr>
+      <w:r>
+        <w:rPr>
+          <w:rFonts w:ascii="Arial Narrow" w:hAnsi="Arial Narrow" w:cs="Arial"/>
+          <w:noProof/>
+          <w:sz w:val="24"/>
+          <w:szCs w:val="24"/>
+          <w:lang w:eastAsia="es-MX"/>
+        </w:rPr>
+        <w:drawing>
+          <wp:inline distT="0" distB="0" distL="0" distR="0">
+            <wp:extent cx="4295775" cy="3223486"/>
+            <wp:effectExtent l="19050" t="0" r="9525" b="0"/>
+            <wp:docPr id="21" name="Imagen 8"/>
+            <wp:cNvGraphicFramePr>
+              <a:graphicFrameLocks xmlns:a="http://schemas.openxmlformats.org/drawingml/2006/main" noChangeAspect="1"/>
+            </wp:cNvGraphicFramePr>
+            <a:graphic xmlns:a="http://schemas.openxmlformats.org/drawingml/2006/main">
+              <a:graphicData uri="http://schemas.openxmlformats.org/drawingml/2006/picture">
+                <pic:pic xmlns:pic="http://schemas.openxmlformats.org/drawingml/2006/picture">
+                  <pic:nvPicPr>
+                    <pic:cNvPr id="0" name="Picture 8"/>
+                    <pic:cNvPicPr>
+                      <a:picLocks noChangeAspect="1" noChangeArrowheads="1"/>
+                    </pic:cNvPicPr>
+                  </pic:nvPicPr>
+                  <pic:blipFill>
+                    <a:blip r:embed="rId14"/>
+                    <a:srcRect/>
+                    <a:stretch>
+                      <a:fillRect/>
+                    </a:stretch>
+                  </pic:blipFill>
+                  <pic:spPr bwMode="auto">
+                    <a:xfrm>
+                      <a:off x="0" y="0"/>
+                      <a:ext cx="4297009" cy="3224412"/>
+                    </a:xfrm>
+                    <a:prstGeom prst="rect">
+                      <a:avLst/>
+                    </a:prstGeom>
+                    <a:noFill/>
+                    <a:ln w="9525">
+                      <a:noFill/>
+                      <a:miter lim="800000"/>
+                      <a:headEnd/>
+                      <a:tailEnd/>
+                    </a:ln>
+                  </pic:spPr>
+                </pic:pic>
+              </a:graphicData>
+            </a:graphic>
+          </wp:inline>
+        </w:drawing>
       </w:r>
     </w:p>
     <w:p>
@@ -9121,7 +9412,7 @@
                     </pic:cNvPicPr>
                   </pic:nvPicPr>
                   <pic:blipFill>
-                    <a:blip r:embed="rId14"/>
+                    <a:blip r:embed="rId15"/>
                     <a:srcRect/>
                     <a:stretch>
                       <a:fillRect/>
@@ -9634,7 +9925,7 @@
                     <pic:cNvPicPr/>
                   </pic:nvPicPr>
                   <pic:blipFill>
-                    <a:blip r:embed="rId15"/>
+                    <a:blip r:embed="rId16"/>
                     <a:stretch>
                       <a:fillRect/>
                     </a:stretch>
@@ -9766,7 +10057,7 @@
                     <pic:cNvPicPr/>
                   </pic:nvPicPr>
                   <pic:blipFill>
-                    <a:blip r:embed="rId16"/>
+                    <a:blip r:embed="rId17"/>
                     <a:stretch>
                       <a:fillRect/>
                     </a:stretch>
@@ -9895,7 +10186,7 @@
                     <pic:cNvPicPr/>
                   </pic:nvPicPr>
                   <pic:blipFill>
-                    <a:blip r:embed="rId17"/>
+                    <a:blip r:embed="rId18"/>
                     <a:stretch>
                       <a:fillRect/>
                     </a:stretch>
@@ -10053,7 +10344,7 @@
                     <pic:cNvPicPr/>
                   </pic:nvPicPr>
                   <pic:blipFill>
-                    <a:blip r:embed="rId18"/>
+                    <a:blip r:embed="rId19"/>
                     <a:stretch>
                       <a:fillRect/>
                     </a:stretch>
@@ -10185,7 +10476,7 @@
                     <pic:cNvPicPr/>
                   </pic:nvPicPr>
                   <pic:blipFill>
-                    <a:blip r:embed="rId19"/>
+                    <a:blip r:embed="rId20"/>
                     <a:stretch>
                       <a:fillRect/>
                     </a:stretch>
@@ -10314,7 +10605,7 @@
                     <pic:cNvPicPr/>
                   </pic:nvPicPr>
                   <pic:blipFill>
-                    <a:blip r:embed="rId20"/>
+                    <a:blip r:embed="rId21"/>
                     <a:stretch>
                       <a:fillRect/>
                     </a:stretch>
@@ -10430,7 +10721,7 @@
                     <pic:cNvPicPr/>
                   </pic:nvPicPr>
                   <pic:blipFill>
-                    <a:blip r:embed="rId21"/>
+                    <a:blip r:embed="rId22"/>
                     <a:stretch>
                       <a:fillRect/>
                     </a:stretch>
@@ -10617,7 +10908,7 @@
                     <pic:cNvPicPr/>
                   </pic:nvPicPr>
                   <pic:blipFill>
-                    <a:blip r:embed="rId22"/>
+                    <a:blip r:embed="rId23"/>
                     <a:stretch>
                       <a:fillRect/>
                     </a:stretch>
@@ -10780,7 +11071,7 @@
                     <pic:cNvPicPr/>
                   </pic:nvPicPr>
                   <pic:blipFill>
-                    <a:blip r:embed="rId23"/>
+                    <a:blip r:embed="rId24"/>
                     <a:stretch>
                       <a:fillRect/>
                     </a:stretch>
@@ -10908,7 +11199,7 @@
                     <pic:cNvPicPr/>
                   </pic:nvPicPr>
                   <pic:blipFill>
-                    <a:blip r:embed="rId24"/>
+                    <a:blip r:embed="rId25"/>
                     <a:stretch>
                       <a:fillRect/>
                     </a:stretch>
@@ -10992,7 +11283,7 @@
                     <pic:cNvPicPr/>
                   </pic:nvPicPr>
                   <pic:blipFill>
-                    <a:blip r:embed="rId25"/>
+                    <a:blip r:embed="rId26"/>
                     <a:stretch>
                       <a:fillRect/>
                     </a:stretch>
@@ -11182,6 +11473,67 @@
         </w:rPr>
         <w:t xml:space="preserve">Al terminar la fase 1, no se perdió el tiempo y directamente se comenzó a realizar la implementación de la fase 2, la cual en opinión personal fue de las más complicadas, ya que a diferencia de la fase 1 se necesitaba realizar la implementación de mayor cantidad de módulos, la </w:t>
       </w:r>
+      <w:r>
+        <w:rPr>
+          <w:rFonts w:ascii="Arial Narrow" w:hAnsi="Arial Narrow" w:cs="Arial"/>
+          <w:sz w:val="24"/>
+          <w:szCs w:val="24"/>
+        </w:rPr>
+        <w:t>mayoría</w:t>
+      </w:r>
+      <w:r>
+        <w:rPr>
+          <w:rFonts w:ascii="Arial Narrow" w:hAnsi="Arial Narrow" w:cs="Arial"/>
+          <w:sz w:val="24"/>
+          <w:szCs w:val="24"/>
+        </w:rPr>
+        <w:t xml:space="preserve"> de las de los errores que se encontraron en el desarrollo de este proyecto fueron al momento de realizar las interconexiones de los módulos, fue un gran reto, pero al final se logró terminar con buenos resultados. Dejando mucho aprendizaje del mismo.</w:t>
+      </w:r>
+    </w:p>
+    <w:p/>
+    <w:p>
+      <w:pPr>
+        <w:jc w:val="center"/>
+        <w:rPr>
+          <w:rFonts w:ascii="Arial Narrow" w:hAnsi="Arial Narrow" w:cs="Arial"/>
+          <w:b/>
+          <w:sz w:val="28"/>
+          <w:szCs w:val="24"/>
+        </w:rPr>
+      </w:pPr>
+      <w:r>
+        <w:rPr>
+          <w:rFonts w:ascii="Arial Narrow" w:hAnsi="Arial Narrow" w:cs="Arial"/>
+          <w:b/>
+          <w:sz w:val="28"/>
+          <w:szCs w:val="24"/>
+        </w:rPr>
+        <w:t>REFERENCIAS</w:t>
+      </w:r>
+    </w:p>
+    <w:p>
+      <w:pPr>
+        <w:pStyle w:val="Prrafodelista"/>
+        <w:numPr>
+          <w:ilvl w:val="0"/>
+          <w:numId w:val="4"/>
+        </w:numPr>
+        <w:ind w:left="426"/>
+        <w:jc w:val="both"/>
+        <w:rPr>
+          <w:rFonts w:ascii="Arial Narrow" w:hAnsi="Arial Narrow" w:cs="Arial"/>
+          <w:sz w:val="24"/>
+          <w:szCs w:val="24"/>
+        </w:rPr>
+      </w:pPr>
+      <w:r>
+        <w:rPr>
+          <w:rFonts w:ascii="Arial Narrow" w:hAnsi="Arial Narrow" w:cs="Arial"/>
+          <w:sz w:val="24"/>
+          <w:szCs w:val="24"/>
+        </w:rPr>
+        <w:t xml:space="preserve">José Manuel </w:t>
+      </w:r>
       <w:proofErr w:type="spellStart"/>
       <w:r>
         <w:rPr>
@@ -11189,7 +11541,7 @@
           <w:sz w:val="24"/>
           <w:szCs w:val="24"/>
         </w:rPr>
-        <w:t>mayoria</w:t>
+        <w:t>Mendías</w:t>
       </w:r>
       <w:proofErr w:type="spellEnd"/>
       <w:r>
@@ -11198,12 +11550,47 @@
           <w:sz w:val="24"/>
           <w:szCs w:val="24"/>
         </w:rPr>
-        <w:t xml:space="preserve"> de las de los errores que se encontraron en el desarrollo de este proyecto fueron al momento de realizar las interconexiones de los módulos, fue un gran reto, pero al final se logró terminar con buenos resultados. Dejando mucho aprendizaje del mismo.</w:t>
-      </w:r>
-    </w:p>
-    <w:p/>
-    <w:p>
-      <w:pPr>
+        <w:t xml:space="preserve"> Cuadros. (2018). Diseño de la ruta de datos y la unidad de control unidad de control. 05 - </w:t>
+      </w:r>
+      <w:proofErr w:type="spellStart"/>
+      <w:r>
+        <w:rPr>
+          <w:rFonts w:ascii="Arial Narrow" w:hAnsi="Arial Narrow" w:cs="Arial"/>
+          <w:sz w:val="24"/>
+          <w:szCs w:val="24"/>
+        </w:rPr>
+        <w:t>Jun</w:t>
+      </w:r>
+      <w:proofErr w:type="spellEnd"/>
+      <w:r>
+        <w:rPr>
+          <w:rFonts w:ascii="Arial Narrow" w:hAnsi="Arial Narrow" w:cs="Arial"/>
+          <w:sz w:val="24"/>
+          <w:szCs w:val="24"/>
+        </w:rPr>
+        <w:t xml:space="preserve"> - 2021, de Dpto. Arquitectura de Computadores y Automática. Universidad Complutense de Madrid</w:t>
+      </w:r>
+      <w:r>
+        <w:rPr>
+          <w:rFonts w:ascii="Arial Narrow" w:hAnsi="Arial Narrow" w:cs="Arial"/>
+          <w:sz w:val="24"/>
+          <w:szCs w:val="24"/>
+        </w:rPr>
+        <w:t xml:space="preserve"> </w:t>
+      </w:r>
+      <w:r>
+        <w:rPr>
+          <w:rFonts w:ascii="Arial Narrow" w:hAnsi="Arial Narrow" w:cs="Arial"/>
+          <w:sz w:val="24"/>
+          <w:szCs w:val="24"/>
+        </w:rPr>
+        <w:t>Sitio web: http://www.fdi.ucm.es/profesor/mendias/512/docs/tema16.pdf</w:t>
+      </w:r>
+    </w:p>
+    <w:p>
+      <w:pPr>
+        <w:pStyle w:val="Prrafodelista"/>
+        <w:ind w:left="426"/>
         <w:jc w:val="both"/>
         <w:rPr>
           <w:rFonts w:ascii="Arial Narrow" w:hAnsi="Arial Narrow" w:cs="Arial"/>
@@ -11211,6 +11598,300 @@
           <w:szCs w:val="24"/>
         </w:rPr>
       </w:pPr>
+    </w:p>
+    <w:p>
+      <w:pPr>
+        <w:pStyle w:val="Prrafodelista"/>
+        <w:numPr>
+          <w:ilvl w:val="0"/>
+          <w:numId w:val="4"/>
+        </w:numPr>
+        <w:ind w:left="426"/>
+        <w:jc w:val="both"/>
+        <w:rPr>
+          <w:rFonts w:ascii="Arial Narrow" w:hAnsi="Arial Narrow" w:cs="Arial"/>
+          <w:sz w:val="24"/>
+          <w:szCs w:val="24"/>
+        </w:rPr>
+      </w:pPr>
+      <w:r>
+        <w:rPr>
+          <w:rFonts w:ascii="Arial Narrow" w:hAnsi="Arial Narrow" w:cs="Arial"/>
+          <w:sz w:val="24"/>
+          <w:szCs w:val="24"/>
+        </w:rPr>
+        <w:t xml:space="preserve">Robert B. Anderson. (2021). MIPS (procesador). 02 - </w:t>
+      </w:r>
+      <w:proofErr w:type="spellStart"/>
+      <w:r>
+        <w:rPr>
+          <w:rFonts w:ascii="Arial Narrow" w:hAnsi="Arial Narrow" w:cs="Arial"/>
+          <w:sz w:val="24"/>
+          <w:szCs w:val="24"/>
+        </w:rPr>
+        <w:t>Jun</w:t>
+      </w:r>
+      <w:proofErr w:type="spellEnd"/>
+      <w:r>
+        <w:rPr>
+          <w:rFonts w:ascii="Arial Narrow" w:hAnsi="Arial Narrow" w:cs="Arial"/>
+          <w:sz w:val="24"/>
+          <w:szCs w:val="24"/>
+        </w:rPr>
+        <w:t xml:space="preserve"> - 2021, de </w:t>
+      </w:r>
+      <w:proofErr w:type="spellStart"/>
+      <w:r>
+        <w:rPr>
+          <w:rFonts w:ascii="Arial Narrow" w:hAnsi="Arial Narrow" w:cs="Arial"/>
+          <w:sz w:val="24"/>
+          <w:szCs w:val="24"/>
+        </w:rPr>
+        <w:t>Wikipedia</w:t>
+      </w:r>
+      <w:proofErr w:type="spellEnd"/>
+      <w:r>
+        <w:rPr>
+          <w:rFonts w:ascii="Arial Narrow" w:hAnsi="Arial Narrow" w:cs="Arial"/>
+          <w:sz w:val="24"/>
+          <w:szCs w:val="24"/>
+        </w:rPr>
+        <w:t xml:space="preserve"> Sitio web: https://es.wikipedia.org/wiki/MIPS_(procesador)</w:t>
+      </w:r>
+    </w:p>
+    <w:p>
+      <w:pPr>
+        <w:pStyle w:val="Prrafodelista"/>
+        <w:ind w:left="426"/>
+        <w:jc w:val="both"/>
+        <w:rPr>
+          <w:rFonts w:ascii="Arial Narrow" w:hAnsi="Arial Narrow" w:cs="Arial"/>
+          <w:sz w:val="24"/>
+          <w:szCs w:val="24"/>
+        </w:rPr>
+      </w:pPr>
+    </w:p>
+    <w:p>
+      <w:pPr>
+        <w:pStyle w:val="Prrafodelista"/>
+        <w:numPr>
+          <w:ilvl w:val="0"/>
+          <w:numId w:val="4"/>
+        </w:numPr>
+        <w:ind w:left="426"/>
+        <w:jc w:val="both"/>
+        <w:rPr>
+          <w:rFonts w:ascii="Arial Narrow" w:hAnsi="Arial Narrow" w:cs="Arial"/>
+          <w:sz w:val="24"/>
+          <w:szCs w:val="24"/>
+        </w:rPr>
+      </w:pPr>
+      <w:r>
+        <w:rPr>
+          <w:rFonts w:ascii="Arial Narrow" w:hAnsi="Arial Narrow" w:cs="Arial"/>
+          <w:sz w:val="24"/>
+          <w:szCs w:val="24"/>
+        </w:rPr>
+        <w:t xml:space="preserve">Richard A. Smith. (2019). </w:t>
+      </w:r>
+      <w:proofErr w:type="spellStart"/>
+      <w:r>
+        <w:rPr>
+          <w:rFonts w:ascii="Arial Narrow" w:hAnsi="Arial Narrow" w:cs="Arial"/>
+          <w:sz w:val="24"/>
+          <w:szCs w:val="24"/>
+        </w:rPr>
+        <w:t>Datapath</w:t>
+      </w:r>
+      <w:proofErr w:type="spellEnd"/>
+      <w:r>
+        <w:rPr>
+          <w:rFonts w:ascii="Arial Narrow" w:hAnsi="Arial Narrow" w:cs="Arial"/>
+          <w:sz w:val="24"/>
+          <w:szCs w:val="24"/>
+        </w:rPr>
+        <w:t xml:space="preserve">. 06 - </w:t>
+      </w:r>
+      <w:proofErr w:type="spellStart"/>
+      <w:r>
+        <w:rPr>
+          <w:rFonts w:ascii="Arial Narrow" w:hAnsi="Arial Narrow" w:cs="Arial"/>
+          <w:sz w:val="24"/>
+          <w:szCs w:val="24"/>
+        </w:rPr>
+        <w:t>Jun</w:t>
+      </w:r>
+      <w:proofErr w:type="spellEnd"/>
+      <w:r>
+        <w:rPr>
+          <w:rFonts w:ascii="Arial Narrow" w:hAnsi="Arial Narrow" w:cs="Arial"/>
+          <w:sz w:val="24"/>
+          <w:szCs w:val="24"/>
+        </w:rPr>
+        <w:t xml:space="preserve"> - 2021, de </w:t>
+      </w:r>
+      <w:proofErr w:type="spellStart"/>
+      <w:r>
+        <w:rPr>
+          <w:rFonts w:ascii="Arial Narrow" w:hAnsi="Arial Narrow" w:cs="Arial"/>
+          <w:sz w:val="24"/>
+          <w:szCs w:val="24"/>
+        </w:rPr>
+        <w:t>Wikipedia</w:t>
+      </w:r>
+      <w:proofErr w:type="spellEnd"/>
+      <w:r>
+        <w:rPr>
+          <w:rFonts w:ascii="Arial Narrow" w:hAnsi="Arial Narrow" w:cs="Arial"/>
+          <w:sz w:val="24"/>
+          <w:szCs w:val="24"/>
+        </w:rPr>
+        <w:t xml:space="preserve"> Sitio web: https://en.wikipedia.org/wiki/Datapath</w:t>
+      </w:r>
+    </w:p>
+    <w:p>
+      <w:pPr>
+        <w:pStyle w:val="Prrafodelista"/>
+        <w:ind w:left="426"/>
+        <w:jc w:val="both"/>
+        <w:rPr>
+          <w:rFonts w:ascii="Arial Narrow" w:hAnsi="Arial Narrow" w:cs="Arial"/>
+          <w:sz w:val="24"/>
+          <w:szCs w:val="24"/>
+        </w:rPr>
+      </w:pPr>
+    </w:p>
+    <w:p>
+      <w:pPr>
+        <w:pStyle w:val="Prrafodelista"/>
+        <w:numPr>
+          <w:ilvl w:val="0"/>
+          <w:numId w:val="4"/>
+        </w:numPr>
+        <w:ind w:left="426"/>
+        <w:jc w:val="both"/>
+        <w:rPr>
+          <w:rFonts w:ascii="Arial Narrow" w:hAnsi="Arial Narrow" w:cs="Arial"/>
+          <w:sz w:val="24"/>
+          <w:szCs w:val="24"/>
+        </w:rPr>
+      </w:pPr>
+      <w:r>
+        <w:rPr>
+          <w:rFonts w:ascii="Arial Narrow" w:hAnsi="Arial Narrow" w:cs="Arial"/>
+          <w:sz w:val="24"/>
+          <w:szCs w:val="24"/>
+        </w:rPr>
+        <w:t xml:space="preserve">Cristian Tejedor García. (2020). ARQUITECTURA MIPS. 06 - </w:t>
+      </w:r>
+      <w:proofErr w:type="spellStart"/>
+      <w:r>
+        <w:rPr>
+          <w:rFonts w:ascii="Arial Narrow" w:hAnsi="Arial Narrow" w:cs="Arial"/>
+          <w:sz w:val="24"/>
+          <w:szCs w:val="24"/>
+        </w:rPr>
+        <w:t>Jun</w:t>
+      </w:r>
+      <w:proofErr w:type="spellEnd"/>
+      <w:r>
+        <w:rPr>
+          <w:rFonts w:ascii="Arial Narrow" w:hAnsi="Arial Narrow" w:cs="Arial"/>
+          <w:sz w:val="24"/>
+          <w:szCs w:val="24"/>
+        </w:rPr>
+        <w:t xml:space="preserve"> - 2021, de Universidad de Valladolid Sitio web: https://www.infor.uva.es/~bastida/OC/TRABAJO2_MIPS.pdf</w:t>
+      </w:r>
+    </w:p>
+    <w:p>
+      <w:pPr>
+        <w:pStyle w:val="Prrafodelista"/>
+        <w:ind w:left="426"/>
+        <w:jc w:val="both"/>
+        <w:rPr>
+          <w:rFonts w:ascii="Arial Narrow" w:hAnsi="Arial Narrow" w:cs="Arial"/>
+          <w:sz w:val="24"/>
+          <w:szCs w:val="24"/>
+        </w:rPr>
+      </w:pPr>
+    </w:p>
+    <w:p>
+      <w:pPr>
+        <w:pStyle w:val="Prrafodelista"/>
+        <w:numPr>
+          <w:ilvl w:val="0"/>
+          <w:numId w:val="4"/>
+        </w:numPr>
+        <w:ind w:left="426"/>
+        <w:jc w:val="both"/>
+        <w:rPr>
+          <w:rFonts w:ascii="Arial Narrow" w:hAnsi="Arial Narrow" w:cs="Arial"/>
+          <w:sz w:val="24"/>
+          <w:szCs w:val="24"/>
+        </w:rPr>
+      </w:pPr>
+      <w:r>
+        <w:rPr>
+          <w:rFonts w:ascii="Arial Narrow" w:hAnsi="Arial Narrow" w:cs="Arial"/>
+          <w:sz w:val="24"/>
+          <w:szCs w:val="24"/>
+        </w:rPr>
+        <w:t xml:space="preserve">John R. Espinoza. (2018). Arquitectura MIPS: Formato de la instrucción máquina </w:t>
+      </w:r>
+      <w:proofErr w:type="spellStart"/>
+      <w:r>
+        <w:rPr>
+          <w:rFonts w:ascii="Arial Narrow" w:hAnsi="Arial Narrow" w:cs="Arial"/>
+          <w:sz w:val="24"/>
+          <w:szCs w:val="24"/>
+        </w:rPr>
+        <w:t>Ar.</w:t>
+      </w:r>
+      <w:proofErr w:type="spellEnd"/>
+      <w:r>
+        <w:rPr>
+          <w:rFonts w:ascii="Arial Narrow" w:hAnsi="Arial Narrow" w:cs="Arial"/>
+          <w:sz w:val="24"/>
+          <w:szCs w:val="24"/>
+        </w:rPr>
+        <w:t xml:space="preserve"> 04 - </w:t>
+      </w:r>
+      <w:proofErr w:type="spellStart"/>
+      <w:r>
+        <w:rPr>
+          <w:rFonts w:ascii="Arial Narrow" w:hAnsi="Arial Narrow" w:cs="Arial"/>
+          <w:sz w:val="24"/>
+          <w:szCs w:val="24"/>
+        </w:rPr>
+        <w:t>Jun</w:t>
+      </w:r>
+      <w:proofErr w:type="spellEnd"/>
+      <w:r>
+        <w:rPr>
+          <w:rFonts w:ascii="Arial Narrow" w:hAnsi="Arial Narrow" w:cs="Arial"/>
+          <w:sz w:val="24"/>
+          <w:szCs w:val="24"/>
+        </w:rPr>
+        <w:t xml:space="preserve"> - 2021, de Universidad </w:t>
+      </w:r>
+      <w:proofErr w:type="spellStart"/>
+      <w:r>
+        <w:rPr>
+          <w:rFonts w:ascii="Arial Narrow" w:hAnsi="Arial Narrow" w:cs="Arial"/>
+          <w:sz w:val="24"/>
+          <w:szCs w:val="24"/>
+        </w:rPr>
+        <w:t>Computense</w:t>
+      </w:r>
+      <w:proofErr w:type="spellEnd"/>
+      <w:r>
+        <w:rPr>
+          <w:rFonts w:ascii="Arial Narrow" w:hAnsi="Arial Narrow" w:cs="Arial"/>
+          <w:sz w:val="24"/>
+          <w:szCs w:val="24"/>
+        </w:rPr>
+        <w:t xml:space="preserve"> de Madrid Sitio web: http://www.fdi.ucm.es/profesor/jjruz/ec-is/temas/Tema%205%20-%20Repaso%20ruta%20de%20datos.pdf</w:t>
+      </w:r>
     </w:p>
     <w:p>
       <w:pPr>
@@ -11425,9 +12106,9 @@
     </w:lvl>
   </w:abstractNum>
   <w:abstractNum w:abstractNumId="1">
-    <w:nsid w:val="2DBC2F83"/>
+    <w:nsid w:val="0B8472B8"/>
     <w:multiLevelType w:val="hybridMultilevel"/>
-    <w:tmpl w:val="F27ACC56"/>
+    <w:tmpl w:val="8BACB608"/>
     <w:lvl w:ilvl="0" w:tplc="080A0001">
       <w:start w:val="1"/>
       <w:numFmt w:val="bullet"/>
@@ -11538,9 +12219,9 @@
     </w:lvl>
   </w:abstractNum>
   <w:abstractNum w:abstractNumId="2">
-    <w:nsid w:val="43181FA6"/>
+    <w:nsid w:val="2DBC2F83"/>
     <w:multiLevelType w:val="hybridMultilevel"/>
-    <w:tmpl w:val="C878239E"/>
+    <w:tmpl w:val="F27ACC56"/>
     <w:lvl w:ilvl="0" w:tplc="080A0001">
       <w:start w:val="1"/>
       <w:numFmt w:val="bullet"/>
@@ -11650,14 +12331,130 @@
       </w:rPr>
     </w:lvl>
   </w:abstractNum>
+  <w:abstractNum w:abstractNumId="3">
+    <w:nsid w:val="43181FA6"/>
+    <w:multiLevelType w:val="hybridMultilevel"/>
+    <w:tmpl w:val="C878239E"/>
+    <w:lvl w:ilvl="0" w:tplc="080A0001">
+      <w:start w:val="1"/>
+      <w:numFmt w:val="bullet"/>
+      <w:lvlText w:val=""/>
+      <w:lvlJc w:val="left"/>
+      <w:pPr>
+        <w:ind w:left="720" w:hanging="360"/>
+      </w:pPr>
+      <w:rPr>
+        <w:rFonts w:ascii="Symbol" w:hAnsi="Symbol" w:hint="default"/>
+      </w:rPr>
+    </w:lvl>
+    <w:lvl w:ilvl="1" w:tplc="080A0003" w:tentative="1">
+      <w:start w:val="1"/>
+      <w:numFmt w:val="bullet"/>
+      <w:lvlText w:val="o"/>
+      <w:lvlJc w:val="left"/>
+      <w:pPr>
+        <w:ind w:left="1440" w:hanging="360"/>
+      </w:pPr>
+      <w:rPr>
+        <w:rFonts w:ascii="Courier New" w:hAnsi="Courier New" w:cs="Courier New" w:hint="default"/>
+      </w:rPr>
+    </w:lvl>
+    <w:lvl w:ilvl="2" w:tplc="080A0005" w:tentative="1">
+      <w:start w:val="1"/>
+      <w:numFmt w:val="bullet"/>
+      <w:lvlText w:val=""/>
+      <w:lvlJc w:val="left"/>
+      <w:pPr>
+        <w:ind w:left="2160" w:hanging="360"/>
+      </w:pPr>
+      <w:rPr>
+        <w:rFonts w:ascii="Wingdings" w:hAnsi="Wingdings" w:hint="default"/>
+      </w:rPr>
+    </w:lvl>
+    <w:lvl w:ilvl="3" w:tplc="080A0001" w:tentative="1">
+      <w:start w:val="1"/>
+      <w:numFmt w:val="bullet"/>
+      <w:lvlText w:val=""/>
+      <w:lvlJc w:val="left"/>
+      <w:pPr>
+        <w:ind w:left="2880" w:hanging="360"/>
+      </w:pPr>
+      <w:rPr>
+        <w:rFonts w:ascii="Symbol" w:hAnsi="Symbol" w:hint="default"/>
+      </w:rPr>
+    </w:lvl>
+    <w:lvl w:ilvl="4" w:tplc="080A0003" w:tentative="1">
+      <w:start w:val="1"/>
+      <w:numFmt w:val="bullet"/>
+      <w:lvlText w:val="o"/>
+      <w:lvlJc w:val="left"/>
+      <w:pPr>
+        <w:ind w:left="3600" w:hanging="360"/>
+      </w:pPr>
+      <w:rPr>
+        <w:rFonts w:ascii="Courier New" w:hAnsi="Courier New" w:cs="Courier New" w:hint="default"/>
+      </w:rPr>
+    </w:lvl>
+    <w:lvl w:ilvl="5" w:tplc="080A0005" w:tentative="1">
+      <w:start w:val="1"/>
+      <w:numFmt w:val="bullet"/>
+      <w:lvlText w:val=""/>
+      <w:lvlJc w:val="left"/>
+      <w:pPr>
+        <w:ind w:left="4320" w:hanging="360"/>
+      </w:pPr>
+      <w:rPr>
+        <w:rFonts w:ascii="Wingdings" w:hAnsi="Wingdings" w:hint="default"/>
+      </w:rPr>
+    </w:lvl>
+    <w:lvl w:ilvl="6" w:tplc="080A0001" w:tentative="1">
+      <w:start w:val="1"/>
+      <w:numFmt w:val="bullet"/>
+      <w:lvlText w:val=""/>
+      <w:lvlJc w:val="left"/>
+      <w:pPr>
+        <w:ind w:left="5040" w:hanging="360"/>
+      </w:pPr>
+      <w:rPr>
+        <w:rFonts w:ascii="Symbol" w:hAnsi="Symbol" w:hint="default"/>
+      </w:rPr>
+    </w:lvl>
+    <w:lvl w:ilvl="7" w:tplc="080A0003" w:tentative="1">
+      <w:start w:val="1"/>
+      <w:numFmt w:val="bullet"/>
+      <w:lvlText w:val="o"/>
+      <w:lvlJc w:val="left"/>
+      <w:pPr>
+        <w:ind w:left="5760" w:hanging="360"/>
+      </w:pPr>
+      <w:rPr>
+        <w:rFonts w:ascii="Courier New" w:hAnsi="Courier New" w:cs="Courier New" w:hint="default"/>
+      </w:rPr>
+    </w:lvl>
+    <w:lvl w:ilvl="8" w:tplc="080A0005" w:tentative="1">
+      <w:start w:val="1"/>
+      <w:numFmt w:val="bullet"/>
+      <w:lvlText w:val=""/>
+      <w:lvlJc w:val="left"/>
+      <w:pPr>
+        <w:ind w:left="6480" w:hanging="360"/>
+      </w:pPr>
+      <w:rPr>
+        <w:rFonts w:ascii="Wingdings" w:hAnsi="Wingdings" w:hint="default"/>
+      </w:rPr>
+    </w:lvl>
+  </w:abstractNum>
   <w:num w:numId="1">
-    <w:abstractNumId w:val="1"/>
+    <w:abstractNumId w:val="2"/>
   </w:num>
   <w:num w:numId="2">
     <w:abstractNumId w:val="0"/>
   </w:num>
   <w:num w:numId="3">
-    <w:abstractNumId w:val="2"/>
+    <w:abstractNumId w:val="3"/>
+  </w:num>
+  <w:num w:numId="4">
+    <w:abstractNumId w:val="1"/>
   </w:num>
 </w:numbering>
 </file>

</xml_diff>

<commit_message>
Actualizacion General de Proyecto (Estetica) | 08.06.2021 08:32pm
</commit_message>
<xml_diff>
--- a/Reporte_Proyecto.docx
+++ b/Reporte_Proyecto.docx
@@ -11953,26 +11953,6 @@
         </w:rPr>
         <w:tab/>
       </w:r>
-    </w:p>
-    <w:p>
-      <w:pPr>
-        <w:rPr>
-          <w:rFonts w:ascii="Arial Narrow" w:hAnsi="Arial Narrow" w:cs="Arial"/>
-          <w:b/>
-          <w:bCs/>
-          <w:sz w:val="24"/>
-          <w:szCs w:val="24"/>
-        </w:rPr>
-      </w:pPr>
-    </w:p>
-    <w:p>
-      <w:pPr>
-        <w:rPr>
-          <w:rFonts w:ascii="Arial Narrow" w:hAnsi="Arial Narrow"/>
-          <w:b/>
-          <w:sz w:val="32"/>
-        </w:rPr>
-      </w:pPr>
     </w:p>
     <w:sectPr>
       <w:pgSz w:w="12240" w:h="15840"/>

</xml_diff>

<commit_message>
Actualización de Reporte | 14.06.2021 | 07:07pm | Complemento de Reporte (Referencias)
</commit_message>
<xml_diff>
--- a/Reporte_Proyecto.docx
+++ b/Reporte_Proyecto.docx
@@ -14576,6 +14576,60 @@
           <w:szCs w:val="24"/>
         </w:rPr>
         <w:t xml:space="preserve"> de Madrid Sitio web: http://www.fdi.ucm.es/profesor/jjruz/ec-is/temas/Tema%205%20-%20Repaso%20ruta%20de%20datos.pdf</w:t>
+      </w:r>
+    </w:p>
+    <w:p>
+      <w:pPr>
+        <w:pStyle w:val="Prrafodelista"/>
+        <w:ind w:left="426"/>
+        <w:jc w:val="both"/>
+        <w:rPr>
+          <w:rFonts w:ascii="Arial Narrow" w:hAnsi="Arial Narrow" w:cs="Arial"/>
+          <w:sz w:val="24"/>
+          <w:szCs w:val="24"/>
+        </w:rPr>
+      </w:pPr>
+    </w:p>
+    <w:p>
+      <w:pPr>
+        <w:pStyle w:val="Prrafodelista"/>
+        <w:numPr>
+          <w:ilvl w:val="0"/>
+          <w:numId w:val="4"/>
+        </w:numPr>
+        <w:ind w:left="426"/>
+        <w:jc w:val="both"/>
+        <w:rPr>
+          <w:rFonts w:ascii="Arial Narrow" w:hAnsi="Arial Narrow" w:cs="Arial"/>
+          <w:sz w:val="24"/>
+          <w:szCs w:val="24"/>
+        </w:rPr>
+      </w:pPr>
+      <w:r>
+        <w:rPr>
+          <w:rFonts w:ascii="Arial Narrow" w:hAnsi="Arial Narrow" w:cs="Arial"/>
+          <w:sz w:val="24"/>
+          <w:szCs w:val="24"/>
+        </w:rPr>
+        <w:t xml:space="preserve">fjrodriguez2. (2014). Números de Fibonacci. 13 de Junio de 2021, de </w:t>
+      </w:r>
+      <w:proofErr w:type="spellStart"/>
+      <w:r>
+        <w:rPr>
+          <w:rFonts w:ascii="Arial Narrow" w:hAnsi="Arial Narrow" w:cs="Arial"/>
+          <w:sz w:val="24"/>
+          <w:szCs w:val="24"/>
+        </w:rPr>
+        <w:t>QuantDare</w:t>
+      </w:r>
+      <w:proofErr w:type="spellEnd"/>
+      <w:r>
+        <w:rPr>
+          <w:rFonts w:ascii="Arial Narrow" w:hAnsi="Arial Narrow" w:cs="Arial"/>
+          <w:sz w:val="24"/>
+          <w:szCs w:val="24"/>
+        </w:rPr>
+        <w:t xml:space="preserve"> Sitio web: https://quantdare.com/numeros-de-fibonacci/</w:t>
       </w:r>
     </w:p>
     <w:p>

</xml_diff>

<commit_message>
Actualizacion de Reporte de Proyecto
</commit_message>
<xml_diff>
--- a/Reporte_Proyecto.docx
+++ b/Reporte_Proyecto.docx
@@ -41,7 +41,7 @@
                     <a:blip r:embed="rId6" cstate="print">
                       <a:extLst>
                         <a:ext uri="{28A0092B-C50C-407E-A947-70E740481C1C}">
-                          <a14:useLocalDpi xmlns:a14="http://schemas.microsoft.com/office/drawing/2010/main" xmlns:wps="http://schemas.microsoft.com/office/word/2010/wordprocessingShape" xmlns:wpi="http://schemas.microsoft.com/office/word/2010/wordprocessingInk" xmlns:wpg="http://schemas.microsoft.com/office/word/2010/wordprocessingGroup" xmlns:w16se="http://schemas.microsoft.com/office/word/2015/wordml/symex" xmlns:w16sdtdh="http://schemas.microsoft.com/office/word/2020/wordml/sdtdatahash" xmlns:w16="http://schemas.microsoft.com/office/word/2018/wordml" xmlns:w16cid="http://schemas.microsoft.com/office/word/2016/wordml/cid" xmlns:w16cex="http://schemas.microsoft.com/office/word/2018/wordml/cex" xmlns:w15="http://schemas.microsoft.com/office/word/2012/wordml" xmlns:w14="http://schemas.microsoft.com/office/word/2010/wordml" xmlns:w="http://schemas.openxmlformats.org/wordprocessingml/2006/main" xmlns:w10="urn:schemas-microsoft-com:office:word" xmlns:wp14="http://schemas.microsoft.com/office/word/2010/wordprocessingDrawing" xmlns:v="urn:schemas-microsoft-com:vml" xmlns:o="urn:schemas-microsoft-com:office:office" xmlns:am3d="http://schemas.microsoft.com/office/drawing/2017/model3d" xmlns:aink="http://schemas.microsoft.com/office/drawing/2016/ink" xmlns:mc="http://schemas.openxmlformats.org/markup-compatibility/2006" xmlns:cx8="http://schemas.microsoft.com/office/drawing/2016/5/14/chartex" xmlns:cx7="http://schemas.microsoft.com/office/drawing/2016/5/13/chartex" xmlns:cx6="http://schemas.microsoft.com/office/drawing/2016/5/12/chartex" xmlns:cx5="http://schemas.microsoft.com/office/drawing/2016/5/11/chartex" xmlns:cx4="http://schemas.microsoft.com/office/drawing/2016/5/10/chartex" xmlns:cx3="http://schemas.microsoft.com/office/drawing/2016/5/9/chartex" xmlns:cx2="http://schemas.microsoft.com/office/drawing/2015/10/21/chartex" xmlns:cx1="http://schemas.microsoft.com/office/drawing/2015/9/8/chartex" xmlns:cx="http://schemas.microsoft.com/office/drawing/2014/chartex" xmlns:wpc="http://schemas.microsoft.com/office/word/2010/wordprocessingCanvas" xmlns="" val="0"/>
+                          <a14:useLocalDpi xmlns="" xmlns:wpc="http://schemas.microsoft.com/office/word/2010/wordprocessingCanvas" xmlns:cx="http://schemas.microsoft.com/office/drawing/2014/chartex" xmlns:cx1="http://schemas.microsoft.com/office/drawing/2015/9/8/chartex" xmlns:cx2="http://schemas.microsoft.com/office/drawing/2015/10/21/chartex" xmlns:cx3="http://schemas.microsoft.com/office/drawing/2016/5/9/chartex" xmlns:cx4="http://schemas.microsoft.com/office/drawing/2016/5/10/chartex" xmlns:cx5="http://schemas.microsoft.com/office/drawing/2016/5/11/chartex" xmlns:cx6="http://schemas.microsoft.com/office/drawing/2016/5/12/chartex" xmlns:cx7="http://schemas.microsoft.com/office/drawing/2016/5/13/chartex" xmlns:cx8="http://schemas.microsoft.com/office/drawing/2016/5/14/chartex" xmlns:mc="http://schemas.openxmlformats.org/markup-compatibility/2006" xmlns:aink="http://schemas.microsoft.com/office/drawing/2016/ink" xmlns:am3d="http://schemas.microsoft.com/office/drawing/2017/model3d" xmlns:o="urn:schemas-microsoft-com:office:office" xmlns:v="urn:schemas-microsoft-com:vml" xmlns:wp14="http://schemas.microsoft.com/office/word/2010/wordprocessingDrawing" xmlns:w10="urn:schemas-microsoft-com:office:word" xmlns:w="http://schemas.openxmlformats.org/wordprocessingml/2006/main" xmlns:w14="http://schemas.microsoft.com/office/word/2010/wordml" xmlns:w15="http://schemas.microsoft.com/office/word/2012/wordml" xmlns:w16cex="http://schemas.microsoft.com/office/word/2018/wordml/cex" xmlns:w16cid="http://schemas.microsoft.com/office/word/2016/wordml/cid" xmlns:w16="http://schemas.microsoft.com/office/word/2018/wordml" xmlns:w16sdtdh="http://schemas.microsoft.com/office/word/2020/wordml/sdtdatahash" xmlns:w16se="http://schemas.microsoft.com/office/word/2015/wordml/symex" xmlns:wpg="http://schemas.microsoft.com/office/word/2010/wordprocessingGroup" xmlns:wpi="http://schemas.microsoft.com/office/word/2010/wordprocessingInk" xmlns:wps="http://schemas.microsoft.com/office/word/2010/wordprocessingShape" xmlns:a14="http://schemas.microsoft.com/office/drawing/2010/main" val="0"/>
                         </a:ext>
                       </a:extLst>
                     </a:blip>
@@ -97,7 +97,7 @@
                     <a:blip r:embed="rId7">
                       <a:extLst>
                         <a:ext uri="{28A0092B-C50C-407E-A947-70E740481C1C}">
-                          <a14:useLocalDpi xmlns:a14="http://schemas.microsoft.com/office/drawing/2010/main" xmlns:wps="http://schemas.microsoft.com/office/word/2010/wordprocessingShape" xmlns:wpi="http://schemas.microsoft.com/office/word/2010/wordprocessingInk" xmlns:wpg="http://schemas.microsoft.com/office/word/2010/wordprocessingGroup" xmlns:w16se="http://schemas.microsoft.com/office/word/2015/wordml/symex" xmlns:w16sdtdh="http://schemas.microsoft.com/office/word/2020/wordml/sdtdatahash" xmlns:w16="http://schemas.microsoft.com/office/word/2018/wordml" xmlns:w16cid="http://schemas.microsoft.com/office/word/2016/wordml/cid" xmlns:w16cex="http://schemas.microsoft.com/office/word/2018/wordml/cex" xmlns:w15="http://schemas.microsoft.com/office/word/2012/wordml" xmlns:w14="http://schemas.microsoft.com/office/word/2010/wordml" xmlns:w="http://schemas.openxmlformats.org/wordprocessingml/2006/main" xmlns:w10="urn:schemas-microsoft-com:office:word" xmlns:wp14="http://schemas.microsoft.com/office/word/2010/wordprocessingDrawing" xmlns:v="urn:schemas-microsoft-com:vml" xmlns:o="urn:schemas-microsoft-com:office:office" xmlns:am3d="http://schemas.microsoft.com/office/drawing/2017/model3d" xmlns:aink="http://schemas.microsoft.com/office/drawing/2016/ink" xmlns:mc="http://schemas.openxmlformats.org/markup-compatibility/2006" xmlns:cx8="http://schemas.microsoft.com/office/drawing/2016/5/14/chartex" xmlns:cx7="http://schemas.microsoft.com/office/drawing/2016/5/13/chartex" xmlns:cx6="http://schemas.microsoft.com/office/drawing/2016/5/12/chartex" xmlns:cx5="http://schemas.microsoft.com/office/drawing/2016/5/11/chartex" xmlns:cx4="http://schemas.microsoft.com/office/drawing/2016/5/10/chartex" xmlns:cx3="http://schemas.microsoft.com/office/drawing/2016/5/9/chartex" xmlns:cx2="http://schemas.microsoft.com/office/drawing/2015/10/21/chartex" xmlns:cx1="http://schemas.microsoft.com/office/drawing/2015/9/8/chartex" xmlns:cx="http://schemas.microsoft.com/office/drawing/2014/chartex" xmlns:wpc="http://schemas.microsoft.com/office/word/2010/wordprocessingCanvas" xmlns="" val="0"/>
+                          <a14:useLocalDpi xmlns="" xmlns:wpc="http://schemas.microsoft.com/office/word/2010/wordprocessingCanvas" xmlns:cx="http://schemas.microsoft.com/office/drawing/2014/chartex" xmlns:cx1="http://schemas.microsoft.com/office/drawing/2015/9/8/chartex" xmlns:cx2="http://schemas.microsoft.com/office/drawing/2015/10/21/chartex" xmlns:cx3="http://schemas.microsoft.com/office/drawing/2016/5/9/chartex" xmlns:cx4="http://schemas.microsoft.com/office/drawing/2016/5/10/chartex" xmlns:cx5="http://schemas.microsoft.com/office/drawing/2016/5/11/chartex" xmlns:cx6="http://schemas.microsoft.com/office/drawing/2016/5/12/chartex" xmlns:cx7="http://schemas.microsoft.com/office/drawing/2016/5/13/chartex" xmlns:cx8="http://schemas.microsoft.com/office/drawing/2016/5/14/chartex" xmlns:mc="http://schemas.openxmlformats.org/markup-compatibility/2006" xmlns:aink="http://schemas.microsoft.com/office/drawing/2016/ink" xmlns:am3d="http://schemas.microsoft.com/office/drawing/2017/model3d" xmlns:o="urn:schemas-microsoft-com:office:office" xmlns:v="urn:schemas-microsoft-com:vml" xmlns:wp14="http://schemas.microsoft.com/office/word/2010/wordprocessingDrawing" xmlns:w10="urn:schemas-microsoft-com:office:word" xmlns:w="http://schemas.openxmlformats.org/wordprocessingml/2006/main" xmlns:w14="http://schemas.microsoft.com/office/word/2010/wordml" xmlns:w15="http://schemas.microsoft.com/office/word/2012/wordml" xmlns:w16cex="http://schemas.microsoft.com/office/word/2018/wordml/cex" xmlns:w16cid="http://schemas.microsoft.com/office/word/2016/wordml/cid" xmlns:w16="http://schemas.microsoft.com/office/word/2018/wordml" xmlns:w16sdtdh="http://schemas.microsoft.com/office/word/2020/wordml/sdtdatahash" xmlns:w16se="http://schemas.microsoft.com/office/word/2015/wordml/symex" xmlns:wpg="http://schemas.microsoft.com/office/word/2010/wordprocessingGroup" xmlns:wpi="http://schemas.microsoft.com/office/word/2010/wordprocessingInk" xmlns:wps="http://schemas.microsoft.com/office/word/2010/wordprocessingShape" xmlns:a14="http://schemas.microsoft.com/office/drawing/2010/main" val="0"/>
                         </a:ext>
                       </a:extLst>
                     </a:blip>
@@ -1310,7 +1310,7 @@
                     <a:blip r:embed="rId9">
                       <a:extLst>
                         <a:ext uri="{28A0092B-C50C-407E-A947-70E740481C1C}">
-                          <a14:useLocalDpi xmlns:a14="http://schemas.microsoft.com/office/drawing/2010/main" xmlns:wps="http://schemas.microsoft.com/office/word/2010/wordprocessingShape" xmlns:wpi="http://schemas.microsoft.com/office/word/2010/wordprocessingInk" xmlns:wpg="http://schemas.microsoft.com/office/word/2010/wordprocessingGroup" xmlns:w16se="http://schemas.microsoft.com/office/word/2015/wordml/symex" xmlns:w16sdtdh="http://schemas.microsoft.com/office/word/2020/wordml/sdtdatahash" xmlns:w16="http://schemas.microsoft.com/office/word/2018/wordml" xmlns:w16cid="http://schemas.microsoft.com/office/word/2016/wordml/cid" xmlns:w16cex="http://schemas.microsoft.com/office/word/2018/wordml/cex" xmlns:w15="http://schemas.microsoft.com/office/word/2012/wordml" xmlns:w14="http://schemas.microsoft.com/office/word/2010/wordml" xmlns:w="http://schemas.openxmlformats.org/wordprocessingml/2006/main" xmlns:w10="urn:schemas-microsoft-com:office:word" xmlns:wp14="http://schemas.microsoft.com/office/word/2010/wordprocessingDrawing" xmlns:v="urn:schemas-microsoft-com:vml" xmlns:o="urn:schemas-microsoft-com:office:office" xmlns:am3d="http://schemas.microsoft.com/office/drawing/2017/model3d" xmlns:aink="http://schemas.microsoft.com/office/drawing/2016/ink" xmlns:mc="http://schemas.openxmlformats.org/markup-compatibility/2006" xmlns:cx8="http://schemas.microsoft.com/office/drawing/2016/5/14/chartex" xmlns:cx7="http://schemas.microsoft.com/office/drawing/2016/5/13/chartex" xmlns:cx6="http://schemas.microsoft.com/office/drawing/2016/5/12/chartex" xmlns:cx5="http://schemas.microsoft.com/office/drawing/2016/5/11/chartex" xmlns:cx4="http://schemas.microsoft.com/office/drawing/2016/5/10/chartex" xmlns:cx3="http://schemas.microsoft.com/office/drawing/2016/5/9/chartex" xmlns:cx2="http://schemas.microsoft.com/office/drawing/2015/10/21/chartex" xmlns:cx1="http://schemas.microsoft.com/office/drawing/2015/9/8/chartex" xmlns:cx="http://schemas.microsoft.com/office/drawing/2014/chartex" xmlns:wpc="http://schemas.microsoft.com/office/word/2010/wordprocessingCanvas" xmlns="" val="0"/>
+                          <a14:useLocalDpi xmlns="" xmlns:wpc="http://schemas.microsoft.com/office/word/2010/wordprocessingCanvas" xmlns:cx="http://schemas.microsoft.com/office/drawing/2014/chartex" xmlns:cx1="http://schemas.microsoft.com/office/drawing/2015/9/8/chartex" xmlns:cx2="http://schemas.microsoft.com/office/drawing/2015/10/21/chartex" xmlns:cx3="http://schemas.microsoft.com/office/drawing/2016/5/9/chartex" xmlns:cx4="http://schemas.microsoft.com/office/drawing/2016/5/10/chartex" xmlns:cx5="http://schemas.microsoft.com/office/drawing/2016/5/11/chartex" xmlns:cx6="http://schemas.microsoft.com/office/drawing/2016/5/12/chartex" xmlns:cx7="http://schemas.microsoft.com/office/drawing/2016/5/13/chartex" xmlns:cx8="http://schemas.microsoft.com/office/drawing/2016/5/14/chartex" xmlns:mc="http://schemas.openxmlformats.org/markup-compatibility/2006" xmlns:aink="http://schemas.microsoft.com/office/drawing/2016/ink" xmlns:am3d="http://schemas.microsoft.com/office/drawing/2017/model3d" xmlns:o="urn:schemas-microsoft-com:office:office" xmlns:v="urn:schemas-microsoft-com:vml" xmlns:wp14="http://schemas.microsoft.com/office/word/2010/wordprocessingDrawing" xmlns:w10="urn:schemas-microsoft-com:office:word" xmlns:w="http://schemas.openxmlformats.org/wordprocessingml/2006/main" xmlns:w14="http://schemas.microsoft.com/office/word/2010/wordml" xmlns:w15="http://schemas.microsoft.com/office/word/2012/wordml" xmlns:w16cex="http://schemas.microsoft.com/office/word/2018/wordml/cex" xmlns:w16cid="http://schemas.microsoft.com/office/word/2016/wordml/cid" xmlns:w16="http://schemas.microsoft.com/office/word/2018/wordml" xmlns:w16sdtdh="http://schemas.microsoft.com/office/word/2020/wordml/sdtdatahash" xmlns:w16se="http://schemas.microsoft.com/office/word/2015/wordml/symex" xmlns:wpg="http://schemas.microsoft.com/office/word/2010/wordprocessingGroup" xmlns:wpi="http://schemas.microsoft.com/office/word/2010/wordprocessingInk" xmlns:wps="http://schemas.microsoft.com/office/word/2010/wordprocessingShape" xmlns:a14="http://schemas.microsoft.com/office/drawing/2010/main" val="0"/>
                         </a:ext>
                       </a:extLst>
                     </a:blip>
@@ -4730,25 +4730,7 @@
                 <w:sz w:val="20"/>
                 <w:szCs w:val="24"/>
               </w:rPr>
-              <w:t>Bifurcación si igual (</w:t>
-            </w:r>
-            <w:proofErr w:type="spellStart"/>
-            <w:r>
-              <w:rPr>
-                <w:rFonts w:ascii="Arial Narrow" w:hAnsi="Arial Narrow" w:cs="Arial"/>
-                <w:sz w:val="20"/>
-                <w:szCs w:val="24"/>
-              </w:rPr>
-              <w:t>Branch</w:t>
-            </w:r>
-            <w:proofErr w:type="spellEnd"/>
-            <w:r>
-              <w:rPr>
-                <w:rFonts w:ascii="Arial Narrow" w:hAnsi="Arial Narrow" w:cs="Arial"/>
-                <w:sz w:val="20"/>
-                <w:szCs w:val="24"/>
-              </w:rPr>
-              <w:t xml:space="preserve"> </w:t>
+              <w:t xml:space="preserve">Bifurcación si igual (Branch </w:t>
             </w:r>
             <w:proofErr w:type="spellStart"/>
             <w:r>
@@ -4945,25 +4927,7 @@
                 <w:sz w:val="20"/>
                 <w:szCs w:val="24"/>
               </w:rPr>
-              <w:t>Bifurcación si no igual (</w:t>
-            </w:r>
-            <w:proofErr w:type="spellStart"/>
-            <w:r>
-              <w:rPr>
-                <w:rFonts w:ascii="Arial Narrow" w:hAnsi="Arial Narrow" w:cs="Arial"/>
-                <w:sz w:val="20"/>
-                <w:szCs w:val="24"/>
-              </w:rPr>
-              <w:t>Branch</w:t>
-            </w:r>
-            <w:proofErr w:type="spellEnd"/>
-            <w:r>
-              <w:rPr>
-                <w:rFonts w:ascii="Arial Narrow" w:hAnsi="Arial Narrow" w:cs="Arial"/>
-                <w:sz w:val="20"/>
-                <w:szCs w:val="24"/>
-              </w:rPr>
-              <w:t xml:space="preserve"> </w:t>
+              <w:t xml:space="preserve">Bifurcación si no igual (Branch </w:t>
             </w:r>
             <w:proofErr w:type="spellStart"/>
             <w:r>
@@ -5168,25 +5132,7 @@
                 <w:sz w:val="20"/>
                 <w:szCs w:val="24"/>
               </w:rPr>
-              <w:t>Bifurcación si mayor que cero (</w:t>
-            </w:r>
-            <w:proofErr w:type="spellStart"/>
-            <w:r>
-              <w:rPr>
-                <w:rFonts w:ascii="Arial Narrow" w:hAnsi="Arial Narrow" w:cs="Arial"/>
-                <w:sz w:val="20"/>
-                <w:szCs w:val="24"/>
-              </w:rPr>
-              <w:t>Branch</w:t>
-            </w:r>
-            <w:proofErr w:type="spellEnd"/>
-            <w:r>
-              <w:rPr>
-                <w:rFonts w:ascii="Arial Narrow" w:hAnsi="Arial Narrow" w:cs="Arial"/>
-                <w:sz w:val="20"/>
-                <w:szCs w:val="24"/>
-              </w:rPr>
-              <w:t xml:space="preserve"> </w:t>
+              <w:t xml:space="preserve">Bifurcación si mayor que cero (Branch </w:t>
             </w:r>
             <w:proofErr w:type="spellStart"/>
             <w:r>
@@ -7817,6 +7763,7 @@
           <w:b/>
           <w:i/>
           <w:iCs/>
+          <w:noProof/>
           <w:color w:val="1F497D" w:themeColor="text2"/>
           <w:sz w:val="18"/>
           <w:szCs w:val="18"/>
@@ -11189,7 +11136,7 @@
           <w:b/>
           <w:noProof/>
         </w:rPr>
-        <w:t>1</w:t>
+        <w:t>2</w:t>
       </w:r>
       <w:r>
         <w:rPr>
@@ -11696,7 +11643,7 @@
           <w:b/>
           <w:noProof/>
         </w:rPr>
-        <w:t>2</w:t>
+        <w:t>3</w:t>
       </w:r>
       <w:r>
         <w:rPr>
@@ -11828,7 +11775,7 @@
           <w:b/>
           <w:noProof/>
         </w:rPr>
-        <w:t>3</w:t>
+        <w:t>4</w:t>
       </w:r>
       <w:r>
         <w:rPr>
@@ -11960,7 +11907,7 @@
           <w:b/>
           <w:noProof/>
         </w:rPr>
-        <w:t>4</w:t>
+        <w:t>5</w:t>
       </w:r>
       <w:r>
         <w:rPr>
@@ -12124,7 +12071,7 @@
           <w:b/>
           <w:noProof/>
         </w:rPr>
-        <w:t>5</w:t>
+        <w:t>6</w:t>
       </w:r>
       <w:r>
         <w:rPr>
@@ -12256,7 +12203,7 @@
           <w:b/>
           <w:noProof/>
         </w:rPr>
-        <w:t>6</w:t>
+        <w:t>7</w:t>
       </w:r>
       <w:r>
         <w:rPr>
@@ -12391,7 +12338,7 @@
           <w:b/>
           <w:noProof/>
         </w:rPr>
-        <w:t>7</w:t>
+        <w:t>8</w:t>
       </w:r>
       <w:r>
         <w:rPr>
@@ -12510,7 +12457,7 @@
           <w:b/>
           <w:noProof/>
         </w:rPr>
-        <w:t>8</w:t>
+        <w:t>9</w:t>
       </w:r>
       <w:r>
         <w:rPr>
@@ -12725,7 +12672,7 @@
           <w:sz w:val="18"/>
           <w:szCs w:val="18"/>
         </w:rPr>
-        <w:t>9</w:t>
+        <w:t>10</w:t>
       </w:r>
       <w:r>
         <w:rPr>
@@ -12863,7 +12810,7 @@
           <w:b/>
           <w:noProof/>
         </w:rPr>
-        <w:t>10</w:t>
+        <w:t>11</w:t>
       </w:r>
       <w:r>
         <w:rPr>
@@ -12994,7 +12941,7 @@
           <w:b/>
           <w:noProof/>
         </w:rPr>
-        <w:t>11</w:t>
+        <w:t>12</w:t>
       </w:r>
       <w:r>
         <w:rPr>
@@ -13083,7 +13030,7 @@
           <w:b/>
           <w:noProof/>
         </w:rPr>
-        <w:t>12</w:t>
+        <w:t>13</w:t>
       </w:r>
       <w:r>
         <w:rPr>
@@ -14119,6 +14066,25 @@
     </w:p>
     <w:p>
       <w:pPr>
+        <w:rPr>
+          <w:rFonts w:ascii="Arial Narrow" w:hAnsi="Arial Narrow" w:cs="Arial"/>
+          <w:b/>
+          <w:sz w:val="24"/>
+          <w:szCs w:val="24"/>
+        </w:rPr>
+      </w:pPr>
+      <w:r>
+        <w:rPr>
+          <w:rFonts w:ascii="Arial Narrow" w:hAnsi="Arial Narrow" w:cs="Arial"/>
+          <w:b/>
+          <w:sz w:val="24"/>
+          <w:szCs w:val="24"/>
+        </w:rPr>
+        <w:br w:type="page"/>
+      </w:r>
+    </w:p>
+    <w:p>
+      <w:pPr>
         <w:jc w:val="both"/>
         <w:rPr>
           <w:rFonts w:ascii="Arial Narrow" w:hAnsi="Arial Narrow" w:cs="Arial"/>
@@ -14134,6 +14100,7 @@
           <w:sz w:val="24"/>
           <w:szCs w:val="24"/>
         </w:rPr>
+        <w:lastRenderedPageBreak/>
         <w:t>Programa en Ensamblador</w:t>
       </w:r>
       <w:r>
@@ -14146,6 +14113,599 @@
         <w:t>:</w:t>
       </w:r>
     </w:p>
+    <w:tbl>
+      <w:tblPr>
+        <w:tblStyle w:val="Cuadrculaclara-nfasis4"/>
+        <w:tblW w:w="0" w:type="auto"/>
+        <w:jc w:val="center"/>
+        <w:tblLook w:val="04A0"/>
+      </w:tblPr>
+      <w:tblGrid>
+        <w:gridCol w:w="3192"/>
+        <w:gridCol w:w="4489"/>
+      </w:tblGrid>
+      <w:tr>
+        <w:trPr>
+          <w:cnfStyle w:val="100000000000"/>
+          <w:jc w:val="center"/>
+        </w:trPr>
+        <w:tc>
+          <w:tcPr>
+            <w:cnfStyle w:val="001000000000"/>
+            <w:tcW w:w="7681" w:type="dxa"/>
+            <w:gridSpan w:val="2"/>
+          </w:tcPr>
+          <w:p>
+            <w:pPr>
+              <w:jc w:val="center"/>
+              <w:rPr>
+                <w:rFonts w:ascii="Arial Narrow" w:eastAsiaTheme="minorEastAsia" w:hAnsi="Arial Narrow" w:cs="Arial"/>
+                <w:color w:val="7030A0"/>
+                <w:sz w:val="24"/>
+                <w:szCs w:val="24"/>
+              </w:rPr>
+            </w:pPr>
+            <w:r>
+              <w:rPr>
+                <w:rFonts w:ascii="Arial Narrow" w:eastAsiaTheme="minorEastAsia" w:hAnsi="Arial Narrow" w:cs="Arial"/>
+                <w:color w:val="7030A0"/>
+                <w:sz w:val="24"/>
+                <w:szCs w:val="24"/>
+              </w:rPr>
+              <w:t>Sucesión de Fibonacci</w:t>
+            </w:r>
+          </w:p>
+        </w:tc>
+      </w:tr>
+      <w:tr>
+        <w:trPr>
+          <w:cnfStyle w:val="000000100000"/>
+          <w:jc w:val="center"/>
+        </w:trPr>
+        <w:tc>
+          <w:tcPr>
+            <w:cnfStyle w:val="001000000000"/>
+            <w:tcW w:w="3192" w:type="dxa"/>
+          </w:tcPr>
+          <w:p>
+            <w:pPr>
+              <w:jc w:val="center"/>
+              <w:rPr>
+                <w:rFonts w:ascii="Arial Narrow" w:eastAsiaTheme="minorEastAsia" w:hAnsi="Arial Narrow" w:cs="Arial"/>
+                <w:i/>
+                <w:sz w:val="24"/>
+                <w:szCs w:val="24"/>
+              </w:rPr>
+            </w:pPr>
+            <w:r>
+              <w:rPr>
+                <w:rFonts w:ascii="Arial Narrow" w:eastAsiaTheme="minorEastAsia" w:hAnsi="Arial Narrow" w:cs="Arial"/>
+                <w:i/>
+                <w:sz w:val="24"/>
+                <w:szCs w:val="24"/>
+              </w:rPr>
+              <w:t>Instrucciones en Ensamblador</w:t>
+            </w:r>
+          </w:p>
+        </w:tc>
+        <w:tc>
+          <w:tcPr>
+            <w:tcW w:w="4489" w:type="dxa"/>
+          </w:tcPr>
+          <w:p>
+            <w:pPr>
+              <w:jc w:val="center"/>
+              <w:cnfStyle w:val="000000100000"/>
+              <w:rPr>
+                <w:rFonts w:ascii="Arial Narrow" w:eastAsiaTheme="minorEastAsia" w:hAnsi="Arial Narrow" w:cs="Arial"/>
+                <w:b/>
+                <w:i/>
+                <w:sz w:val="24"/>
+                <w:szCs w:val="24"/>
+              </w:rPr>
+            </w:pPr>
+            <w:r>
+              <w:rPr>
+                <w:rFonts w:ascii="Arial Narrow" w:eastAsiaTheme="minorEastAsia" w:hAnsi="Arial Narrow" w:cs="Arial"/>
+                <w:b/>
+                <w:i/>
+                <w:sz w:val="24"/>
+                <w:szCs w:val="24"/>
+              </w:rPr>
+              <w:t>Características y proceso de Instrucción</w:t>
+            </w:r>
+          </w:p>
+        </w:tc>
+      </w:tr>
+      <w:tr>
+        <w:trPr>
+          <w:cnfStyle w:val="000000010000"/>
+          <w:jc w:val="center"/>
+        </w:trPr>
+        <w:tc>
+          <w:tcPr>
+            <w:cnfStyle w:val="001000000000"/>
+            <w:tcW w:w="3192" w:type="dxa"/>
+            <w:vAlign w:val="bottom"/>
+          </w:tcPr>
+          <w:p>
+            <w:pPr>
+              <w:jc w:val="center"/>
+              <w:rPr>
+                <w:rFonts w:ascii="Arial Narrow" w:hAnsi="Arial Narrow"/>
+                <w:b w:val="0"/>
+                <w:i/>
+                <w:color w:val="000000"/>
+              </w:rPr>
+            </w:pPr>
+            <w:proofErr w:type="spellStart"/>
+            <w:r>
+              <w:rPr>
+                <w:rFonts w:ascii="Arial Narrow" w:hAnsi="Arial Narrow"/>
+                <w:b w:val="0"/>
+                <w:i/>
+                <w:color w:val="000000"/>
+              </w:rPr>
+              <w:t>addi</w:t>
+            </w:r>
+            <w:proofErr w:type="spellEnd"/>
+            <w:r>
+              <w:rPr>
+                <w:rFonts w:ascii="Arial Narrow" w:hAnsi="Arial Narrow"/>
+                <w:b w:val="0"/>
+                <w:i/>
+                <w:color w:val="000000"/>
+              </w:rPr>
+              <w:t xml:space="preserve"> $9, $9, #1</w:t>
+            </w:r>
+          </w:p>
+        </w:tc>
+        <w:tc>
+          <w:tcPr>
+            <w:tcW w:w="4489" w:type="dxa"/>
+            <w:vAlign w:val="bottom"/>
+          </w:tcPr>
+          <w:p>
+            <w:pPr>
+              <w:jc w:val="both"/>
+              <w:cnfStyle w:val="000000010000"/>
+              <w:rPr>
+                <w:rFonts w:ascii="Arial Narrow" w:hAnsi="Arial Narrow"/>
+                <w:color w:val="000000"/>
+              </w:rPr>
+            </w:pPr>
+            <w:r>
+              <w:rPr>
+                <w:rFonts w:ascii="Arial Narrow" w:hAnsi="Arial Narrow"/>
+                <w:color w:val="000000"/>
+              </w:rPr>
+              <w:t>V</w:t>
+            </w:r>
+            <w:r>
+              <w:rPr>
+                <w:rFonts w:ascii="Arial Narrow" w:hAnsi="Arial Narrow"/>
+                <w:color w:val="000000"/>
+              </w:rPr>
+              <w:t xml:space="preserve">ariable i del ciclo </w:t>
+            </w:r>
+            <w:proofErr w:type="spellStart"/>
+            <w:r>
+              <w:rPr>
+                <w:rFonts w:ascii="Arial Narrow" w:hAnsi="Arial Narrow"/>
+                <w:color w:val="000000"/>
+              </w:rPr>
+              <w:t>for</w:t>
+            </w:r>
+            <w:proofErr w:type="spellEnd"/>
+            <w:r>
+              <w:rPr>
+                <w:rFonts w:ascii="Arial Narrow" w:hAnsi="Arial Narrow"/>
+                <w:color w:val="000000"/>
+              </w:rPr>
+              <w:t xml:space="preserve"> del programa en c</w:t>
+            </w:r>
+            <w:r>
+              <w:rPr>
+                <w:rFonts w:ascii="Arial Narrow" w:hAnsi="Arial Narrow"/>
+                <w:color w:val="000000"/>
+              </w:rPr>
+              <w:t xml:space="preserve"> (i++)</w:t>
+            </w:r>
+          </w:p>
+        </w:tc>
+      </w:tr>
+      <w:tr>
+        <w:trPr>
+          <w:cnfStyle w:val="000000100000"/>
+          <w:jc w:val="center"/>
+        </w:trPr>
+        <w:tc>
+          <w:tcPr>
+            <w:cnfStyle w:val="001000000000"/>
+            <w:tcW w:w="3192" w:type="dxa"/>
+            <w:vAlign w:val="bottom"/>
+          </w:tcPr>
+          <w:p>
+            <w:pPr>
+              <w:jc w:val="center"/>
+              <w:rPr>
+                <w:rFonts w:ascii="Arial Narrow" w:hAnsi="Arial Narrow"/>
+                <w:b w:val="0"/>
+                <w:i/>
+                <w:color w:val="000000"/>
+              </w:rPr>
+            </w:pPr>
+            <w:proofErr w:type="spellStart"/>
+            <w:r>
+              <w:rPr>
+                <w:rFonts w:ascii="Arial Narrow" w:hAnsi="Arial Narrow"/>
+                <w:b w:val="0"/>
+                <w:i/>
+                <w:color w:val="000000"/>
+              </w:rPr>
+              <w:t>add</w:t>
+            </w:r>
+            <w:proofErr w:type="spellEnd"/>
+            <w:r>
+              <w:rPr>
+                <w:rFonts w:ascii="Arial Narrow" w:hAnsi="Arial Narrow"/>
+                <w:b w:val="0"/>
+                <w:i/>
+                <w:color w:val="000000"/>
+              </w:rPr>
+              <w:t xml:space="preserve"> $4, $0, $1</w:t>
+            </w:r>
+          </w:p>
+        </w:tc>
+        <w:tc>
+          <w:tcPr>
+            <w:tcW w:w="4489" w:type="dxa"/>
+            <w:vAlign w:val="bottom"/>
+          </w:tcPr>
+          <w:p>
+            <w:pPr>
+              <w:jc w:val="both"/>
+              <w:cnfStyle w:val="000000100000"/>
+              <w:rPr>
+                <w:rFonts w:ascii="Arial Narrow" w:hAnsi="Arial Narrow"/>
+                <w:color w:val="000000"/>
+              </w:rPr>
+            </w:pPr>
+            <w:r>
+              <w:rPr>
+                <w:rFonts w:ascii="Arial Narrow" w:hAnsi="Arial Narrow"/>
+                <w:color w:val="000000"/>
+              </w:rPr>
+              <w:t>RESULT = n1 + n2</w:t>
+            </w:r>
+          </w:p>
+        </w:tc>
+      </w:tr>
+      <w:tr>
+        <w:trPr>
+          <w:cnfStyle w:val="000000010000"/>
+          <w:jc w:val="center"/>
+        </w:trPr>
+        <w:tc>
+          <w:tcPr>
+            <w:cnfStyle w:val="001000000000"/>
+            <w:tcW w:w="3192" w:type="dxa"/>
+            <w:vAlign w:val="bottom"/>
+          </w:tcPr>
+          <w:p>
+            <w:pPr>
+              <w:jc w:val="center"/>
+              <w:rPr>
+                <w:rFonts w:ascii="Arial Narrow" w:hAnsi="Arial Narrow"/>
+                <w:b w:val="0"/>
+                <w:i/>
+                <w:color w:val="000000"/>
+              </w:rPr>
+            </w:pPr>
+            <w:proofErr w:type="spellStart"/>
+            <w:r>
+              <w:rPr>
+                <w:rFonts w:ascii="Arial Narrow" w:hAnsi="Arial Narrow"/>
+                <w:b w:val="0"/>
+                <w:i/>
+                <w:color w:val="000000"/>
+              </w:rPr>
+              <w:t>addi</w:t>
+            </w:r>
+            <w:proofErr w:type="spellEnd"/>
+            <w:r>
+              <w:rPr>
+                <w:rFonts w:ascii="Arial Narrow" w:hAnsi="Arial Narrow"/>
+                <w:b w:val="0"/>
+                <w:i/>
+                <w:color w:val="000000"/>
+              </w:rPr>
+              <w:t xml:space="preserve"> $0, $1, #0</w:t>
+            </w:r>
+          </w:p>
+        </w:tc>
+        <w:tc>
+          <w:tcPr>
+            <w:tcW w:w="4489" w:type="dxa"/>
+            <w:vAlign w:val="bottom"/>
+          </w:tcPr>
+          <w:p>
+            <w:pPr>
+              <w:jc w:val="both"/>
+              <w:cnfStyle w:val="000000010000"/>
+              <w:rPr>
+                <w:rFonts w:ascii="Arial Narrow" w:hAnsi="Arial Narrow"/>
+                <w:color w:val="000000"/>
+              </w:rPr>
+            </w:pPr>
+            <w:r>
+              <w:rPr>
+                <w:rFonts w:ascii="Arial Narrow" w:hAnsi="Arial Narrow"/>
+                <w:color w:val="000000"/>
+              </w:rPr>
+              <w:t>n1 = n2</w:t>
+            </w:r>
+          </w:p>
+        </w:tc>
+      </w:tr>
+      <w:tr>
+        <w:trPr>
+          <w:cnfStyle w:val="000000100000"/>
+          <w:jc w:val="center"/>
+        </w:trPr>
+        <w:tc>
+          <w:tcPr>
+            <w:cnfStyle w:val="001000000000"/>
+            <w:tcW w:w="3192" w:type="dxa"/>
+            <w:vAlign w:val="bottom"/>
+          </w:tcPr>
+          <w:p>
+            <w:pPr>
+              <w:jc w:val="center"/>
+              <w:rPr>
+                <w:rFonts w:ascii="Arial Narrow" w:hAnsi="Arial Narrow"/>
+                <w:b w:val="0"/>
+                <w:i/>
+                <w:color w:val="000000"/>
+              </w:rPr>
+            </w:pPr>
+            <w:proofErr w:type="spellStart"/>
+            <w:r>
+              <w:rPr>
+                <w:rFonts w:ascii="Arial Narrow" w:hAnsi="Arial Narrow"/>
+                <w:b w:val="0"/>
+                <w:i/>
+                <w:color w:val="000000"/>
+              </w:rPr>
+              <w:t>addi</w:t>
+            </w:r>
+            <w:proofErr w:type="spellEnd"/>
+            <w:r>
+              <w:rPr>
+                <w:rFonts w:ascii="Arial Narrow" w:hAnsi="Arial Narrow"/>
+                <w:b w:val="0"/>
+                <w:i/>
+                <w:color w:val="000000"/>
+              </w:rPr>
+              <w:t xml:space="preserve"> $1, $4, #0</w:t>
+            </w:r>
+          </w:p>
+        </w:tc>
+        <w:tc>
+          <w:tcPr>
+            <w:tcW w:w="4489" w:type="dxa"/>
+            <w:vAlign w:val="bottom"/>
+          </w:tcPr>
+          <w:p>
+            <w:pPr>
+              <w:jc w:val="both"/>
+              <w:cnfStyle w:val="000000100000"/>
+              <w:rPr>
+                <w:rFonts w:ascii="Arial Narrow" w:hAnsi="Arial Narrow"/>
+                <w:color w:val="000000"/>
+              </w:rPr>
+            </w:pPr>
+            <w:r>
+              <w:rPr>
+                <w:rFonts w:ascii="Arial Narrow" w:hAnsi="Arial Narrow"/>
+                <w:color w:val="000000"/>
+              </w:rPr>
+              <w:t>n2 = RESULT</w:t>
+            </w:r>
+          </w:p>
+        </w:tc>
+      </w:tr>
+      <w:tr>
+        <w:trPr>
+          <w:cnfStyle w:val="000000010000"/>
+          <w:jc w:val="center"/>
+        </w:trPr>
+        <w:tc>
+          <w:tcPr>
+            <w:cnfStyle w:val="001000000000"/>
+            <w:tcW w:w="3192" w:type="dxa"/>
+            <w:vAlign w:val="bottom"/>
+          </w:tcPr>
+          <w:p>
+            <w:pPr>
+              <w:jc w:val="center"/>
+              <w:rPr>
+                <w:rFonts w:ascii="Arial Narrow" w:hAnsi="Arial Narrow"/>
+                <w:b w:val="0"/>
+                <w:i/>
+                <w:color w:val="000000"/>
+              </w:rPr>
+            </w:pPr>
+            <w:proofErr w:type="spellStart"/>
+            <w:r>
+              <w:rPr>
+                <w:rFonts w:ascii="Arial Narrow" w:hAnsi="Arial Narrow"/>
+                <w:b w:val="0"/>
+                <w:i/>
+                <w:color w:val="000000"/>
+              </w:rPr>
+              <w:t>beq</w:t>
+            </w:r>
+            <w:proofErr w:type="spellEnd"/>
+            <w:r>
+              <w:rPr>
+                <w:rFonts w:ascii="Arial Narrow" w:hAnsi="Arial Narrow"/>
+                <w:b w:val="0"/>
+                <w:i/>
+                <w:color w:val="000000"/>
+              </w:rPr>
+              <w:t xml:space="preserve"> $9, $10, #1</w:t>
+            </w:r>
+          </w:p>
+        </w:tc>
+        <w:tc>
+          <w:tcPr>
+            <w:tcW w:w="4489" w:type="dxa"/>
+            <w:vAlign w:val="bottom"/>
+          </w:tcPr>
+          <w:p>
+            <w:pPr>
+              <w:jc w:val="both"/>
+              <w:cnfStyle w:val="000000010000"/>
+              <w:rPr>
+                <w:rFonts w:ascii="Arial Narrow" w:hAnsi="Arial Narrow"/>
+                <w:color w:val="000000"/>
+              </w:rPr>
+            </w:pPr>
+            <w:r>
+              <w:rPr>
+                <w:rFonts w:ascii="Arial Narrow" w:hAnsi="Arial Narrow"/>
+                <w:color w:val="000000"/>
+              </w:rPr>
+              <w:t>Si $9 == $10</w:t>
+            </w:r>
+          </w:p>
+        </w:tc>
+      </w:tr>
+      <w:tr>
+        <w:trPr>
+          <w:cnfStyle w:val="000000100000"/>
+          <w:jc w:val="center"/>
+        </w:trPr>
+        <w:tc>
+          <w:tcPr>
+            <w:cnfStyle w:val="001000000000"/>
+            <w:tcW w:w="3192" w:type="dxa"/>
+            <w:vAlign w:val="bottom"/>
+          </w:tcPr>
+          <w:p>
+            <w:pPr>
+              <w:jc w:val="center"/>
+              <w:rPr>
+                <w:rFonts w:ascii="Arial Narrow" w:hAnsi="Arial Narrow"/>
+                <w:b w:val="0"/>
+                <w:i/>
+                <w:color w:val="000000"/>
+              </w:rPr>
+            </w:pPr>
+            <w:r>
+              <w:rPr>
+                <w:rFonts w:ascii="Arial Narrow" w:hAnsi="Arial Narrow"/>
+                <w:b w:val="0"/>
+                <w:i/>
+                <w:color w:val="000000"/>
+              </w:rPr>
+              <w:t>j #17</w:t>
+            </w:r>
+          </w:p>
+        </w:tc>
+        <w:tc>
+          <w:tcPr>
+            <w:tcW w:w="4489" w:type="dxa"/>
+            <w:vAlign w:val="bottom"/>
+          </w:tcPr>
+          <w:p>
+            <w:pPr>
+              <w:jc w:val="both"/>
+              <w:cnfStyle w:val="000000100000"/>
+              <w:rPr>
+                <w:rFonts w:ascii="Arial Narrow" w:hAnsi="Arial Narrow"/>
+                <w:color w:val="000000"/>
+              </w:rPr>
+            </w:pPr>
+            <w:r>
+              <w:rPr>
+                <w:rFonts w:ascii="Arial Narrow" w:hAnsi="Arial Narrow"/>
+                <w:color w:val="000000"/>
+              </w:rPr>
+              <w:t>Saltar inicio de programa</w:t>
+            </w:r>
+          </w:p>
+        </w:tc>
+      </w:tr>
+      <w:tr>
+        <w:trPr>
+          <w:cnfStyle w:val="000000010000"/>
+          <w:jc w:val="center"/>
+        </w:trPr>
+        <w:tc>
+          <w:tcPr>
+            <w:cnfStyle w:val="001000000000"/>
+            <w:tcW w:w="3192" w:type="dxa"/>
+            <w:vAlign w:val="bottom"/>
+          </w:tcPr>
+          <w:p>
+            <w:pPr>
+              <w:jc w:val="center"/>
+              <w:rPr>
+                <w:rFonts w:ascii="Arial Narrow" w:hAnsi="Arial Narrow"/>
+                <w:b w:val="0"/>
+                <w:i/>
+                <w:color w:val="000000"/>
+              </w:rPr>
+            </w:pPr>
+            <w:proofErr w:type="spellStart"/>
+            <w:r>
+              <w:rPr>
+                <w:rFonts w:ascii="Arial Narrow" w:hAnsi="Arial Narrow"/>
+                <w:b w:val="0"/>
+                <w:i/>
+                <w:color w:val="000000"/>
+              </w:rPr>
+              <w:t>sw</w:t>
+            </w:r>
+            <w:proofErr w:type="spellEnd"/>
+            <w:r>
+              <w:rPr>
+                <w:rFonts w:ascii="Arial Narrow" w:hAnsi="Arial Narrow"/>
+                <w:b w:val="0"/>
+                <w:i/>
+                <w:color w:val="000000"/>
+              </w:rPr>
+              <w:t xml:space="preserve"> $1, $4, #0</w:t>
+            </w:r>
+          </w:p>
+        </w:tc>
+        <w:tc>
+          <w:tcPr>
+            <w:tcW w:w="4489" w:type="dxa"/>
+            <w:vAlign w:val="bottom"/>
+          </w:tcPr>
+          <w:p>
+            <w:pPr>
+              <w:jc w:val="both"/>
+              <w:cnfStyle w:val="000000010000"/>
+              <w:rPr>
+                <w:rFonts w:ascii="Arial Narrow" w:hAnsi="Arial Narrow"/>
+                <w:color w:val="000000"/>
+              </w:rPr>
+            </w:pPr>
+            <w:r>
+              <w:rPr>
+                <w:rFonts w:ascii="Arial Narrow" w:hAnsi="Arial Narrow"/>
+                <w:color w:val="000000"/>
+              </w:rPr>
+              <w:t>Guardar en la Memoria</w:t>
+            </w:r>
+          </w:p>
+        </w:tc>
+      </w:tr>
+    </w:tbl>
     <w:p>
       <w:pPr>
         <w:spacing w:after="0"/>
@@ -14156,15 +14716,2447 @@
         </w:rPr>
       </w:pPr>
     </w:p>
-    <w:p>
-      <w:pPr>
-        <w:rPr>
-          <w:rFonts w:ascii="Arial Narrow" w:hAnsi="Arial Narrow" w:cs="Arial"/>
-          <w:b/>
-          <w:sz w:val="28"/>
-          <w:szCs w:val="24"/>
-        </w:rPr>
-      </w:pPr>
+    <w:tbl>
+      <w:tblPr>
+        <w:tblStyle w:val="Cuadrculaclara-nfasis5"/>
+        <w:tblW w:w="0" w:type="auto"/>
+        <w:tblInd w:w="759" w:type="dxa"/>
+        <w:tblLook w:val="04A0"/>
+      </w:tblPr>
+      <w:tblGrid>
+        <w:gridCol w:w="1113"/>
+        <w:gridCol w:w="944"/>
+        <w:gridCol w:w="1518"/>
+      </w:tblGrid>
+      <w:tr>
+        <w:trPr>
+          <w:cnfStyle w:val="100000000000"/>
+        </w:trPr>
+        <w:tc>
+          <w:tcPr>
+            <w:cnfStyle w:val="001000000000"/>
+            <w:tcW w:w="3575" w:type="dxa"/>
+            <w:gridSpan w:val="3"/>
+          </w:tcPr>
+          <w:p>
+            <w:pPr>
+              <w:jc w:val="center"/>
+              <w:rPr>
+                <w:rFonts w:ascii="Arial Narrow" w:eastAsiaTheme="minorEastAsia" w:hAnsi="Arial Narrow" w:cs="Arial"/>
+                <w:color w:val="0070C0"/>
+                <w:sz w:val="24"/>
+                <w:szCs w:val="24"/>
+              </w:rPr>
+            </w:pPr>
+            <w:proofErr w:type="spellStart"/>
+            <w:r>
+              <w:rPr>
+                <w:rFonts w:ascii="Arial Narrow" w:eastAsiaTheme="minorEastAsia" w:hAnsi="Arial Narrow" w:cs="Arial"/>
+                <w:color w:val="0070C0"/>
+                <w:sz w:val="24"/>
+                <w:szCs w:val="24"/>
+              </w:rPr>
+              <w:t>br</w:t>
+            </w:r>
+            <w:proofErr w:type="spellEnd"/>
+          </w:p>
+        </w:tc>
+      </w:tr>
+      <w:tr>
+        <w:trPr>
+          <w:cnfStyle w:val="000000100000"/>
+        </w:trPr>
+        <w:tc>
+          <w:tcPr>
+            <w:cnfStyle w:val="001000000000"/>
+            <w:tcW w:w="1113" w:type="dxa"/>
+            <w:vAlign w:val="bottom"/>
+          </w:tcPr>
+          <w:p>
+            <w:pPr>
+              <w:jc w:val="center"/>
+              <w:rPr>
+                <w:rFonts w:ascii="Arial Narrow" w:eastAsiaTheme="minorEastAsia" w:hAnsi="Arial Narrow" w:cs="Arial"/>
+                <w:i/>
+                <w:sz w:val="24"/>
+                <w:szCs w:val="24"/>
+              </w:rPr>
+            </w:pPr>
+            <w:r>
+              <w:rPr>
+                <w:rFonts w:ascii="Arial Narrow" w:eastAsiaTheme="minorEastAsia" w:hAnsi="Arial Narrow" w:cs="Arial"/>
+                <w:i/>
+                <w:sz w:val="24"/>
+                <w:szCs w:val="24"/>
+              </w:rPr>
+              <w:t>Dirección</w:t>
+            </w:r>
+          </w:p>
+        </w:tc>
+        <w:tc>
+          <w:tcPr>
+            <w:tcW w:w="944" w:type="dxa"/>
+            <w:vAlign w:val="bottom"/>
+          </w:tcPr>
+          <w:p>
+            <w:pPr>
+              <w:jc w:val="center"/>
+              <w:cnfStyle w:val="000000100000"/>
+              <w:rPr>
+                <w:rFonts w:ascii="Arial Narrow" w:eastAsiaTheme="minorEastAsia" w:hAnsi="Arial Narrow" w:cs="Arial"/>
+                <w:b/>
+                <w:i/>
+                <w:sz w:val="24"/>
+                <w:szCs w:val="24"/>
+              </w:rPr>
+            </w:pPr>
+            <w:r>
+              <w:rPr>
+                <w:rFonts w:ascii="Arial Narrow" w:eastAsiaTheme="minorEastAsia" w:hAnsi="Arial Narrow" w:cs="Arial"/>
+                <w:b/>
+                <w:i/>
+                <w:sz w:val="24"/>
+                <w:szCs w:val="24"/>
+              </w:rPr>
+              <w:t>Dato</w:t>
+            </w:r>
+          </w:p>
+        </w:tc>
+        <w:tc>
+          <w:tcPr>
+            <w:tcW w:w="1518" w:type="dxa"/>
+          </w:tcPr>
+          <w:p>
+            <w:pPr>
+              <w:jc w:val="center"/>
+              <w:cnfStyle w:val="000000100000"/>
+              <w:rPr>
+                <w:rFonts w:ascii="Arial Narrow" w:eastAsiaTheme="minorEastAsia" w:hAnsi="Arial Narrow" w:cs="Arial"/>
+                <w:b/>
+                <w:i/>
+                <w:sz w:val="24"/>
+                <w:szCs w:val="24"/>
+              </w:rPr>
+            </w:pPr>
+            <w:r>
+              <w:rPr>
+                <w:rFonts w:ascii="Arial Narrow" w:eastAsiaTheme="minorEastAsia" w:hAnsi="Arial Narrow" w:cs="Arial"/>
+                <w:b/>
+                <w:i/>
+                <w:sz w:val="24"/>
+                <w:szCs w:val="24"/>
+              </w:rPr>
+              <w:t>Característica</w:t>
+            </w:r>
+          </w:p>
+        </w:tc>
+      </w:tr>
+      <w:tr>
+        <w:trPr>
+          <w:cnfStyle w:val="000000010000"/>
+        </w:trPr>
+        <w:tc>
+          <w:tcPr>
+            <w:cnfStyle w:val="001000000000"/>
+            <w:tcW w:w="1113" w:type="dxa"/>
+            <w:shd w:val="clear" w:color="auto" w:fill="92D050"/>
+            <w:vAlign w:val="bottom"/>
+          </w:tcPr>
+          <w:p>
+            <w:pPr>
+              <w:jc w:val="center"/>
+              <w:rPr>
+                <w:rFonts w:ascii="Arial Narrow" w:hAnsi="Arial Narrow"/>
+                <w:b w:val="0"/>
+                <w:i/>
+                <w:color w:val="FFFFFF" w:themeColor="background1"/>
+              </w:rPr>
+            </w:pPr>
+            <w:r>
+              <w:rPr>
+                <w:rFonts w:ascii="Arial Narrow" w:hAnsi="Arial Narrow"/>
+                <w:b w:val="0"/>
+                <w:i/>
+                <w:color w:val="FFFFFF" w:themeColor="background1"/>
+              </w:rPr>
+              <w:t>$0</w:t>
+            </w:r>
+          </w:p>
+        </w:tc>
+        <w:tc>
+          <w:tcPr>
+            <w:tcW w:w="944" w:type="dxa"/>
+            <w:shd w:val="clear" w:color="auto" w:fill="92D050"/>
+            <w:vAlign w:val="bottom"/>
+          </w:tcPr>
+          <w:p>
+            <w:pPr>
+              <w:jc w:val="center"/>
+              <w:cnfStyle w:val="000000010000"/>
+              <w:rPr>
+                <w:rFonts w:ascii="Arial Narrow" w:hAnsi="Arial Narrow"/>
+                <w:color w:val="FFFFFF" w:themeColor="background1"/>
+              </w:rPr>
+            </w:pPr>
+            <w:r>
+              <w:rPr>
+                <w:rFonts w:ascii="Arial Narrow" w:hAnsi="Arial Narrow"/>
+                <w:color w:val="FFFFFF" w:themeColor="background1"/>
+              </w:rPr>
+              <w:t>0</w:t>
+            </w:r>
+          </w:p>
+        </w:tc>
+        <w:tc>
+          <w:tcPr>
+            <w:tcW w:w="1518" w:type="dxa"/>
+            <w:shd w:val="clear" w:color="auto" w:fill="92D050"/>
+          </w:tcPr>
+          <w:p>
+            <w:pPr>
+              <w:jc w:val="center"/>
+              <w:cnfStyle w:val="000000010000"/>
+              <w:rPr>
+                <w:rFonts w:ascii="Arial Narrow" w:hAnsi="Arial Narrow"/>
+                <w:color w:val="FFFFFF" w:themeColor="background1"/>
+              </w:rPr>
+            </w:pPr>
+            <w:r>
+              <w:rPr>
+                <w:rFonts w:ascii="Arial Narrow" w:hAnsi="Arial Narrow"/>
+                <w:color w:val="FFFFFF" w:themeColor="background1"/>
+              </w:rPr>
+              <w:t>n1</w:t>
+            </w:r>
+          </w:p>
+        </w:tc>
+      </w:tr>
+      <w:tr>
+        <w:trPr>
+          <w:cnfStyle w:val="000000100000"/>
+        </w:trPr>
+        <w:tc>
+          <w:tcPr>
+            <w:cnfStyle w:val="001000000000"/>
+            <w:tcW w:w="1113" w:type="dxa"/>
+            <w:shd w:val="clear" w:color="auto" w:fill="92D050"/>
+            <w:vAlign w:val="bottom"/>
+          </w:tcPr>
+          <w:p>
+            <w:pPr>
+              <w:jc w:val="center"/>
+              <w:rPr>
+                <w:rFonts w:ascii="Arial Narrow" w:hAnsi="Arial Narrow"/>
+                <w:b w:val="0"/>
+                <w:i/>
+                <w:color w:val="FFFFFF" w:themeColor="background1"/>
+              </w:rPr>
+            </w:pPr>
+            <w:r>
+              <w:rPr>
+                <w:rFonts w:ascii="Arial Narrow" w:hAnsi="Arial Narrow"/>
+                <w:b w:val="0"/>
+                <w:i/>
+                <w:color w:val="FFFFFF" w:themeColor="background1"/>
+              </w:rPr>
+              <w:t>$1</w:t>
+            </w:r>
+          </w:p>
+        </w:tc>
+        <w:tc>
+          <w:tcPr>
+            <w:tcW w:w="944" w:type="dxa"/>
+            <w:shd w:val="clear" w:color="auto" w:fill="92D050"/>
+            <w:vAlign w:val="bottom"/>
+          </w:tcPr>
+          <w:p>
+            <w:pPr>
+              <w:jc w:val="center"/>
+              <w:cnfStyle w:val="000000100000"/>
+              <w:rPr>
+                <w:rFonts w:ascii="Arial Narrow" w:hAnsi="Arial Narrow"/>
+                <w:color w:val="FFFFFF" w:themeColor="background1"/>
+              </w:rPr>
+            </w:pPr>
+            <w:r>
+              <w:rPr>
+                <w:rFonts w:ascii="Arial Narrow" w:hAnsi="Arial Narrow"/>
+                <w:color w:val="FFFFFF" w:themeColor="background1"/>
+              </w:rPr>
+              <w:t>1</w:t>
+            </w:r>
+          </w:p>
+        </w:tc>
+        <w:tc>
+          <w:tcPr>
+            <w:tcW w:w="1518" w:type="dxa"/>
+            <w:shd w:val="clear" w:color="auto" w:fill="92D050"/>
+          </w:tcPr>
+          <w:p>
+            <w:pPr>
+              <w:jc w:val="center"/>
+              <w:cnfStyle w:val="000000100000"/>
+              <w:rPr>
+                <w:rFonts w:ascii="Arial Narrow" w:hAnsi="Arial Narrow"/>
+                <w:color w:val="FFFFFF" w:themeColor="background1"/>
+              </w:rPr>
+            </w:pPr>
+            <w:r>
+              <w:rPr>
+                <w:rFonts w:ascii="Arial Narrow" w:hAnsi="Arial Narrow"/>
+                <w:color w:val="FFFFFF" w:themeColor="background1"/>
+              </w:rPr>
+              <w:t>n2</w:t>
+            </w:r>
+          </w:p>
+        </w:tc>
+      </w:tr>
+      <w:tr>
+        <w:trPr>
+          <w:cnfStyle w:val="000000010000"/>
+        </w:trPr>
+        <w:tc>
+          <w:tcPr>
+            <w:cnfStyle w:val="001000000000"/>
+            <w:tcW w:w="1113" w:type="dxa"/>
+            <w:vAlign w:val="bottom"/>
+          </w:tcPr>
+          <w:p>
+            <w:pPr>
+              <w:jc w:val="center"/>
+              <w:rPr>
+                <w:rFonts w:ascii="Arial Narrow" w:hAnsi="Arial Narrow"/>
+                <w:b w:val="0"/>
+                <w:i/>
+                <w:color w:val="000000"/>
+              </w:rPr>
+            </w:pPr>
+            <w:r>
+              <w:rPr>
+                <w:rFonts w:ascii="Arial Narrow" w:hAnsi="Arial Narrow"/>
+                <w:b w:val="0"/>
+                <w:i/>
+                <w:color w:val="000000"/>
+              </w:rPr>
+              <w:t>$2</w:t>
+            </w:r>
+          </w:p>
+        </w:tc>
+        <w:tc>
+          <w:tcPr>
+            <w:tcW w:w="944" w:type="dxa"/>
+            <w:vAlign w:val="bottom"/>
+          </w:tcPr>
+          <w:p>
+            <w:pPr>
+              <w:jc w:val="center"/>
+              <w:cnfStyle w:val="000000010000"/>
+              <w:rPr>
+                <w:rFonts w:ascii="Arial Narrow" w:hAnsi="Arial Narrow"/>
+                <w:color w:val="000000"/>
+              </w:rPr>
+            </w:pPr>
+            <w:r>
+              <w:rPr>
+                <w:rFonts w:ascii="Arial Narrow" w:hAnsi="Arial Narrow"/>
+                <w:color w:val="000000"/>
+              </w:rPr>
+              <w:t>345</w:t>
+            </w:r>
+          </w:p>
+        </w:tc>
+        <w:tc>
+          <w:tcPr>
+            <w:tcW w:w="1518" w:type="dxa"/>
+          </w:tcPr>
+          <w:p>
+            <w:pPr>
+              <w:jc w:val="center"/>
+              <w:cnfStyle w:val="000000010000"/>
+              <w:rPr>
+                <w:rFonts w:ascii="Arial Narrow" w:hAnsi="Arial Narrow"/>
+                <w:color w:val="000000"/>
+              </w:rPr>
+            </w:pPr>
+            <w:r>
+              <w:rPr>
+                <w:rFonts w:ascii="Arial Narrow" w:hAnsi="Arial Narrow"/>
+                <w:color w:val="000000"/>
+              </w:rPr>
+              <w:t>-</w:t>
+            </w:r>
+          </w:p>
+        </w:tc>
+      </w:tr>
+      <w:tr>
+        <w:trPr>
+          <w:cnfStyle w:val="000000100000"/>
+        </w:trPr>
+        <w:tc>
+          <w:tcPr>
+            <w:cnfStyle w:val="001000000000"/>
+            <w:tcW w:w="1113" w:type="dxa"/>
+            <w:vAlign w:val="bottom"/>
+          </w:tcPr>
+          <w:p>
+            <w:pPr>
+              <w:jc w:val="center"/>
+              <w:rPr>
+                <w:rFonts w:ascii="Arial Narrow" w:hAnsi="Arial Narrow"/>
+                <w:b w:val="0"/>
+                <w:i/>
+                <w:color w:val="000000"/>
+              </w:rPr>
+            </w:pPr>
+            <w:r>
+              <w:rPr>
+                <w:rFonts w:ascii="Arial Narrow" w:hAnsi="Arial Narrow"/>
+                <w:b w:val="0"/>
+                <w:i/>
+                <w:color w:val="000000"/>
+              </w:rPr>
+              <w:t>$3</w:t>
+            </w:r>
+          </w:p>
+        </w:tc>
+        <w:tc>
+          <w:tcPr>
+            <w:tcW w:w="944" w:type="dxa"/>
+            <w:vAlign w:val="bottom"/>
+          </w:tcPr>
+          <w:p>
+            <w:pPr>
+              <w:jc w:val="center"/>
+              <w:cnfStyle w:val="000000100000"/>
+              <w:rPr>
+                <w:rFonts w:ascii="Arial Narrow" w:hAnsi="Arial Narrow"/>
+                <w:color w:val="000000"/>
+              </w:rPr>
+            </w:pPr>
+            <w:r>
+              <w:rPr>
+                <w:rFonts w:ascii="Arial Narrow" w:hAnsi="Arial Narrow"/>
+                <w:color w:val="000000"/>
+              </w:rPr>
+              <w:t>8</w:t>
+            </w:r>
+          </w:p>
+        </w:tc>
+        <w:tc>
+          <w:tcPr>
+            <w:tcW w:w="1518" w:type="dxa"/>
+          </w:tcPr>
+          <w:p>
+            <w:pPr>
+              <w:jc w:val="center"/>
+              <w:cnfStyle w:val="000000100000"/>
+              <w:rPr>
+                <w:rFonts w:ascii="Arial Narrow" w:hAnsi="Arial Narrow"/>
+                <w:color w:val="000000"/>
+              </w:rPr>
+            </w:pPr>
+            <w:r>
+              <w:rPr>
+                <w:rFonts w:ascii="Arial Narrow" w:hAnsi="Arial Narrow"/>
+                <w:color w:val="000000"/>
+              </w:rPr>
+              <w:t>-</w:t>
+            </w:r>
+          </w:p>
+        </w:tc>
+      </w:tr>
+      <w:tr>
+        <w:trPr>
+          <w:cnfStyle w:val="000000010000"/>
+        </w:trPr>
+        <w:tc>
+          <w:tcPr>
+            <w:cnfStyle w:val="001000000000"/>
+            <w:tcW w:w="1113" w:type="dxa"/>
+            <w:shd w:val="clear" w:color="auto" w:fill="934BC9"/>
+            <w:vAlign w:val="bottom"/>
+          </w:tcPr>
+          <w:p>
+            <w:pPr>
+              <w:jc w:val="center"/>
+              <w:rPr>
+                <w:rFonts w:ascii="Arial Narrow" w:hAnsi="Arial Narrow"/>
+                <w:b w:val="0"/>
+                <w:i/>
+                <w:color w:val="FFFFFF" w:themeColor="background1"/>
+              </w:rPr>
+            </w:pPr>
+            <w:r>
+              <w:rPr>
+                <w:rFonts w:ascii="Arial Narrow" w:hAnsi="Arial Narrow"/>
+                <w:b w:val="0"/>
+                <w:i/>
+                <w:color w:val="FFFFFF" w:themeColor="background1"/>
+              </w:rPr>
+              <w:t xml:space="preserve"> $4</w:t>
+            </w:r>
+          </w:p>
+        </w:tc>
+        <w:tc>
+          <w:tcPr>
+            <w:tcW w:w="944" w:type="dxa"/>
+            <w:shd w:val="clear" w:color="auto" w:fill="934BC9"/>
+            <w:vAlign w:val="bottom"/>
+          </w:tcPr>
+          <w:p>
+            <w:pPr>
+              <w:jc w:val="center"/>
+              <w:cnfStyle w:val="000000010000"/>
+              <w:rPr>
+                <w:rFonts w:ascii="Arial Narrow" w:hAnsi="Arial Narrow"/>
+                <w:color w:val="FFFFFF" w:themeColor="background1"/>
+              </w:rPr>
+            </w:pPr>
+            <w:r>
+              <w:rPr>
+                <w:rFonts w:ascii="Arial Narrow" w:hAnsi="Arial Narrow"/>
+                <w:color w:val="FFFFFF" w:themeColor="background1"/>
+              </w:rPr>
+              <w:t>8</w:t>
+            </w:r>
+          </w:p>
+        </w:tc>
+        <w:tc>
+          <w:tcPr>
+            <w:tcW w:w="1518" w:type="dxa"/>
+            <w:shd w:val="clear" w:color="auto" w:fill="934BC9"/>
+          </w:tcPr>
+          <w:p>
+            <w:pPr>
+              <w:jc w:val="center"/>
+              <w:cnfStyle w:val="000000010000"/>
+              <w:rPr>
+                <w:rFonts w:ascii="Arial Narrow" w:hAnsi="Arial Narrow"/>
+                <w:color w:val="FFFFFF" w:themeColor="background1"/>
+              </w:rPr>
+            </w:pPr>
+            <w:proofErr w:type="spellStart"/>
+            <w:r>
+              <w:rPr>
+                <w:rFonts w:ascii="Arial Narrow" w:hAnsi="Arial Narrow"/>
+                <w:color w:val="FFFFFF" w:themeColor="background1"/>
+              </w:rPr>
+              <w:t>Result</w:t>
+            </w:r>
+            <w:proofErr w:type="spellEnd"/>
+          </w:p>
+        </w:tc>
+      </w:tr>
+      <w:tr>
+        <w:trPr>
+          <w:cnfStyle w:val="000000100000"/>
+        </w:trPr>
+        <w:tc>
+          <w:tcPr>
+            <w:cnfStyle w:val="001000000000"/>
+            <w:tcW w:w="1113" w:type="dxa"/>
+            <w:vAlign w:val="bottom"/>
+          </w:tcPr>
+          <w:p>
+            <w:pPr>
+              <w:jc w:val="center"/>
+              <w:rPr>
+                <w:rFonts w:ascii="Arial Narrow" w:hAnsi="Arial Narrow"/>
+                <w:b w:val="0"/>
+                <w:i/>
+                <w:color w:val="000000"/>
+              </w:rPr>
+            </w:pPr>
+            <w:r>
+              <w:rPr>
+                <w:rFonts w:ascii="Arial Narrow" w:hAnsi="Arial Narrow"/>
+                <w:b w:val="0"/>
+                <w:i/>
+                <w:color w:val="000000"/>
+              </w:rPr>
+              <w:t>$5</w:t>
+            </w:r>
+          </w:p>
+        </w:tc>
+        <w:tc>
+          <w:tcPr>
+            <w:tcW w:w="944" w:type="dxa"/>
+            <w:vAlign w:val="bottom"/>
+          </w:tcPr>
+          <w:p>
+            <w:pPr>
+              <w:jc w:val="center"/>
+              <w:cnfStyle w:val="000000100000"/>
+              <w:rPr>
+                <w:rFonts w:ascii="Arial Narrow" w:hAnsi="Arial Narrow"/>
+                <w:color w:val="000000"/>
+              </w:rPr>
+            </w:pPr>
+            <w:r>
+              <w:rPr>
+                <w:rFonts w:ascii="Arial Narrow" w:hAnsi="Arial Narrow"/>
+                <w:color w:val="000000"/>
+              </w:rPr>
+              <w:t>-200</w:t>
+            </w:r>
+          </w:p>
+        </w:tc>
+        <w:tc>
+          <w:tcPr>
+            <w:tcW w:w="1518" w:type="dxa"/>
+          </w:tcPr>
+          <w:p>
+            <w:pPr>
+              <w:jc w:val="center"/>
+              <w:cnfStyle w:val="000000100000"/>
+              <w:rPr>
+                <w:rFonts w:ascii="Arial Narrow" w:hAnsi="Arial Narrow"/>
+                <w:color w:val="000000"/>
+              </w:rPr>
+            </w:pPr>
+            <w:r>
+              <w:rPr>
+                <w:rFonts w:ascii="Arial Narrow" w:hAnsi="Arial Narrow"/>
+                <w:color w:val="000000"/>
+              </w:rPr>
+              <w:t>-</w:t>
+            </w:r>
+          </w:p>
+        </w:tc>
+      </w:tr>
+      <w:tr>
+        <w:trPr>
+          <w:cnfStyle w:val="000000010000"/>
+        </w:trPr>
+        <w:tc>
+          <w:tcPr>
+            <w:cnfStyle w:val="001000000000"/>
+            <w:tcW w:w="1113" w:type="dxa"/>
+            <w:vAlign w:val="bottom"/>
+          </w:tcPr>
+          <w:p>
+            <w:pPr>
+              <w:jc w:val="center"/>
+              <w:rPr>
+                <w:rFonts w:ascii="Arial Narrow" w:hAnsi="Arial Narrow"/>
+                <w:b w:val="0"/>
+                <w:i/>
+                <w:color w:val="000000"/>
+              </w:rPr>
+            </w:pPr>
+            <w:r>
+              <w:rPr>
+                <w:rFonts w:ascii="Arial Narrow" w:hAnsi="Arial Narrow"/>
+                <w:b w:val="0"/>
+                <w:i/>
+                <w:color w:val="000000"/>
+              </w:rPr>
+              <w:t>$6</w:t>
+            </w:r>
+          </w:p>
+        </w:tc>
+        <w:tc>
+          <w:tcPr>
+            <w:tcW w:w="944" w:type="dxa"/>
+            <w:vAlign w:val="bottom"/>
+          </w:tcPr>
+          <w:p>
+            <w:pPr>
+              <w:jc w:val="center"/>
+              <w:cnfStyle w:val="000000010000"/>
+              <w:rPr>
+                <w:rFonts w:ascii="Arial Narrow" w:hAnsi="Arial Narrow"/>
+                <w:color w:val="000000"/>
+              </w:rPr>
+            </w:pPr>
+            <w:r>
+              <w:rPr>
+                <w:rFonts w:ascii="Arial Narrow" w:hAnsi="Arial Narrow"/>
+                <w:color w:val="000000"/>
+              </w:rPr>
+              <w:t>745</w:t>
+            </w:r>
+          </w:p>
+        </w:tc>
+        <w:tc>
+          <w:tcPr>
+            <w:tcW w:w="1518" w:type="dxa"/>
+          </w:tcPr>
+          <w:p>
+            <w:pPr>
+              <w:jc w:val="center"/>
+              <w:cnfStyle w:val="000000010000"/>
+              <w:rPr>
+                <w:rFonts w:ascii="Arial Narrow" w:hAnsi="Arial Narrow"/>
+                <w:color w:val="000000"/>
+              </w:rPr>
+            </w:pPr>
+            <w:r>
+              <w:rPr>
+                <w:rFonts w:ascii="Arial Narrow" w:hAnsi="Arial Narrow"/>
+                <w:color w:val="000000"/>
+              </w:rPr>
+              <w:t>-</w:t>
+            </w:r>
+          </w:p>
+        </w:tc>
+      </w:tr>
+      <w:tr>
+        <w:trPr>
+          <w:cnfStyle w:val="000000100000"/>
+        </w:trPr>
+        <w:tc>
+          <w:tcPr>
+            <w:cnfStyle w:val="001000000000"/>
+            <w:tcW w:w="1113" w:type="dxa"/>
+            <w:vAlign w:val="bottom"/>
+          </w:tcPr>
+          <w:p>
+            <w:pPr>
+              <w:jc w:val="center"/>
+              <w:rPr>
+                <w:rFonts w:ascii="Arial Narrow" w:hAnsi="Arial Narrow"/>
+                <w:b w:val="0"/>
+                <w:i/>
+                <w:color w:val="000000"/>
+              </w:rPr>
+            </w:pPr>
+            <w:r>
+              <w:rPr>
+                <w:rFonts w:ascii="Arial Narrow" w:hAnsi="Arial Narrow"/>
+                <w:b w:val="0"/>
+                <w:i/>
+                <w:color w:val="000000"/>
+              </w:rPr>
+              <w:t>$7</w:t>
+            </w:r>
+          </w:p>
+        </w:tc>
+        <w:tc>
+          <w:tcPr>
+            <w:tcW w:w="944" w:type="dxa"/>
+            <w:vAlign w:val="bottom"/>
+          </w:tcPr>
+          <w:p>
+            <w:pPr>
+              <w:jc w:val="center"/>
+              <w:cnfStyle w:val="000000100000"/>
+              <w:rPr>
+                <w:rFonts w:ascii="Arial Narrow" w:hAnsi="Arial Narrow"/>
+                <w:color w:val="000000"/>
+              </w:rPr>
+            </w:pPr>
+            <w:r>
+              <w:rPr>
+                <w:rFonts w:ascii="Arial Narrow" w:hAnsi="Arial Narrow"/>
+                <w:color w:val="000000"/>
+              </w:rPr>
+              <w:t>654</w:t>
+            </w:r>
+          </w:p>
+        </w:tc>
+        <w:tc>
+          <w:tcPr>
+            <w:tcW w:w="1518" w:type="dxa"/>
+          </w:tcPr>
+          <w:p>
+            <w:pPr>
+              <w:jc w:val="center"/>
+              <w:cnfStyle w:val="000000100000"/>
+              <w:rPr>
+                <w:rFonts w:ascii="Arial Narrow" w:hAnsi="Arial Narrow"/>
+                <w:color w:val="000000"/>
+              </w:rPr>
+            </w:pPr>
+            <w:r>
+              <w:rPr>
+                <w:rFonts w:ascii="Arial Narrow" w:hAnsi="Arial Narrow"/>
+                <w:color w:val="000000"/>
+              </w:rPr>
+              <w:t>-</w:t>
+            </w:r>
+          </w:p>
+        </w:tc>
+      </w:tr>
+      <w:tr>
+        <w:trPr>
+          <w:cnfStyle w:val="000000010000"/>
+        </w:trPr>
+        <w:tc>
+          <w:tcPr>
+            <w:cnfStyle w:val="001000000000"/>
+            <w:tcW w:w="1113" w:type="dxa"/>
+            <w:vAlign w:val="bottom"/>
+          </w:tcPr>
+          <w:p>
+            <w:pPr>
+              <w:jc w:val="center"/>
+              <w:rPr>
+                <w:rFonts w:ascii="Arial Narrow" w:hAnsi="Arial Narrow"/>
+                <w:b w:val="0"/>
+                <w:i/>
+                <w:color w:val="000000"/>
+              </w:rPr>
+            </w:pPr>
+            <w:r>
+              <w:rPr>
+                <w:rFonts w:ascii="Arial Narrow" w:hAnsi="Arial Narrow"/>
+                <w:b w:val="0"/>
+                <w:i/>
+                <w:color w:val="000000"/>
+              </w:rPr>
+              <w:t xml:space="preserve"> $8</w:t>
+            </w:r>
+          </w:p>
+        </w:tc>
+        <w:tc>
+          <w:tcPr>
+            <w:tcW w:w="944" w:type="dxa"/>
+            <w:vAlign w:val="bottom"/>
+          </w:tcPr>
+          <w:p>
+            <w:pPr>
+              <w:jc w:val="center"/>
+              <w:cnfStyle w:val="000000010000"/>
+              <w:rPr>
+                <w:rFonts w:ascii="Arial Narrow" w:hAnsi="Arial Narrow"/>
+                <w:color w:val="000000"/>
+              </w:rPr>
+            </w:pPr>
+            <w:r>
+              <w:rPr>
+                <w:rFonts w:ascii="Arial Narrow" w:hAnsi="Arial Narrow"/>
+                <w:color w:val="000000"/>
+              </w:rPr>
+              <w:t>5</w:t>
+            </w:r>
+          </w:p>
+        </w:tc>
+        <w:tc>
+          <w:tcPr>
+            <w:tcW w:w="1518" w:type="dxa"/>
+          </w:tcPr>
+          <w:p>
+            <w:pPr>
+              <w:jc w:val="center"/>
+              <w:cnfStyle w:val="000000010000"/>
+              <w:rPr>
+                <w:rFonts w:ascii="Arial Narrow" w:hAnsi="Arial Narrow"/>
+                <w:color w:val="000000"/>
+              </w:rPr>
+            </w:pPr>
+            <w:r>
+              <w:rPr>
+                <w:rFonts w:ascii="Arial Narrow" w:hAnsi="Arial Narrow"/>
+                <w:color w:val="000000"/>
+              </w:rPr>
+              <w:t>-</w:t>
+            </w:r>
+          </w:p>
+        </w:tc>
+      </w:tr>
+      <w:tr>
+        <w:trPr>
+          <w:cnfStyle w:val="000000100000"/>
+        </w:trPr>
+        <w:tc>
+          <w:tcPr>
+            <w:cnfStyle w:val="001000000000"/>
+            <w:tcW w:w="1113" w:type="dxa"/>
+            <w:shd w:val="clear" w:color="auto" w:fill="E36C0A" w:themeFill="accent6" w:themeFillShade="BF"/>
+            <w:vAlign w:val="bottom"/>
+          </w:tcPr>
+          <w:p>
+            <w:pPr>
+              <w:jc w:val="center"/>
+              <w:rPr>
+                <w:rFonts w:ascii="Arial Narrow" w:hAnsi="Arial Narrow"/>
+                <w:b w:val="0"/>
+                <w:i/>
+                <w:color w:val="FFFFFF" w:themeColor="background1"/>
+              </w:rPr>
+            </w:pPr>
+            <w:r>
+              <w:rPr>
+                <w:rFonts w:ascii="Arial Narrow" w:hAnsi="Arial Narrow"/>
+                <w:b w:val="0"/>
+                <w:i/>
+                <w:color w:val="FFFFFF" w:themeColor="background1"/>
+              </w:rPr>
+              <w:t>$9</w:t>
+            </w:r>
+          </w:p>
+        </w:tc>
+        <w:tc>
+          <w:tcPr>
+            <w:tcW w:w="944" w:type="dxa"/>
+            <w:shd w:val="clear" w:color="auto" w:fill="E36C0A" w:themeFill="accent6" w:themeFillShade="BF"/>
+            <w:vAlign w:val="bottom"/>
+          </w:tcPr>
+          <w:p>
+            <w:pPr>
+              <w:jc w:val="center"/>
+              <w:cnfStyle w:val="000000100000"/>
+              <w:rPr>
+                <w:rFonts w:ascii="Arial Narrow" w:hAnsi="Arial Narrow"/>
+                <w:color w:val="FFFFFF" w:themeColor="background1"/>
+              </w:rPr>
+            </w:pPr>
+            <w:r>
+              <w:rPr>
+                <w:rFonts w:ascii="Arial Narrow" w:hAnsi="Arial Narrow"/>
+                <w:color w:val="FFFFFF" w:themeColor="background1"/>
+              </w:rPr>
+              <w:t>0</w:t>
+            </w:r>
+          </w:p>
+        </w:tc>
+        <w:tc>
+          <w:tcPr>
+            <w:tcW w:w="1518" w:type="dxa"/>
+            <w:shd w:val="clear" w:color="auto" w:fill="E36C0A" w:themeFill="accent6" w:themeFillShade="BF"/>
+          </w:tcPr>
+          <w:p>
+            <w:pPr>
+              <w:jc w:val="center"/>
+              <w:cnfStyle w:val="000000100000"/>
+              <w:rPr>
+                <w:rFonts w:ascii="Arial Narrow" w:hAnsi="Arial Narrow"/>
+                <w:color w:val="FFFFFF" w:themeColor="background1"/>
+              </w:rPr>
+            </w:pPr>
+            <w:r>
+              <w:rPr>
+                <w:rFonts w:ascii="Arial Narrow" w:hAnsi="Arial Narrow"/>
+                <w:color w:val="FFFFFF" w:themeColor="background1"/>
+              </w:rPr>
+              <w:t>temporal</w:t>
+            </w:r>
+          </w:p>
+        </w:tc>
+      </w:tr>
+      <w:tr>
+        <w:trPr>
+          <w:cnfStyle w:val="000000010000"/>
+        </w:trPr>
+        <w:tc>
+          <w:tcPr>
+            <w:cnfStyle w:val="001000000000"/>
+            <w:tcW w:w="1113" w:type="dxa"/>
+            <w:shd w:val="clear" w:color="auto" w:fill="FFC000"/>
+            <w:vAlign w:val="bottom"/>
+          </w:tcPr>
+          <w:p>
+            <w:pPr>
+              <w:jc w:val="center"/>
+              <w:rPr>
+                <w:rFonts w:ascii="Arial Narrow" w:hAnsi="Arial Narrow"/>
+                <w:b w:val="0"/>
+                <w:i/>
+                <w:color w:val="FFFFFF" w:themeColor="background1"/>
+              </w:rPr>
+            </w:pPr>
+            <w:r>
+              <w:rPr>
+                <w:rFonts w:ascii="Arial Narrow" w:hAnsi="Arial Narrow"/>
+                <w:b w:val="0"/>
+                <w:i/>
+                <w:color w:val="FFFFFF" w:themeColor="background1"/>
+              </w:rPr>
+              <w:t>$10</w:t>
+            </w:r>
+          </w:p>
+        </w:tc>
+        <w:tc>
+          <w:tcPr>
+            <w:tcW w:w="944" w:type="dxa"/>
+            <w:shd w:val="clear" w:color="auto" w:fill="FFC000"/>
+            <w:vAlign w:val="bottom"/>
+          </w:tcPr>
+          <w:p>
+            <w:pPr>
+              <w:jc w:val="center"/>
+              <w:cnfStyle w:val="000000010000"/>
+              <w:rPr>
+                <w:rFonts w:ascii="Arial Narrow" w:hAnsi="Arial Narrow"/>
+                <w:color w:val="FFFFFF" w:themeColor="background1"/>
+              </w:rPr>
+            </w:pPr>
+            <w:r>
+              <w:rPr>
+                <w:rFonts w:ascii="Arial Narrow" w:hAnsi="Arial Narrow"/>
+                <w:color w:val="FFFFFF" w:themeColor="background1"/>
+              </w:rPr>
+              <w:t>12</w:t>
+            </w:r>
+          </w:p>
+        </w:tc>
+        <w:tc>
+          <w:tcPr>
+            <w:tcW w:w="1518" w:type="dxa"/>
+            <w:shd w:val="clear" w:color="auto" w:fill="FFC000"/>
+          </w:tcPr>
+          <w:p>
+            <w:pPr>
+              <w:jc w:val="center"/>
+              <w:cnfStyle w:val="000000010000"/>
+              <w:rPr>
+                <w:rFonts w:ascii="Arial Narrow" w:hAnsi="Arial Narrow"/>
+                <w:color w:val="FFFFFF" w:themeColor="background1"/>
+              </w:rPr>
+            </w:pPr>
+            <w:r>
+              <w:rPr>
+                <w:rFonts w:ascii="Arial Narrow" w:hAnsi="Arial Narrow"/>
+                <w:color w:val="FFFFFF" w:themeColor="background1"/>
+              </w:rPr>
+              <w:t>comparativo</w:t>
+            </w:r>
+          </w:p>
+        </w:tc>
+      </w:tr>
+    </w:tbl>
+    <w:tbl>
+      <w:tblPr>
+        <w:tblStyle w:val="Cuadrculaclara-nfasis6"/>
+        <w:tblpPr w:leftFromText="141" w:rightFromText="141" w:vertAnchor="text" w:horzAnchor="page" w:tblpX="6523" w:tblpY="-3639"/>
+        <w:tblW w:w="0" w:type="auto"/>
+        <w:tblLook w:val="04A0"/>
+      </w:tblPr>
+      <w:tblGrid>
+        <w:gridCol w:w="1223"/>
+        <w:gridCol w:w="763"/>
+        <w:gridCol w:w="1524"/>
+      </w:tblGrid>
+      <w:tr>
+        <w:trPr>
+          <w:cnfStyle w:val="100000000000"/>
+        </w:trPr>
+        <w:tc>
+          <w:tcPr>
+            <w:cnfStyle w:val="001000000000"/>
+            <w:tcW w:w="3510" w:type="dxa"/>
+            <w:gridSpan w:val="3"/>
+          </w:tcPr>
+          <w:p>
+            <w:pPr>
+              <w:jc w:val="center"/>
+              <w:rPr>
+                <w:rFonts w:ascii="Arial Narrow" w:eastAsiaTheme="minorEastAsia" w:hAnsi="Arial Narrow" w:cs="Arial"/>
+                <w:color w:val="E36C0A" w:themeColor="accent6" w:themeShade="BF"/>
+                <w:sz w:val="24"/>
+                <w:szCs w:val="24"/>
+              </w:rPr>
+            </w:pPr>
+            <w:r>
+              <w:rPr>
+                <w:rFonts w:ascii="Arial Narrow" w:eastAsiaTheme="minorEastAsia" w:hAnsi="Arial Narrow" w:cs="Arial"/>
+                <w:color w:val="E36C0A" w:themeColor="accent6" w:themeShade="BF"/>
+                <w:sz w:val="24"/>
+                <w:szCs w:val="24"/>
+              </w:rPr>
+              <w:t>Memoria</w:t>
+            </w:r>
+          </w:p>
+        </w:tc>
+      </w:tr>
+      <w:tr>
+        <w:trPr>
+          <w:cnfStyle w:val="000000100000"/>
+        </w:trPr>
+        <w:tc>
+          <w:tcPr>
+            <w:cnfStyle w:val="001000000000"/>
+            <w:tcW w:w="1223" w:type="dxa"/>
+            <w:vAlign w:val="bottom"/>
+          </w:tcPr>
+          <w:p>
+            <w:pPr>
+              <w:jc w:val="center"/>
+              <w:rPr>
+                <w:rFonts w:ascii="Arial Narrow" w:eastAsiaTheme="minorEastAsia" w:hAnsi="Arial Narrow" w:cs="Arial"/>
+                <w:i/>
+                <w:sz w:val="24"/>
+                <w:szCs w:val="24"/>
+              </w:rPr>
+            </w:pPr>
+            <w:r>
+              <w:rPr>
+                <w:rFonts w:ascii="Arial Narrow" w:eastAsiaTheme="minorEastAsia" w:hAnsi="Arial Narrow" w:cs="Arial"/>
+                <w:i/>
+                <w:sz w:val="24"/>
+                <w:szCs w:val="24"/>
+              </w:rPr>
+              <w:t>Dirección</w:t>
+            </w:r>
+          </w:p>
+        </w:tc>
+        <w:tc>
+          <w:tcPr>
+            <w:tcW w:w="763" w:type="dxa"/>
+            <w:vAlign w:val="bottom"/>
+          </w:tcPr>
+          <w:p>
+            <w:pPr>
+              <w:jc w:val="center"/>
+              <w:cnfStyle w:val="000000100000"/>
+              <w:rPr>
+                <w:rFonts w:ascii="Arial Narrow" w:eastAsiaTheme="minorEastAsia" w:hAnsi="Arial Narrow" w:cs="Arial"/>
+                <w:b/>
+                <w:i/>
+                <w:sz w:val="24"/>
+                <w:szCs w:val="24"/>
+              </w:rPr>
+            </w:pPr>
+            <w:r>
+              <w:rPr>
+                <w:rFonts w:ascii="Arial Narrow" w:eastAsiaTheme="minorEastAsia" w:hAnsi="Arial Narrow" w:cs="Arial"/>
+                <w:b/>
+                <w:i/>
+                <w:sz w:val="24"/>
+                <w:szCs w:val="24"/>
+              </w:rPr>
+              <w:t>Dato</w:t>
+            </w:r>
+          </w:p>
+        </w:tc>
+        <w:tc>
+          <w:tcPr>
+            <w:tcW w:w="1524" w:type="dxa"/>
+          </w:tcPr>
+          <w:p>
+            <w:pPr>
+              <w:jc w:val="center"/>
+              <w:cnfStyle w:val="000000100000"/>
+              <w:rPr>
+                <w:rFonts w:ascii="Arial Narrow" w:eastAsiaTheme="minorEastAsia" w:hAnsi="Arial Narrow" w:cs="Arial"/>
+                <w:b/>
+                <w:i/>
+                <w:sz w:val="24"/>
+                <w:szCs w:val="24"/>
+              </w:rPr>
+            </w:pPr>
+            <w:proofErr w:type="spellStart"/>
+            <w:r>
+              <w:rPr>
+                <w:rFonts w:ascii="Arial Narrow" w:eastAsiaTheme="minorEastAsia" w:hAnsi="Arial Narrow" w:cs="Arial"/>
+                <w:b/>
+                <w:i/>
+                <w:sz w:val="24"/>
+                <w:szCs w:val="24"/>
+              </w:rPr>
+              <w:t>Caracteristica</w:t>
+            </w:r>
+            <w:proofErr w:type="spellEnd"/>
+          </w:p>
+        </w:tc>
+      </w:tr>
+      <w:tr>
+        <w:trPr>
+          <w:cnfStyle w:val="000000010000"/>
+        </w:trPr>
+        <w:tc>
+          <w:tcPr>
+            <w:cnfStyle w:val="001000000000"/>
+            <w:tcW w:w="1223" w:type="dxa"/>
+            <w:vAlign w:val="bottom"/>
+          </w:tcPr>
+          <w:p>
+            <w:pPr>
+              <w:jc w:val="center"/>
+              <w:rPr>
+                <w:rFonts w:ascii="Arial Narrow" w:hAnsi="Arial Narrow"/>
+                <w:b w:val="0"/>
+                <w:i/>
+                <w:color w:val="000000"/>
+              </w:rPr>
+            </w:pPr>
+            <w:r>
+              <w:rPr>
+                <w:rFonts w:ascii="Arial Narrow" w:hAnsi="Arial Narrow"/>
+                <w:b w:val="0"/>
+                <w:i/>
+                <w:color w:val="000000"/>
+              </w:rPr>
+              <w:t>$0</w:t>
+            </w:r>
+          </w:p>
+        </w:tc>
+        <w:tc>
+          <w:tcPr>
+            <w:tcW w:w="763" w:type="dxa"/>
+            <w:vAlign w:val="bottom"/>
+          </w:tcPr>
+          <w:p>
+            <w:pPr>
+              <w:jc w:val="center"/>
+              <w:cnfStyle w:val="000000010000"/>
+              <w:rPr>
+                <w:rFonts w:ascii="Arial Narrow" w:hAnsi="Arial Narrow"/>
+                <w:color w:val="000000"/>
+              </w:rPr>
+            </w:pPr>
+            <w:r>
+              <w:rPr>
+                <w:rFonts w:ascii="Arial Narrow" w:hAnsi="Arial Narrow"/>
+                <w:color w:val="000000"/>
+              </w:rPr>
+              <w:t>645</w:t>
+            </w:r>
+          </w:p>
+        </w:tc>
+        <w:tc>
+          <w:tcPr>
+            <w:tcW w:w="1524" w:type="dxa"/>
+          </w:tcPr>
+          <w:p>
+            <w:pPr>
+              <w:jc w:val="center"/>
+              <w:cnfStyle w:val="000000010000"/>
+              <w:rPr>
+                <w:rFonts w:ascii="Arial Narrow" w:hAnsi="Arial Narrow"/>
+                <w:color w:val="000000"/>
+              </w:rPr>
+            </w:pPr>
+          </w:p>
+        </w:tc>
+      </w:tr>
+      <w:tr>
+        <w:trPr>
+          <w:cnfStyle w:val="000000100000"/>
+        </w:trPr>
+        <w:tc>
+          <w:tcPr>
+            <w:cnfStyle w:val="001000000000"/>
+            <w:tcW w:w="1223" w:type="dxa"/>
+            <w:shd w:val="clear" w:color="auto" w:fill="C0504D" w:themeFill="accent2"/>
+            <w:vAlign w:val="center"/>
+          </w:tcPr>
+          <w:p>
+            <w:pPr>
+              <w:jc w:val="center"/>
+              <w:rPr>
+                <w:rFonts w:ascii="Arial Narrow" w:hAnsi="Arial Narrow"/>
+                <w:b w:val="0"/>
+                <w:i/>
+                <w:color w:val="FFFFFF" w:themeColor="background1"/>
+              </w:rPr>
+            </w:pPr>
+            <w:r>
+              <w:rPr>
+                <w:rFonts w:ascii="Arial Narrow" w:hAnsi="Arial Narrow"/>
+                <w:b w:val="0"/>
+                <w:i/>
+                <w:color w:val="FFFFFF" w:themeColor="background1"/>
+              </w:rPr>
+              <w:t>$1</w:t>
+            </w:r>
+          </w:p>
+        </w:tc>
+        <w:tc>
+          <w:tcPr>
+            <w:tcW w:w="763" w:type="dxa"/>
+            <w:shd w:val="clear" w:color="auto" w:fill="C0504D" w:themeFill="accent2"/>
+            <w:vAlign w:val="center"/>
+          </w:tcPr>
+          <w:p>
+            <w:pPr>
+              <w:jc w:val="center"/>
+              <w:cnfStyle w:val="000000100000"/>
+              <w:rPr>
+                <w:rFonts w:ascii="Arial Narrow" w:hAnsi="Arial Narrow"/>
+                <w:color w:val="FFFFFF" w:themeColor="background1"/>
+              </w:rPr>
+            </w:pPr>
+            <w:r>
+              <w:rPr>
+                <w:rFonts w:ascii="Arial Narrow" w:hAnsi="Arial Narrow"/>
+                <w:color w:val="FFFFFF" w:themeColor="background1"/>
+              </w:rPr>
+              <w:t>1</w:t>
+            </w:r>
+          </w:p>
+        </w:tc>
+        <w:tc>
+          <w:tcPr>
+            <w:tcW w:w="1524" w:type="dxa"/>
+            <w:shd w:val="clear" w:color="auto" w:fill="C0504D" w:themeFill="accent2"/>
+            <w:vAlign w:val="center"/>
+          </w:tcPr>
+          <w:p>
+            <w:pPr>
+              <w:jc w:val="center"/>
+              <w:cnfStyle w:val="000000100000"/>
+              <w:rPr>
+                <w:rFonts w:ascii="Arial Narrow" w:hAnsi="Arial Narrow"/>
+                <w:color w:val="FFFFFF" w:themeColor="background1"/>
+              </w:rPr>
+            </w:pPr>
+            <w:r>
+              <w:rPr>
+                <w:rFonts w:ascii="Arial Narrow" w:hAnsi="Arial Narrow"/>
+                <w:color w:val="FFFFFF" w:themeColor="background1"/>
+              </w:rPr>
+              <w:t>Guardado Final en Memoria</w:t>
+            </w:r>
+          </w:p>
+        </w:tc>
+      </w:tr>
+      <w:tr>
+        <w:trPr>
+          <w:cnfStyle w:val="000000010000"/>
+        </w:trPr>
+        <w:tc>
+          <w:tcPr>
+            <w:cnfStyle w:val="001000000000"/>
+            <w:tcW w:w="1223" w:type="dxa"/>
+            <w:vAlign w:val="bottom"/>
+          </w:tcPr>
+          <w:p>
+            <w:pPr>
+              <w:jc w:val="center"/>
+              <w:rPr>
+                <w:rFonts w:ascii="Arial Narrow" w:hAnsi="Arial Narrow"/>
+                <w:b w:val="0"/>
+                <w:i/>
+                <w:color w:val="000000"/>
+              </w:rPr>
+            </w:pPr>
+            <w:r>
+              <w:rPr>
+                <w:rFonts w:ascii="Arial Narrow" w:hAnsi="Arial Narrow"/>
+                <w:b w:val="0"/>
+                <w:i/>
+                <w:color w:val="000000"/>
+              </w:rPr>
+              <w:t>$2</w:t>
+            </w:r>
+          </w:p>
+        </w:tc>
+        <w:tc>
+          <w:tcPr>
+            <w:tcW w:w="763" w:type="dxa"/>
+            <w:vAlign w:val="bottom"/>
+          </w:tcPr>
+          <w:p>
+            <w:pPr>
+              <w:jc w:val="center"/>
+              <w:cnfStyle w:val="000000010000"/>
+              <w:rPr>
+                <w:rFonts w:ascii="Arial Narrow" w:hAnsi="Arial Narrow"/>
+                <w:color w:val="000000"/>
+              </w:rPr>
+            </w:pPr>
+            <w:r>
+              <w:rPr>
+                <w:rFonts w:ascii="Arial Narrow" w:hAnsi="Arial Narrow"/>
+                <w:color w:val="000000"/>
+              </w:rPr>
+              <w:t>345</w:t>
+            </w:r>
+          </w:p>
+        </w:tc>
+        <w:tc>
+          <w:tcPr>
+            <w:tcW w:w="1524" w:type="dxa"/>
+          </w:tcPr>
+          <w:p>
+            <w:pPr>
+              <w:jc w:val="center"/>
+              <w:cnfStyle w:val="000000010000"/>
+              <w:rPr>
+                <w:rFonts w:ascii="Arial Narrow" w:hAnsi="Arial Narrow"/>
+                <w:color w:val="000000"/>
+              </w:rPr>
+            </w:pPr>
+          </w:p>
+        </w:tc>
+      </w:tr>
+      <w:tr>
+        <w:trPr>
+          <w:cnfStyle w:val="000000100000"/>
+        </w:trPr>
+        <w:tc>
+          <w:tcPr>
+            <w:cnfStyle w:val="001000000000"/>
+            <w:tcW w:w="1223" w:type="dxa"/>
+            <w:vAlign w:val="bottom"/>
+          </w:tcPr>
+          <w:p>
+            <w:pPr>
+              <w:jc w:val="center"/>
+              <w:rPr>
+                <w:rFonts w:ascii="Arial Narrow" w:hAnsi="Arial Narrow"/>
+                <w:b w:val="0"/>
+                <w:i/>
+                <w:color w:val="000000"/>
+              </w:rPr>
+            </w:pPr>
+            <w:r>
+              <w:rPr>
+                <w:rFonts w:ascii="Arial Narrow" w:hAnsi="Arial Narrow"/>
+                <w:b w:val="0"/>
+                <w:i/>
+                <w:color w:val="000000"/>
+              </w:rPr>
+              <w:t>$3</w:t>
+            </w:r>
+          </w:p>
+        </w:tc>
+        <w:tc>
+          <w:tcPr>
+            <w:tcW w:w="763" w:type="dxa"/>
+            <w:vAlign w:val="bottom"/>
+          </w:tcPr>
+          <w:p>
+            <w:pPr>
+              <w:jc w:val="center"/>
+              <w:cnfStyle w:val="000000100000"/>
+              <w:rPr>
+                <w:rFonts w:ascii="Arial Narrow" w:hAnsi="Arial Narrow"/>
+                <w:color w:val="000000"/>
+              </w:rPr>
+            </w:pPr>
+            <w:r>
+              <w:rPr>
+                <w:rFonts w:ascii="Arial Narrow" w:hAnsi="Arial Narrow"/>
+                <w:color w:val="000000"/>
+              </w:rPr>
+              <w:t>8</w:t>
+            </w:r>
+          </w:p>
+        </w:tc>
+        <w:tc>
+          <w:tcPr>
+            <w:tcW w:w="1524" w:type="dxa"/>
+          </w:tcPr>
+          <w:p>
+            <w:pPr>
+              <w:jc w:val="center"/>
+              <w:cnfStyle w:val="000000100000"/>
+              <w:rPr>
+                <w:rFonts w:ascii="Arial Narrow" w:hAnsi="Arial Narrow"/>
+                <w:color w:val="000000"/>
+              </w:rPr>
+            </w:pPr>
+          </w:p>
+        </w:tc>
+      </w:tr>
+      <w:tr>
+        <w:trPr>
+          <w:cnfStyle w:val="000000010000"/>
+        </w:trPr>
+        <w:tc>
+          <w:tcPr>
+            <w:cnfStyle w:val="001000000000"/>
+            <w:tcW w:w="1223" w:type="dxa"/>
+            <w:vAlign w:val="bottom"/>
+          </w:tcPr>
+          <w:p>
+            <w:pPr>
+              <w:jc w:val="center"/>
+              <w:rPr>
+                <w:rFonts w:ascii="Arial Narrow" w:hAnsi="Arial Narrow"/>
+                <w:b w:val="0"/>
+                <w:i/>
+                <w:color w:val="000000"/>
+              </w:rPr>
+            </w:pPr>
+            <w:r>
+              <w:rPr>
+                <w:rFonts w:ascii="Arial Narrow" w:hAnsi="Arial Narrow"/>
+                <w:b w:val="0"/>
+                <w:i/>
+                <w:color w:val="000000"/>
+              </w:rPr>
+              <w:t xml:space="preserve"> $4</w:t>
+            </w:r>
+          </w:p>
+        </w:tc>
+        <w:tc>
+          <w:tcPr>
+            <w:tcW w:w="763" w:type="dxa"/>
+            <w:vAlign w:val="bottom"/>
+          </w:tcPr>
+          <w:p>
+            <w:pPr>
+              <w:jc w:val="center"/>
+              <w:cnfStyle w:val="000000010000"/>
+              <w:rPr>
+                <w:rFonts w:ascii="Arial Narrow" w:hAnsi="Arial Narrow"/>
+                <w:color w:val="000000"/>
+              </w:rPr>
+            </w:pPr>
+            <w:r>
+              <w:rPr>
+                <w:rFonts w:ascii="Arial Narrow" w:hAnsi="Arial Narrow"/>
+                <w:color w:val="000000"/>
+              </w:rPr>
+              <w:t>8</w:t>
+            </w:r>
+          </w:p>
+        </w:tc>
+        <w:tc>
+          <w:tcPr>
+            <w:tcW w:w="1524" w:type="dxa"/>
+          </w:tcPr>
+          <w:p>
+            <w:pPr>
+              <w:jc w:val="center"/>
+              <w:cnfStyle w:val="000000010000"/>
+              <w:rPr>
+                <w:rFonts w:ascii="Arial Narrow" w:hAnsi="Arial Narrow"/>
+                <w:color w:val="000000"/>
+              </w:rPr>
+            </w:pPr>
+          </w:p>
+        </w:tc>
+      </w:tr>
+      <w:tr>
+        <w:trPr>
+          <w:cnfStyle w:val="000000100000"/>
+        </w:trPr>
+        <w:tc>
+          <w:tcPr>
+            <w:cnfStyle w:val="001000000000"/>
+            <w:tcW w:w="1223" w:type="dxa"/>
+            <w:vAlign w:val="bottom"/>
+          </w:tcPr>
+          <w:p>
+            <w:pPr>
+              <w:jc w:val="center"/>
+              <w:rPr>
+                <w:rFonts w:ascii="Arial Narrow" w:hAnsi="Arial Narrow"/>
+                <w:b w:val="0"/>
+                <w:i/>
+                <w:color w:val="000000"/>
+              </w:rPr>
+            </w:pPr>
+            <w:r>
+              <w:rPr>
+                <w:rFonts w:ascii="Arial Narrow" w:hAnsi="Arial Narrow"/>
+                <w:b w:val="0"/>
+                <w:i/>
+                <w:color w:val="000000"/>
+              </w:rPr>
+              <w:t>$5</w:t>
+            </w:r>
+          </w:p>
+        </w:tc>
+        <w:tc>
+          <w:tcPr>
+            <w:tcW w:w="763" w:type="dxa"/>
+            <w:vAlign w:val="bottom"/>
+          </w:tcPr>
+          <w:p>
+            <w:pPr>
+              <w:jc w:val="center"/>
+              <w:cnfStyle w:val="000000100000"/>
+              <w:rPr>
+                <w:rFonts w:ascii="Arial Narrow" w:hAnsi="Arial Narrow"/>
+                <w:color w:val="000000"/>
+              </w:rPr>
+            </w:pPr>
+            <w:r>
+              <w:rPr>
+                <w:rFonts w:ascii="Arial Narrow" w:hAnsi="Arial Narrow"/>
+                <w:color w:val="000000"/>
+              </w:rPr>
+              <w:t>-200</w:t>
+            </w:r>
+          </w:p>
+        </w:tc>
+        <w:tc>
+          <w:tcPr>
+            <w:tcW w:w="1524" w:type="dxa"/>
+          </w:tcPr>
+          <w:p>
+            <w:pPr>
+              <w:jc w:val="center"/>
+              <w:cnfStyle w:val="000000100000"/>
+              <w:rPr>
+                <w:rFonts w:ascii="Arial Narrow" w:hAnsi="Arial Narrow"/>
+                <w:color w:val="000000"/>
+              </w:rPr>
+            </w:pPr>
+          </w:p>
+        </w:tc>
+      </w:tr>
+      <w:tr>
+        <w:trPr>
+          <w:cnfStyle w:val="000000010000"/>
+        </w:trPr>
+        <w:tc>
+          <w:tcPr>
+            <w:cnfStyle w:val="001000000000"/>
+            <w:tcW w:w="1223" w:type="dxa"/>
+            <w:vAlign w:val="bottom"/>
+          </w:tcPr>
+          <w:p>
+            <w:pPr>
+              <w:jc w:val="center"/>
+              <w:rPr>
+                <w:rFonts w:ascii="Arial Narrow" w:hAnsi="Arial Narrow"/>
+                <w:b w:val="0"/>
+                <w:i/>
+                <w:color w:val="000000"/>
+              </w:rPr>
+            </w:pPr>
+            <w:r>
+              <w:rPr>
+                <w:rFonts w:ascii="Arial Narrow" w:hAnsi="Arial Narrow"/>
+                <w:b w:val="0"/>
+                <w:i/>
+                <w:color w:val="000000"/>
+              </w:rPr>
+              <w:t>$6</w:t>
+            </w:r>
+          </w:p>
+        </w:tc>
+        <w:tc>
+          <w:tcPr>
+            <w:tcW w:w="763" w:type="dxa"/>
+            <w:vAlign w:val="bottom"/>
+          </w:tcPr>
+          <w:p>
+            <w:pPr>
+              <w:jc w:val="center"/>
+              <w:cnfStyle w:val="000000010000"/>
+              <w:rPr>
+                <w:rFonts w:ascii="Arial Narrow" w:hAnsi="Arial Narrow"/>
+                <w:color w:val="000000"/>
+              </w:rPr>
+            </w:pPr>
+            <w:r>
+              <w:rPr>
+                <w:rFonts w:ascii="Arial Narrow" w:hAnsi="Arial Narrow"/>
+                <w:color w:val="000000"/>
+              </w:rPr>
+              <w:t>745</w:t>
+            </w:r>
+          </w:p>
+        </w:tc>
+        <w:tc>
+          <w:tcPr>
+            <w:tcW w:w="1524" w:type="dxa"/>
+          </w:tcPr>
+          <w:p>
+            <w:pPr>
+              <w:jc w:val="center"/>
+              <w:cnfStyle w:val="000000010000"/>
+              <w:rPr>
+                <w:rFonts w:ascii="Arial Narrow" w:hAnsi="Arial Narrow"/>
+                <w:color w:val="000000"/>
+              </w:rPr>
+            </w:pPr>
+          </w:p>
+        </w:tc>
+      </w:tr>
+      <w:tr>
+        <w:trPr>
+          <w:cnfStyle w:val="000000100000"/>
+        </w:trPr>
+        <w:tc>
+          <w:tcPr>
+            <w:cnfStyle w:val="001000000000"/>
+            <w:tcW w:w="1223" w:type="dxa"/>
+            <w:vAlign w:val="bottom"/>
+          </w:tcPr>
+          <w:p>
+            <w:pPr>
+              <w:jc w:val="center"/>
+              <w:rPr>
+                <w:rFonts w:ascii="Arial Narrow" w:hAnsi="Arial Narrow"/>
+                <w:b w:val="0"/>
+                <w:i/>
+                <w:color w:val="000000"/>
+              </w:rPr>
+            </w:pPr>
+            <w:r>
+              <w:rPr>
+                <w:rFonts w:ascii="Arial Narrow" w:hAnsi="Arial Narrow"/>
+                <w:b w:val="0"/>
+                <w:i/>
+                <w:color w:val="000000"/>
+              </w:rPr>
+              <w:t>$7</w:t>
+            </w:r>
+          </w:p>
+        </w:tc>
+        <w:tc>
+          <w:tcPr>
+            <w:tcW w:w="763" w:type="dxa"/>
+            <w:vAlign w:val="bottom"/>
+          </w:tcPr>
+          <w:p>
+            <w:pPr>
+              <w:jc w:val="center"/>
+              <w:cnfStyle w:val="000000100000"/>
+              <w:rPr>
+                <w:rFonts w:ascii="Arial Narrow" w:hAnsi="Arial Narrow"/>
+                <w:color w:val="000000"/>
+              </w:rPr>
+            </w:pPr>
+            <w:r>
+              <w:rPr>
+                <w:rFonts w:ascii="Arial Narrow" w:hAnsi="Arial Narrow"/>
+                <w:color w:val="000000"/>
+              </w:rPr>
+              <w:t>654</w:t>
+            </w:r>
+          </w:p>
+        </w:tc>
+        <w:tc>
+          <w:tcPr>
+            <w:tcW w:w="1524" w:type="dxa"/>
+          </w:tcPr>
+          <w:p>
+            <w:pPr>
+              <w:jc w:val="center"/>
+              <w:cnfStyle w:val="000000100000"/>
+              <w:rPr>
+                <w:rFonts w:ascii="Arial Narrow" w:hAnsi="Arial Narrow"/>
+                <w:color w:val="000000"/>
+              </w:rPr>
+            </w:pPr>
+          </w:p>
+        </w:tc>
+      </w:tr>
+      <w:tr>
+        <w:trPr>
+          <w:cnfStyle w:val="000000010000"/>
+        </w:trPr>
+        <w:tc>
+          <w:tcPr>
+            <w:cnfStyle w:val="001000000000"/>
+            <w:tcW w:w="1223" w:type="dxa"/>
+            <w:vAlign w:val="bottom"/>
+          </w:tcPr>
+          <w:p>
+            <w:pPr>
+              <w:jc w:val="center"/>
+              <w:rPr>
+                <w:rFonts w:ascii="Arial Narrow" w:hAnsi="Arial Narrow"/>
+                <w:b w:val="0"/>
+                <w:i/>
+                <w:color w:val="000000"/>
+              </w:rPr>
+            </w:pPr>
+            <w:r>
+              <w:rPr>
+                <w:rFonts w:ascii="Arial Narrow" w:hAnsi="Arial Narrow"/>
+                <w:b w:val="0"/>
+                <w:i/>
+                <w:color w:val="000000"/>
+              </w:rPr>
+              <w:t xml:space="preserve"> $8</w:t>
+            </w:r>
+          </w:p>
+        </w:tc>
+        <w:tc>
+          <w:tcPr>
+            <w:tcW w:w="763" w:type="dxa"/>
+            <w:vAlign w:val="bottom"/>
+          </w:tcPr>
+          <w:p>
+            <w:pPr>
+              <w:jc w:val="center"/>
+              <w:cnfStyle w:val="000000010000"/>
+              <w:rPr>
+                <w:rFonts w:ascii="Arial Narrow" w:hAnsi="Arial Narrow"/>
+                <w:color w:val="000000"/>
+              </w:rPr>
+            </w:pPr>
+            <w:r>
+              <w:rPr>
+                <w:rFonts w:ascii="Arial Narrow" w:hAnsi="Arial Narrow"/>
+                <w:color w:val="000000"/>
+              </w:rPr>
+              <w:t>5</w:t>
+            </w:r>
+          </w:p>
+        </w:tc>
+        <w:tc>
+          <w:tcPr>
+            <w:tcW w:w="1524" w:type="dxa"/>
+          </w:tcPr>
+          <w:p>
+            <w:pPr>
+              <w:jc w:val="center"/>
+              <w:cnfStyle w:val="000000010000"/>
+              <w:rPr>
+                <w:rFonts w:ascii="Arial Narrow" w:hAnsi="Arial Narrow"/>
+                <w:color w:val="000000"/>
+              </w:rPr>
+            </w:pPr>
+          </w:p>
+        </w:tc>
+      </w:tr>
+      <w:tr>
+        <w:trPr>
+          <w:cnfStyle w:val="000000100000"/>
+        </w:trPr>
+        <w:tc>
+          <w:tcPr>
+            <w:cnfStyle w:val="001000000000"/>
+            <w:tcW w:w="1223" w:type="dxa"/>
+            <w:vAlign w:val="bottom"/>
+          </w:tcPr>
+          <w:p>
+            <w:pPr>
+              <w:jc w:val="center"/>
+              <w:rPr>
+                <w:rFonts w:ascii="Arial Narrow" w:hAnsi="Arial Narrow"/>
+                <w:b w:val="0"/>
+                <w:i/>
+                <w:color w:val="000000"/>
+              </w:rPr>
+            </w:pPr>
+            <w:r>
+              <w:rPr>
+                <w:rFonts w:ascii="Arial Narrow" w:hAnsi="Arial Narrow"/>
+                <w:b w:val="0"/>
+                <w:i/>
+                <w:color w:val="000000"/>
+              </w:rPr>
+              <w:t>$9</w:t>
+            </w:r>
+          </w:p>
+        </w:tc>
+        <w:tc>
+          <w:tcPr>
+            <w:tcW w:w="763" w:type="dxa"/>
+            <w:vAlign w:val="bottom"/>
+          </w:tcPr>
+          <w:p>
+            <w:pPr>
+              <w:jc w:val="center"/>
+              <w:cnfStyle w:val="000000100000"/>
+              <w:rPr>
+                <w:rFonts w:ascii="Arial Narrow" w:hAnsi="Arial Narrow"/>
+                <w:color w:val="000000"/>
+              </w:rPr>
+            </w:pPr>
+            <w:r>
+              <w:rPr>
+                <w:rFonts w:ascii="Arial Narrow" w:hAnsi="Arial Narrow"/>
+                <w:color w:val="000000"/>
+              </w:rPr>
+              <w:t>0</w:t>
+            </w:r>
+          </w:p>
+        </w:tc>
+        <w:tc>
+          <w:tcPr>
+            <w:tcW w:w="1524" w:type="dxa"/>
+          </w:tcPr>
+          <w:p>
+            <w:pPr>
+              <w:jc w:val="center"/>
+              <w:cnfStyle w:val="000000100000"/>
+              <w:rPr>
+                <w:rFonts w:ascii="Arial Narrow" w:hAnsi="Arial Narrow"/>
+                <w:color w:val="000000"/>
+              </w:rPr>
+            </w:pPr>
+          </w:p>
+        </w:tc>
+      </w:tr>
+    </w:tbl>
+    <w:p>
+      <w:pPr>
+        <w:spacing w:after="0"/>
+        <w:rPr>
+          <w:rFonts w:ascii="Arial Narrow" w:eastAsiaTheme="minorEastAsia" w:hAnsi="Arial Narrow" w:cs="Arial"/>
+          <w:sz w:val="24"/>
+          <w:szCs w:val="24"/>
+        </w:rPr>
+      </w:pPr>
+    </w:p>
+    <w:p>
+      <w:pPr>
+        <w:spacing w:after="0"/>
+        <w:rPr>
+          <w:rFonts w:ascii="Arial Narrow" w:eastAsiaTheme="minorEastAsia" w:hAnsi="Arial Narrow" w:cs="Arial"/>
+          <w:sz w:val="24"/>
+          <w:szCs w:val="24"/>
+        </w:rPr>
+      </w:pPr>
+    </w:p>
+    <w:p>
+      <w:pPr>
+        <w:spacing w:after="0"/>
+        <w:rPr>
+          <w:rFonts w:ascii="Arial Narrow" w:hAnsi="Arial Narrow" w:cs="Arial"/>
+          <w:b/>
+          <w:sz w:val="24"/>
+          <w:szCs w:val="24"/>
+        </w:rPr>
+      </w:pPr>
+      <w:r>
+        <w:rPr>
+          <w:rFonts w:ascii="Arial Narrow" w:hAnsi="Arial Narrow" w:cs="Arial"/>
+          <w:b/>
+          <w:sz w:val="24"/>
+          <w:szCs w:val="24"/>
+        </w:rPr>
+        <w:t>Descripción de Código:</w:t>
+      </w:r>
+    </w:p>
+    <w:p>
+      <w:pPr>
+        <w:pStyle w:val="Prrafodelista"/>
+        <w:numPr>
+          <w:ilvl w:val="0"/>
+          <w:numId w:val="6"/>
+        </w:numPr>
+        <w:cnfStyle w:val="001000010000"/>
+        <w:rPr>
+          <w:rFonts w:ascii="Arial Narrow" w:eastAsiaTheme="majorEastAsia" w:hAnsi="Arial Narrow" w:cstheme="majorBidi"/>
+          <w:b/>
+          <w:bCs/>
+          <w:color w:val="7030A0"/>
+        </w:rPr>
+      </w:pPr>
+      <w:proofErr w:type="spellStart"/>
+      <w:r>
+        <w:rPr>
+          <w:rFonts w:ascii="Arial Narrow" w:eastAsiaTheme="majorEastAsia" w:hAnsi="Arial Narrow" w:cstheme="majorBidi"/>
+          <w:b/>
+          <w:bCs/>
+          <w:color w:val="7030A0"/>
+        </w:rPr>
+        <w:t>addi</w:t>
+      </w:r>
+      <w:proofErr w:type="spellEnd"/>
+      <w:r>
+        <w:rPr>
+          <w:rFonts w:ascii="Arial Narrow" w:eastAsiaTheme="majorEastAsia" w:hAnsi="Arial Narrow" w:cstheme="majorBidi"/>
+          <w:b/>
+          <w:bCs/>
+          <w:color w:val="7030A0"/>
+        </w:rPr>
+        <w:t xml:space="preserve"> $9, $9, #1</w:t>
+      </w:r>
+      <w:r>
+        <w:rPr>
+          <w:rFonts w:ascii="Arial Narrow" w:eastAsiaTheme="majorEastAsia" w:hAnsi="Arial Narrow" w:cstheme="majorBidi"/>
+          <w:b/>
+          <w:bCs/>
+          <w:color w:val="7030A0"/>
+        </w:rPr>
+        <w:t>:</w:t>
+      </w:r>
+    </w:p>
+    <w:p>
+      <w:pPr>
+        <w:pStyle w:val="Prrafodelista"/>
+        <w:jc w:val="both"/>
+        <w:cnfStyle w:val="001000010000"/>
+        <w:rPr>
+          <w:rFonts w:ascii="Arial Narrow" w:eastAsiaTheme="majorEastAsia" w:hAnsi="Arial Narrow" w:cstheme="majorBidi"/>
+          <w:bCs/>
+          <w:color w:val="000000"/>
+        </w:rPr>
+      </w:pPr>
+      <w:r>
+        <w:rPr>
+          <w:rFonts w:ascii="Arial Narrow" w:eastAsiaTheme="majorEastAsia" w:hAnsi="Arial Narrow" w:cstheme="majorBidi"/>
+          <w:bCs/>
+          <w:color w:val="000000"/>
+        </w:rPr>
+        <w:t>Realizamos una Suma in</w:t>
+      </w:r>
+      <w:r>
+        <w:rPr>
+          <w:rFonts w:ascii="Arial Narrow" w:eastAsiaTheme="majorEastAsia" w:hAnsi="Arial Narrow" w:cstheme="majorBidi"/>
+          <w:bCs/>
+          <w:color w:val="000000"/>
+        </w:rPr>
+        <w:t>mediata</w:t>
+      </w:r>
+      <w:r>
+        <w:rPr>
+          <w:rFonts w:ascii="Arial Narrow" w:eastAsiaTheme="majorEastAsia" w:hAnsi="Arial Narrow" w:cstheme="majorBidi"/>
+          <w:bCs/>
+          <w:color w:val="000000"/>
+        </w:rPr>
+        <w:t xml:space="preserve"> de los valores </w:t>
+      </w:r>
+      <w:r>
+        <w:rPr>
+          <w:rFonts w:ascii="Arial Narrow" w:eastAsiaTheme="majorEastAsia" w:hAnsi="Arial Narrow" w:cstheme="majorBidi"/>
+          <w:bCs/>
+          <w:color w:val="000000"/>
+        </w:rPr>
+        <w:t>que se encuentran en la direcció</w:t>
+      </w:r>
+      <w:r>
+        <w:rPr>
+          <w:rFonts w:ascii="Arial Narrow" w:eastAsiaTheme="majorEastAsia" w:hAnsi="Arial Narrow" w:cstheme="majorBidi"/>
+          <w:bCs/>
+          <w:color w:val="000000"/>
+        </w:rPr>
+        <w:t>n</w:t>
+      </w:r>
+      <w:r>
+        <w:rPr>
+          <w:rFonts w:ascii="Arial Narrow" w:eastAsiaTheme="majorEastAsia" w:hAnsi="Arial Narrow" w:cstheme="majorBidi"/>
+          <w:bCs/>
+          <w:color w:val="000000"/>
+        </w:rPr>
+        <w:t xml:space="preserve"> establecida ($9), Sumarle 1 al Valor y guardarlo en la dirección asignada ($9), este valor será utilizado como bandera comparativa para finalizar la operación de la sucesión, siendo la última posición obtenida de la sucesión.</w:t>
+      </w:r>
+    </w:p>
+    <w:p>
+      <w:pPr>
+        <w:pStyle w:val="Prrafodelista"/>
+        <w:ind w:left="1440"/>
+        <w:jc w:val="both"/>
+        <w:cnfStyle w:val="001000010000"/>
+        <w:rPr>
+          <w:rFonts w:ascii="Arial Narrow" w:eastAsiaTheme="majorEastAsia" w:hAnsi="Arial Narrow" w:cstheme="majorBidi"/>
+          <w:bCs/>
+          <w:color w:val="000000"/>
+        </w:rPr>
+      </w:pPr>
+    </w:p>
+    <w:p>
+      <w:pPr>
+        <w:pStyle w:val="Prrafodelista"/>
+        <w:numPr>
+          <w:ilvl w:val="0"/>
+          <w:numId w:val="6"/>
+        </w:numPr>
+        <w:cnfStyle w:val="001000010000"/>
+        <w:rPr>
+          <w:rFonts w:ascii="Arial Narrow" w:eastAsiaTheme="majorEastAsia" w:hAnsi="Arial Narrow" w:cstheme="majorBidi"/>
+          <w:b/>
+          <w:bCs/>
+          <w:color w:val="7030A0"/>
+        </w:rPr>
+      </w:pPr>
+      <w:proofErr w:type="spellStart"/>
+      <w:r>
+        <w:rPr>
+          <w:rFonts w:ascii="Arial Narrow" w:eastAsiaTheme="majorEastAsia" w:hAnsi="Arial Narrow" w:cstheme="majorBidi"/>
+          <w:b/>
+          <w:bCs/>
+          <w:color w:val="7030A0"/>
+        </w:rPr>
+        <w:t>add</w:t>
+      </w:r>
+      <w:proofErr w:type="spellEnd"/>
+      <w:r>
+        <w:rPr>
+          <w:rFonts w:ascii="Arial Narrow" w:eastAsiaTheme="majorEastAsia" w:hAnsi="Arial Narrow" w:cstheme="majorBidi"/>
+          <w:b/>
+          <w:bCs/>
+          <w:color w:val="7030A0"/>
+        </w:rPr>
+        <w:t xml:space="preserve"> $4, $0, $1</w:t>
+      </w:r>
+    </w:p>
+    <w:p>
+      <w:pPr>
+        <w:pStyle w:val="Prrafodelista"/>
+        <w:cnfStyle w:val="001000010000"/>
+        <w:rPr>
+          <w:rFonts w:ascii="Arial Narrow" w:eastAsiaTheme="majorEastAsia" w:hAnsi="Arial Narrow" w:cstheme="majorBidi"/>
+          <w:bCs/>
+          <w:color w:val="000000"/>
+        </w:rPr>
+      </w:pPr>
+      <w:r>
+        <w:rPr>
+          <w:rFonts w:ascii="Arial Narrow" w:eastAsiaTheme="majorEastAsia" w:hAnsi="Arial Narrow" w:cstheme="majorBidi"/>
+          <w:bCs/>
+          <w:color w:val="000000"/>
+        </w:rPr>
+        <w:t>Se suman los Valores encontrados en las direcciones $0(n1) y $1(n2) y se Guardaran en la dirección asignada para el resultado ($4).</w:t>
+      </w:r>
+    </w:p>
+    <w:p>
+      <w:pPr>
+        <w:pStyle w:val="Prrafodelista"/>
+        <w:ind w:left="1440"/>
+        <w:cnfStyle w:val="001000010000"/>
+        <w:rPr>
+          <w:rFonts w:ascii="Arial Narrow" w:eastAsiaTheme="majorEastAsia" w:hAnsi="Arial Narrow" w:cstheme="majorBidi"/>
+          <w:bCs/>
+          <w:color w:val="000000"/>
+        </w:rPr>
+      </w:pPr>
+    </w:p>
+    <w:p>
+      <w:pPr>
+        <w:pStyle w:val="Prrafodelista"/>
+        <w:numPr>
+          <w:ilvl w:val="0"/>
+          <w:numId w:val="6"/>
+        </w:numPr>
+        <w:cnfStyle w:val="001000010000"/>
+        <w:rPr>
+          <w:rFonts w:ascii="Arial Narrow" w:eastAsiaTheme="majorEastAsia" w:hAnsi="Arial Narrow" w:cstheme="majorBidi"/>
+          <w:b/>
+          <w:bCs/>
+          <w:color w:val="7030A0"/>
+        </w:rPr>
+      </w:pPr>
+      <w:proofErr w:type="spellStart"/>
+      <w:r>
+        <w:rPr>
+          <w:rFonts w:ascii="Arial Narrow" w:eastAsiaTheme="majorEastAsia" w:hAnsi="Arial Narrow" w:cstheme="majorBidi"/>
+          <w:b/>
+          <w:bCs/>
+          <w:color w:val="7030A0"/>
+        </w:rPr>
+        <w:t>addi</w:t>
+      </w:r>
+      <w:proofErr w:type="spellEnd"/>
+      <w:r>
+        <w:rPr>
+          <w:rFonts w:ascii="Arial Narrow" w:eastAsiaTheme="majorEastAsia" w:hAnsi="Arial Narrow" w:cstheme="majorBidi"/>
+          <w:b/>
+          <w:bCs/>
+          <w:color w:val="7030A0"/>
+        </w:rPr>
+        <w:t xml:space="preserve"> $0, $1, #0</w:t>
+      </w:r>
+    </w:p>
+    <w:p>
+      <w:pPr>
+        <w:pStyle w:val="Prrafodelista"/>
+        <w:jc w:val="both"/>
+        <w:cnfStyle w:val="001000010000"/>
+        <w:rPr>
+          <w:rFonts w:ascii="Arial Narrow" w:eastAsiaTheme="majorEastAsia" w:hAnsi="Arial Narrow" w:cstheme="majorBidi"/>
+          <w:bCs/>
+          <w:color w:val="000000"/>
+        </w:rPr>
+      </w:pPr>
+      <w:r>
+        <w:rPr>
+          <w:rFonts w:ascii="Arial Narrow" w:eastAsiaTheme="majorEastAsia" w:hAnsi="Arial Narrow" w:cstheme="majorBidi"/>
+          <w:bCs/>
+          <w:color w:val="000000"/>
+        </w:rPr>
+        <w:t>Se realizan el cambio y traslación de los valores</w:t>
+      </w:r>
+      <w:r>
+        <w:rPr>
+          <w:rFonts w:ascii="Arial Narrow" w:eastAsiaTheme="majorEastAsia" w:hAnsi="Arial Narrow" w:cstheme="majorBidi"/>
+          <w:bCs/>
+          <w:color w:val="000000"/>
+        </w:rPr>
+        <w:t xml:space="preserve"> a las posiciones de secuencia correspondiente </w:t>
+      </w:r>
+      <w:r>
+        <w:rPr>
+          <w:rFonts w:ascii="Arial Narrow" w:eastAsiaTheme="majorEastAsia" w:hAnsi="Arial Narrow" w:cstheme="majorBidi"/>
+          <w:bCs/>
+          <w:color w:val="000000"/>
+        </w:rPr>
+        <w:br/>
+        <w:t>(n1 = n2) para así evitar errores de sucesión</w:t>
+      </w:r>
+    </w:p>
+    <w:p>
+      <w:pPr>
+        <w:pStyle w:val="Prrafodelista"/>
+        <w:cnfStyle w:val="001000010000"/>
+        <w:rPr>
+          <w:rFonts w:ascii="Arial Narrow" w:eastAsiaTheme="majorEastAsia" w:hAnsi="Arial Narrow" w:cstheme="majorBidi"/>
+          <w:b/>
+          <w:bCs/>
+          <w:color w:val="7030A0"/>
+        </w:rPr>
+      </w:pPr>
+    </w:p>
+    <w:p>
+      <w:pPr>
+        <w:pStyle w:val="Prrafodelista"/>
+        <w:numPr>
+          <w:ilvl w:val="0"/>
+          <w:numId w:val="6"/>
+        </w:numPr>
+        <w:cnfStyle w:val="001000010000"/>
+        <w:rPr>
+          <w:rFonts w:ascii="Arial Narrow" w:eastAsiaTheme="majorEastAsia" w:hAnsi="Arial Narrow" w:cstheme="majorBidi"/>
+          <w:b/>
+          <w:bCs/>
+          <w:color w:val="7030A0"/>
+        </w:rPr>
+      </w:pPr>
+      <w:proofErr w:type="spellStart"/>
+      <w:r>
+        <w:rPr>
+          <w:rFonts w:ascii="Arial Narrow" w:eastAsiaTheme="majorEastAsia" w:hAnsi="Arial Narrow" w:cstheme="majorBidi"/>
+          <w:b/>
+          <w:bCs/>
+          <w:color w:val="7030A0"/>
+        </w:rPr>
+        <w:t>addi</w:t>
+      </w:r>
+      <w:proofErr w:type="spellEnd"/>
+      <w:r>
+        <w:rPr>
+          <w:rFonts w:ascii="Arial Narrow" w:eastAsiaTheme="majorEastAsia" w:hAnsi="Arial Narrow" w:cstheme="majorBidi"/>
+          <w:b/>
+          <w:bCs/>
+          <w:color w:val="7030A0"/>
+        </w:rPr>
+        <w:t xml:space="preserve"> $1, $4, #0</w:t>
+      </w:r>
+    </w:p>
+    <w:p>
+      <w:pPr>
+        <w:pStyle w:val="Prrafodelista"/>
+        <w:jc w:val="both"/>
+        <w:cnfStyle w:val="001000010000"/>
+        <w:rPr>
+          <w:rFonts w:ascii="Arial Narrow" w:eastAsiaTheme="majorEastAsia" w:hAnsi="Arial Narrow" w:cstheme="majorBidi"/>
+          <w:bCs/>
+          <w:color w:val="000000"/>
+        </w:rPr>
+      </w:pPr>
+      <w:r>
+        <w:rPr>
+          <w:rFonts w:ascii="Arial Narrow" w:eastAsiaTheme="majorEastAsia" w:hAnsi="Arial Narrow" w:cstheme="majorBidi"/>
+          <w:bCs/>
+          <w:color w:val="000000"/>
+        </w:rPr>
+        <w:t xml:space="preserve">Se realizan el cambio y traslación de los valores a las posiciones de secuencia correspondiente </w:t>
+      </w:r>
+      <w:r>
+        <w:rPr>
+          <w:rFonts w:ascii="Arial Narrow" w:eastAsiaTheme="majorEastAsia" w:hAnsi="Arial Narrow" w:cstheme="majorBidi"/>
+          <w:bCs/>
+          <w:color w:val="000000"/>
+        </w:rPr>
+        <w:br/>
+        <w:t>(n2 = resultado) para así evitar errores de sucesión</w:t>
+      </w:r>
+    </w:p>
+    <w:p>
+      <w:pPr>
+        <w:pStyle w:val="Prrafodelista"/>
+        <w:cnfStyle w:val="001000010000"/>
+        <w:rPr>
+          <w:rFonts w:ascii="Arial Narrow" w:eastAsiaTheme="majorEastAsia" w:hAnsi="Arial Narrow" w:cstheme="majorBidi"/>
+          <w:bCs/>
+          <w:color w:val="000000"/>
+        </w:rPr>
+      </w:pPr>
+    </w:p>
+    <w:p>
+      <w:pPr>
+        <w:pStyle w:val="Prrafodelista"/>
+        <w:cnfStyle w:val="001000010000"/>
+        <w:rPr>
+          <w:rFonts w:ascii="Arial Narrow" w:eastAsiaTheme="majorEastAsia" w:hAnsi="Arial Narrow" w:cstheme="majorBidi"/>
+          <w:b/>
+          <w:bCs/>
+          <w:color w:val="7030A0"/>
+        </w:rPr>
+      </w:pPr>
+    </w:p>
+    <w:p>
+      <w:pPr>
+        <w:pStyle w:val="Prrafodelista"/>
+        <w:numPr>
+          <w:ilvl w:val="0"/>
+          <w:numId w:val="6"/>
+        </w:numPr>
+        <w:cnfStyle w:val="001000010000"/>
+        <w:rPr>
+          <w:rFonts w:ascii="Arial Narrow" w:eastAsiaTheme="majorEastAsia" w:hAnsi="Arial Narrow" w:cstheme="majorBidi"/>
+          <w:b/>
+          <w:bCs/>
+          <w:color w:val="7030A0"/>
+        </w:rPr>
+      </w:pPr>
+      <w:proofErr w:type="spellStart"/>
+      <w:r>
+        <w:rPr>
+          <w:rFonts w:ascii="Arial Narrow" w:eastAsiaTheme="majorEastAsia" w:hAnsi="Arial Narrow" w:cstheme="majorBidi"/>
+          <w:b/>
+          <w:bCs/>
+          <w:color w:val="7030A0"/>
+        </w:rPr>
+        <w:t>beq</w:t>
+      </w:r>
+      <w:proofErr w:type="spellEnd"/>
+      <w:r>
+        <w:rPr>
+          <w:rFonts w:ascii="Arial Narrow" w:eastAsiaTheme="majorEastAsia" w:hAnsi="Arial Narrow" w:cstheme="majorBidi"/>
+          <w:b/>
+          <w:bCs/>
+          <w:color w:val="7030A0"/>
+        </w:rPr>
+        <w:t xml:space="preserve"> $9, $10, #1</w:t>
+      </w:r>
+    </w:p>
+    <w:p>
+      <w:pPr>
+        <w:pStyle w:val="Prrafodelista"/>
+        <w:jc w:val="both"/>
+        <w:cnfStyle w:val="001000010000"/>
+        <w:rPr>
+          <w:rFonts w:ascii="Arial Narrow" w:eastAsiaTheme="majorEastAsia" w:hAnsi="Arial Narrow" w:cstheme="majorBidi"/>
+          <w:bCs/>
+          <w:color w:val="000000"/>
+        </w:rPr>
+      </w:pPr>
+      <w:r>
+        <w:rPr>
+          <w:rFonts w:ascii="Arial Narrow" w:eastAsiaTheme="majorEastAsia" w:hAnsi="Arial Narrow" w:cstheme="majorBidi"/>
+          <w:bCs/>
+          <w:color w:val="000000"/>
+        </w:rPr>
+        <w:t>Se realiza una comparación de los valores que se encuentran en las direcciones $9 y $10, que serian nuestras banderas de finalización de sucesión, siendo $9 la bandera de aumento y $10 la bandera de posición final de algoritmo. Si estos valores son iguales se saltará la instrucción siguiente. De lo contrario seguirá su secuencia.</w:t>
+      </w:r>
+    </w:p>
+    <w:p>
+      <w:pPr>
+        <w:pStyle w:val="Prrafodelista"/>
+        <w:cnfStyle w:val="001000010000"/>
+        <w:rPr>
+          <w:rFonts w:ascii="Arial Narrow" w:eastAsiaTheme="majorEastAsia" w:hAnsi="Arial Narrow" w:cstheme="majorBidi"/>
+          <w:b/>
+          <w:bCs/>
+          <w:color w:val="7030A0"/>
+        </w:rPr>
+      </w:pPr>
+    </w:p>
+    <w:p>
+      <w:pPr>
+        <w:pStyle w:val="Prrafodelista"/>
+        <w:numPr>
+          <w:ilvl w:val="0"/>
+          <w:numId w:val="6"/>
+        </w:numPr>
+        <w:cnfStyle w:val="001000010000"/>
+        <w:rPr>
+          <w:rFonts w:ascii="Arial Narrow" w:eastAsiaTheme="majorEastAsia" w:hAnsi="Arial Narrow" w:cstheme="majorBidi"/>
+          <w:b/>
+          <w:bCs/>
+          <w:color w:val="7030A0"/>
+        </w:rPr>
+      </w:pPr>
+      <w:r>
+        <w:rPr>
+          <w:rFonts w:ascii="Arial Narrow" w:eastAsiaTheme="majorEastAsia" w:hAnsi="Arial Narrow" w:cstheme="majorBidi"/>
+          <w:b/>
+          <w:bCs/>
+          <w:color w:val="7030A0"/>
+        </w:rPr>
+        <w:t>j #17</w:t>
+      </w:r>
+    </w:p>
+    <w:p>
+      <w:pPr>
+        <w:pStyle w:val="Prrafodelista"/>
+        <w:cnfStyle w:val="001000010000"/>
+        <w:rPr>
+          <w:rFonts w:ascii="Arial Narrow" w:eastAsiaTheme="majorEastAsia" w:hAnsi="Arial Narrow" w:cstheme="majorBidi"/>
+          <w:bCs/>
+          <w:color w:val="000000"/>
+        </w:rPr>
+      </w:pPr>
+      <w:r>
+        <w:rPr>
+          <w:rFonts w:ascii="Arial Narrow" w:eastAsiaTheme="majorEastAsia" w:hAnsi="Arial Narrow" w:cstheme="majorBidi"/>
+          <w:bCs/>
+          <w:color w:val="000000"/>
+        </w:rPr>
+        <w:t>Instrucción de repetición o salto de líneas, esta instrucción nos regresará al comienzo del algoritmo para proseguir con la obtención de los valores siguientes de la sucesión de Fibonacci, Esta instrucción no se ejecutará solamente cuando la instrucción anterior sea verdadera, ya que la instrucción anterior la saltará, dando por terminado el Algoritmo</w:t>
+      </w:r>
+    </w:p>
+    <w:p>
+      <w:pPr>
+        <w:pStyle w:val="Prrafodelista"/>
+        <w:ind w:left="1440"/>
+        <w:cnfStyle w:val="001000010000"/>
+        <w:rPr>
+          <w:rFonts w:ascii="Arial Narrow" w:eastAsiaTheme="majorEastAsia" w:hAnsi="Arial Narrow" w:cstheme="majorBidi"/>
+          <w:b/>
+          <w:bCs/>
+          <w:color w:val="7030A0"/>
+        </w:rPr>
+      </w:pPr>
+    </w:p>
+    <w:p>
+      <w:pPr>
+        <w:pStyle w:val="Prrafodelista"/>
+        <w:numPr>
+          <w:ilvl w:val="0"/>
+          <w:numId w:val="6"/>
+        </w:numPr>
+        <w:cnfStyle w:val="001000010000"/>
+        <w:rPr>
+          <w:rFonts w:ascii="Arial Narrow" w:eastAsiaTheme="majorEastAsia" w:hAnsi="Arial Narrow" w:cstheme="majorBidi"/>
+          <w:b/>
+          <w:bCs/>
+          <w:color w:val="7030A0"/>
+        </w:rPr>
+      </w:pPr>
+      <w:proofErr w:type="spellStart"/>
+      <w:r>
+        <w:rPr>
+          <w:rFonts w:ascii="Arial Narrow" w:eastAsiaTheme="majorEastAsia" w:hAnsi="Arial Narrow" w:cstheme="majorBidi"/>
+          <w:b/>
+          <w:bCs/>
+          <w:color w:val="7030A0"/>
+        </w:rPr>
+        <w:t>sw</w:t>
+      </w:r>
+      <w:proofErr w:type="spellEnd"/>
+      <w:r>
+        <w:rPr>
+          <w:rFonts w:ascii="Arial Narrow" w:eastAsiaTheme="majorEastAsia" w:hAnsi="Arial Narrow" w:cstheme="majorBidi"/>
+          <w:b/>
+          <w:bCs/>
+          <w:color w:val="7030A0"/>
+        </w:rPr>
+        <w:t xml:space="preserve"> $1, $4, #0</w:t>
+      </w:r>
+    </w:p>
+    <w:p>
+      <w:pPr>
+        <w:pStyle w:val="Prrafodelista"/>
+        <w:cnfStyle w:val="001000010000"/>
+        <w:rPr>
+          <w:rFonts w:ascii="Arial Narrow" w:eastAsiaTheme="majorEastAsia" w:hAnsi="Arial Narrow" w:cstheme="majorBidi"/>
+          <w:bCs/>
+          <w:color w:val="000000"/>
+        </w:rPr>
+      </w:pPr>
+      <w:r>
+        <w:rPr>
+          <w:rFonts w:ascii="Arial Narrow" w:eastAsiaTheme="majorEastAsia" w:hAnsi="Arial Narrow" w:cstheme="majorBidi"/>
+          <w:bCs/>
+          <w:color w:val="000000"/>
+        </w:rPr>
+        <w:t xml:space="preserve">Guardado del resultado final en Memoria en su dirección $1, El resultado del algoritmo final se ubica en la dirección del </w:t>
+      </w:r>
+      <w:r>
+        <w:rPr>
+          <w:rFonts w:ascii="Arial Narrow" w:eastAsiaTheme="majorEastAsia" w:hAnsi="Arial Narrow" w:cstheme="majorBidi"/>
+          <w:bCs/>
+          <w:color w:val="000000"/>
+          <w:lang w:val="en-US"/>
+        </w:rPr>
+        <w:t>branch</w:t>
+      </w:r>
+      <w:r>
+        <w:rPr>
+          <w:rFonts w:ascii="Arial Narrow" w:eastAsiaTheme="majorEastAsia" w:hAnsi="Arial Narrow" w:cstheme="majorBidi"/>
+          <w:bCs/>
+          <w:color w:val="000000"/>
+        </w:rPr>
+        <w:t xml:space="preserve"> $4.</w:t>
+      </w:r>
       <w:r>
         <w:rPr>
           <w:rFonts w:ascii="Arial Narrow" w:hAnsi="Arial Narrow" w:cs="Arial"/>
@@ -14825,6 +17817,95 @@
     </w:lvl>
   </w:abstractNum>
   <w:abstractNum w:abstractNumId="1">
+    <w:nsid w:val="07481672"/>
+    <w:multiLevelType w:val="hybridMultilevel"/>
+    <w:tmpl w:val="89D063F0"/>
+    <w:lvl w:ilvl="0" w:tplc="080A000F">
+      <w:start w:val="1"/>
+      <w:numFmt w:val="decimal"/>
+      <w:lvlText w:val="%1."/>
+      <w:lvlJc w:val="left"/>
+      <w:pPr>
+        <w:ind w:left="720" w:hanging="360"/>
+      </w:pPr>
+    </w:lvl>
+    <w:lvl w:ilvl="1" w:tplc="080A0001">
+      <w:start w:val="1"/>
+      <w:numFmt w:val="bullet"/>
+      <w:lvlText w:val=""/>
+      <w:lvlJc w:val="left"/>
+      <w:pPr>
+        <w:ind w:left="1440" w:hanging="360"/>
+      </w:pPr>
+      <w:rPr>
+        <w:rFonts w:ascii="Symbol" w:hAnsi="Symbol" w:hint="default"/>
+      </w:rPr>
+    </w:lvl>
+    <w:lvl w:ilvl="2" w:tplc="080A001B" w:tentative="1">
+      <w:start w:val="1"/>
+      <w:numFmt w:val="lowerRoman"/>
+      <w:lvlText w:val="%3."/>
+      <w:lvlJc w:val="right"/>
+      <w:pPr>
+        <w:ind w:left="2160" w:hanging="180"/>
+      </w:pPr>
+    </w:lvl>
+    <w:lvl w:ilvl="3" w:tplc="080A000F" w:tentative="1">
+      <w:start w:val="1"/>
+      <w:numFmt w:val="decimal"/>
+      <w:lvlText w:val="%4."/>
+      <w:lvlJc w:val="left"/>
+      <w:pPr>
+        <w:ind w:left="2880" w:hanging="360"/>
+      </w:pPr>
+    </w:lvl>
+    <w:lvl w:ilvl="4" w:tplc="080A0019" w:tentative="1">
+      <w:start w:val="1"/>
+      <w:numFmt w:val="lowerLetter"/>
+      <w:lvlText w:val="%5."/>
+      <w:lvlJc w:val="left"/>
+      <w:pPr>
+        <w:ind w:left="3600" w:hanging="360"/>
+      </w:pPr>
+    </w:lvl>
+    <w:lvl w:ilvl="5" w:tplc="080A001B" w:tentative="1">
+      <w:start w:val="1"/>
+      <w:numFmt w:val="lowerRoman"/>
+      <w:lvlText w:val="%6."/>
+      <w:lvlJc w:val="right"/>
+      <w:pPr>
+        <w:ind w:left="4320" w:hanging="180"/>
+      </w:pPr>
+    </w:lvl>
+    <w:lvl w:ilvl="6" w:tplc="080A000F" w:tentative="1">
+      <w:start w:val="1"/>
+      <w:numFmt w:val="decimal"/>
+      <w:lvlText w:val="%7."/>
+      <w:lvlJc w:val="left"/>
+      <w:pPr>
+        <w:ind w:left="5040" w:hanging="360"/>
+      </w:pPr>
+    </w:lvl>
+    <w:lvl w:ilvl="7" w:tplc="080A0019" w:tentative="1">
+      <w:start w:val="1"/>
+      <w:numFmt w:val="lowerLetter"/>
+      <w:lvlText w:val="%8."/>
+      <w:lvlJc w:val="left"/>
+      <w:pPr>
+        <w:ind w:left="5760" w:hanging="360"/>
+      </w:pPr>
+    </w:lvl>
+    <w:lvl w:ilvl="8" w:tplc="080A001B" w:tentative="1">
+      <w:start w:val="1"/>
+      <w:numFmt w:val="lowerRoman"/>
+      <w:lvlText w:val="%9."/>
+      <w:lvlJc w:val="right"/>
+      <w:pPr>
+        <w:ind w:left="6480" w:hanging="180"/>
+      </w:pPr>
+    </w:lvl>
+  </w:abstractNum>
+  <w:abstractNum w:abstractNumId="2">
     <w:nsid w:val="0B8472B8"/>
     <w:multiLevelType w:val="hybridMultilevel"/>
     <w:tmpl w:val="8BACB608"/>
@@ -14937,7 +18018,7 @@
       </w:rPr>
     </w:lvl>
   </w:abstractNum>
-  <w:abstractNum w:abstractNumId="2">
+  <w:abstractNum w:abstractNumId="3">
     <w:nsid w:val="2DBC2F83"/>
     <w:multiLevelType w:val="hybridMultilevel"/>
     <w:tmpl w:val="F27ACC56"/>
@@ -15050,7 +18131,7 @@
       </w:rPr>
     </w:lvl>
   </w:abstractNum>
-  <w:abstractNum w:abstractNumId="3">
+  <w:abstractNum w:abstractNumId="4">
     <w:nsid w:val="43181FA6"/>
     <w:multiLevelType w:val="hybridMultilevel"/>
     <w:tmpl w:val="C878239E"/>
@@ -15163,7 +18244,7 @@
       </w:rPr>
     </w:lvl>
   </w:abstractNum>
-  <w:abstractNum w:abstractNumId="4">
+  <w:abstractNum w:abstractNumId="5">
     <w:nsid w:val="59E905F7"/>
     <w:multiLevelType w:val="multilevel"/>
     <w:tmpl w:val="1744E8E6"/>
@@ -15313,19 +18394,22 @@
     </w:lvl>
   </w:abstractNum>
   <w:num w:numId="1">
-    <w:abstractNumId w:val="2"/>
+    <w:abstractNumId w:val="3"/>
   </w:num>
   <w:num w:numId="2">
     <w:abstractNumId w:val="0"/>
   </w:num>
   <w:num w:numId="3">
-    <w:abstractNumId w:val="3"/>
+    <w:abstractNumId w:val="4"/>
   </w:num>
   <w:num w:numId="4">
-    <w:abstractNumId w:val="1"/>
+    <w:abstractNumId w:val="2"/>
   </w:num>
   <w:num w:numId="5">
-    <w:abstractNumId w:val="4"/>
+    <w:abstractNumId w:val="5"/>
+  </w:num>
+  <w:num w:numId="6">
+    <w:abstractNumId w:val="1"/>
   </w:num>
 </w:numbering>
 </file>
@@ -15982,6 +19066,366 @@
     <w:rPr>
       <w:color w:val="808080"/>
     </w:rPr>
+  </w:style>
+  <w:style w:type="table" w:styleId="Tablaconcuadrcula">
+    <w:name w:val="Table Grid"/>
+    <w:basedOn w:val="Tablanormal"/>
+    <w:uiPriority w:val="59"/>
+    <w:unhideWhenUsed/>
+    <w:rsid w:val="00492018"/>
+    <w:pPr>
+      <w:spacing w:after="0" w:line="240" w:lineRule="auto"/>
+    </w:pPr>
+    <w:tblPr>
+      <w:tblInd w:w="0" w:type="dxa"/>
+      <w:tblBorders>
+        <w:top w:val="single" w:sz="4" w:space="0" w:color="000000" w:themeColor="text1"/>
+        <w:left w:val="single" w:sz="4" w:space="0" w:color="000000" w:themeColor="text1"/>
+        <w:bottom w:val="single" w:sz="4" w:space="0" w:color="000000" w:themeColor="text1"/>
+        <w:right w:val="single" w:sz="4" w:space="0" w:color="000000" w:themeColor="text1"/>
+        <w:insideH w:val="single" w:sz="4" w:space="0" w:color="000000" w:themeColor="text1"/>
+        <w:insideV w:val="single" w:sz="4" w:space="0" w:color="000000" w:themeColor="text1"/>
+      </w:tblBorders>
+      <w:tblCellMar>
+        <w:top w:w="0" w:type="dxa"/>
+        <w:left w:w="108" w:type="dxa"/>
+        <w:bottom w:w="0" w:type="dxa"/>
+        <w:right w:w="108" w:type="dxa"/>
+      </w:tblCellMar>
+    </w:tblPr>
+  </w:style>
+  <w:style w:type="table" w:styleId="Cuadrculaclara-nfasis4">
+    <w:name w:val="Light Grid Accent 4"/>
+    <w:basedOn w:val="Tablanormal"/>
+    <w:uiPriority w:val="62"/>
+    <w:rsid w:val="00492018"/>
+    <w:pPr>
+      <w:spacing w:after="0" w:line="240" w:lineRule="auto"/>
+    </w:pPr>
+    <w:tblPr>
+      <w:tblStyleRowBandSize w:val="1"/>
+      <w:tblStyleColBandSize w:val="1"/>
+      <w:tblInd w:w="0" w:type="dxa"/>
+      <w:tblBorders>
+        <w:top w:val="single" w:sz="8" w:space="0" w:color="8064A2" w:themeColor="accent4"/>
+        <w:left w:val="single" w:sz="8" w:space="0" w:color="8064A2" w:themeColor="accent4"/>
+        <w:bottom w:val="single" w:sz="8" w:space="0" w:color="8064A2" w:themeColor="accent4"/>
+        <w:right w:val="single" w:sz="8" w:space="0" w:color="8064A2" w:themeColor="accent4"/>
+        <w:insideH w:val="single" w:sz="8" w:space="0" w:color="8064A2" w:themeColor="accent4"/>
+        <w:insideV w:val="single" w:sz="8" w:space="0" w:color="8064A2" w:themeColor="accent4"/>
+      </w:tblBorders>
+      <w:tblCellMar>
+        <w:top w:w="0" w:type="dxa"/>
+        <w:left w:w="108" w:type="dxa"/>
+        <w:bottom w:w="0" w:type="dxa"/>
+        <w:right w:w="108" w:type="dxa"/>
+      </w:tblCellMar>
+    </w:tblPr>
+    <w:tblStylePr w:type="firstRow">
+      <w:pPr>
+        <w:spacing w:before="0" w:after="0" w:line="240" w:lineRule="auto"/>
+      </w:pPr>
+      <w:rPr>
+        <w:rFonts w:asciiTheme="majorHAnsi" w:eastAsiaTheme="majorEastAsia" w:hAnsiTheme="majorHAnsi" w:cstheme="majorBidi"/>
+        <w:b/>
+        <w:bCs/>
+      </w:rPr>
+      <w:tblPr/>
+      <w:tcPr>
+        <w:tcBorders>
+          <w:top w:val="single" w:sz="8" w:space="0" w:color="8064A2" w:themeColor="accent4"/>
+          <w:left w:val="single" w:sz="8" w:space="0" w:color="8064A2" w:themeColor="accent4"/>
+          <w:bottom w:val="single" w:sz="18" w:space="0" w:color="8064A2" w:themeColor="accent4"/>
+          <w:right w:val="single" w:sz="8" w:space="0" w:color="8064A2" w:themeColor="accent4"/>
+          <w:insideH w:val="nil"/>
+          <w:insideV w:val="single" w:sz="8" w:space="0" w:color="8064A2" w:themeColor="accent4"/>
+        </w:tcBorders>
+      </w:tcPr>
+    </w:tblStylePr>
+    <w:tblStylePr w:type="lastRow">
+      <w:pPr>
+        <w:spacing w:before="0" w:after="0" w:line="240" w:lineRule="auto"/>
+      </w:pPr>
+      <w:rPr>
+        <w:rFonts w:asciiTheme="majorHAnsi" w:eastAsiaTheme="majorEastAsia" w:hAnsiTheme="majorHAnsi" w:cstheme="majorBidi"/>
+        <w:b/>
+        <w:bCs/>
+      </w:rPr>
+      <w:tblPr/>
+      <w:tcPr>
+        <w:tcBorders>
+          <w:top w:val="double" w:sz="6" w:space="0" w:color="8064A2" w:themeColor="accent4"/>
+          <w:left w:val="single" w:sz="8" w:space="0" w:color="8064A2" w:themeColor="accent4"/>
+          <w:bottom w:val="single" w:sz="8" w:space="0" w:color="8064A2" w:themeColor="accent4"/>
+          <w:right w:val="single" w:sz="8" w:space="0" w:color="8064A2" w:themeColor="accent4"/>
+          <w:insideH w:val="nil"/>
+          <w:insideV w:val="single" w:sz="8" w:space="0" w:color="8064A2" w:themeColor="accent4"/>
+        </w:tcBorders>
+      </w:tcPr>
+    </w:tblStylePr>
+    <w:tblStylePr w:type="firstCol">
+      <w:rPr>
+        <w:rFonts w:asciiTheme="majorHAnsi" w:eastAsiaTheme="majorEastAsia" w:hAnsiTheme="majorHAnsi" w:cstheme="majorBidi"/>
+        <w:b/>
+        <w:bCs/>
+      </w:rPr>
+    </w:tblStylePr>
+    <w:tblStylePr w:type="lastCol">
+      <w:rPr>
+        <w:rFonts w:asciiTheme="majorHAnsi" w:eastAsiaTheme="majorEastAsia" w:hAnsiTheme="majorHAnsi" w:cstheme="majorBidi"/>
+        <w:b/>
+        <w:bCs/>
+      </w:rPr>
+      <w:tblPr/>
+      <w:tcPr>
+        <w:tcBorders>
+          <w:top w:val="single" w:sz="8" w:space="0" w:color="8064A2" w:themeColor="accent4"/>
+          <w:left w:val="single" w:sz="8" w:space="0" w:color="8064A2" w:themeColor="accent4"/>
+          <w:bottom w:val="single" w:sz="8" w:space="0" w:color="8064A2" w:themeColor="accent4"/>
+          <w:right w:val="single" w:sz="8" w:space="0" w:color="8064A2" w:themeColor="accent4"/>
+        </w:tcBorders>
+      </w:tcPr>
+    </w:tblStylePr>
+    <w:tblStylePr w:type="band1Vert">
+      <w:tblPr/>
+      <w:tcPr>
+        <w:tcBorders>
+          <w:top w:val="single" w:sz="8" w:space="0" w:color="8064A2" w:themeColor="accent4"/>
+          <w:left w:val="single" w:sz="8" w:space="0" w:color="8064A2" w:themeColor="accent4"/>
+          <w:bottom w:val="single" w:sz="8" w:space="0" w:color="8064A2" w:themeColor="accent4"/>
+          <w:right w:val="single" w:sz="8" w:space="0" w:color="8064A2" w:themeColor="accent4"/>
+        </w:tcBorders>
+        <w:shd w:val="clear" w:color="auto" w:fill="DFD8E8" w:themeFill="accent4" w:themeFillTint="3F"/>
+      </w:tcPr>
+    </w:tblStylePr>
+    <w:tblStylePr w:type="band1Horz">
+      <w:tblPr/>
+      <w:tcPr>
+        <w:tcBorders>
+          <w:top w:val="single" w:sz="8" w:space="0" w:color="8064A2" w:themeColor="accent4"/>
+          <w:left w:val="single" w:sz="8" w:space="0" w:color="8064A2" w:themeColor="accent4"/>
+          <w:bottom w:val="single" w:sz="8" w:space="0" w:color="8064A2" w:themeColor="accent4"/>
+          <w:right w:val="single" w:sz="8" w:space="0" w:color="8064A2" w:themeColor="accent4"/>
+          <w:insideV w:val="single" w:sz="8" w:space="0" w:color="8064A2" w:themeColor="accent4"/>
+        </w:tcBorders>
+        <w:shd w:val="clear" w:color="auto" w:fill="DFD8E8" w:themeFill="accent4" w:themeFillTint="3F"/>
+      </w:tcPr>
+    </w:tblStylePr>
+    <w:tblStylePr w:type="band2Horz">
+      <w:tblPr/>
+      <w:tcPr>
+        <w:tcBorders>
+          <w:top w:val="single" w:sz="8" w:space="0" w:color="8064A2" w:themeColor="accent4"/>
+          <w:left w:val="single" w:sz="8" w:space="0" w:color="8064A2" w:themeColor="accent4"/>
+          <w:bottom w:val="single" w:sz="8" w:space="0" w:color="8064A2" w:themeColor="accent4"/>
+          <w:right w:val="single" w:sz="8" w:space="0" w:color="8064A2" w:themeColor="accent4"/>
+          <w:insideV w:val="single" w:sz="8" w:space="0" w:color="8064A2" w:themeColor="accent4"/>
+        </w:tcBorders>
+      </w:tcPr>
+    </w:tblStylePr>
+  </w:style>
+  <w:style w:type="table" w:styleId="Cuadrculamedia1-nfasis5">
+    <w:name w:val="Medium Grid 1 Accent 5"/>
+    <w:basedOn w:val="Tablanormal"/>
+    <w:uiPriority w:val="67"/>
+    <w:rsid w:val="00C953E1"/>
+    <w:pPr>
+      <w:spacing w:after="0" w:line="240" w:lineRule="auto"/>
+    </w:pPr>
+    <w:tblPr>
+      <w:tblStyleRowBandSize w:val="1"/>
+      <w:tblStyleColBandSize w:val="1"/>
+      <w:tblInd w:w="0" w:type="dxa"/>
+      <w:tblBorders>
+        <w:top w:val="single" w:sz="8" w:space="0" w:color="78C0D4" w:themeColor="accent5" w:themeTint="BF"/>
+        <w:left w:val="single" w:sz="8" w:space="0" w:color="78C0D4" w:themeColor="accent5" w:themeTint="BF"/>
+        <w:bottom w:val="single" w:sz="8" w:space="0" w:color="78C0D4" w:themeColor="accent5" w:themeTint="BF"/>
+        <w:right w:val="single" w:sz="8" w:space="0" w:color="78C0D4" w:themeColor="accent5" w:themeTint="BF"/>
+        <w:insideH w:val="single" w:sz="8" w:space="0" w:color="78C0D4" w:themeColor="accent5" w:themeTint="BF"/>
+        <w:insideV w:val="single" w:sz="8" w:space="0" w:color="78C0D4" w:themeColor="accent5" w:themeTint="BF"/>
+      </w:tblBorders>
+      <w:tblCellMar>
+        <w:top w:w="0" w:type="dxa"/>
+        <w:left w:w="108" w:type="dxa"/>
+        <w:bottom w:w="0" w:type="dxa"/>
+        <w:right w:w="108" w:type="dxa"/>
+      </w:tblCellMar>
+    </w:tblPr>
+    <w:tcPr>
+      <w:shd w:val="clear" w:color="auto" w:fill="D2EAF1" w:themeFill="accent5" w:themeFillTint="3F"/>
+    </w:tcPr>
+    <w:tblStylePr w:type="firstRow">
+      <w:rPr>
+        <w:b/>
+        <w:bCs/>
+      </w:rPr>
+    </w:tblStylePr>
+    <w:tblStylePr w:type="lastRow">
+      <w:rPr>
+        <w:b/>
+        <w:bCs/>
+      </w:rPr>
+      <w:tblPr/>
+      <w:tcPr>
+        <w:tcBorders>
+          <w:top w:val="single" w:sz="18" w:space="0" w:color="78C0D4" w:themeColor="accent5" w:themeTint="BF"/>
+        </w:tcBorders>
+      </w:tcPr>
+    </w:tblStylePr>
+    <w:tblStylePr w:type="firstCol">
+      <w:rPr>
+        <w:b/>
+        <w:bCs/>
+      </w:rPr>
+    </w:tblStylePr>
+    <w:tblStylePr w:type="lastCol">
+      <w:rPr>
+        <w:b/>
+        <w:bCs/>
+      </w:rPr>
+    </w:tblStylePr>
+    <w:tblStylePr w:type="band1Vert">
+      <w:tblPr/>
+      <w:tcPr>
+        <w:shd w:val="clear" w:color="auto" w:fill="A5D5E2" w:themeFill="accent5" w:themeFillTint="7F"/>
+      </w:tcPr>
+    </w:tblStylePr>
+    <w:tblStylePr w:type="band1Horz">
+      <w:tblPr/>
+      <w:tcPr>
+        <w:shd w:val="clear" w:color="auto" w:fill="A5D5E2" w:themeFill="accent5" w:themeFillTint="7F"/>
+      </w:tcPr>
+    </w:tblStylePr>
+  </w:style>
+  <w:style w:type="table" w:styleId="Cuadrculaclara-nfasis6">
+    <w:name w:val="Light Grid Accent 6"/>
+    <w:basedOn w:val="Tablanormal"/>
+    <w:uiPriority w:val="62"/>
+    <w:rsid w:val="00C953E1"/>
+    <w:pPr>
+      <w:spacing w:after="0" w:line="240" w:lineRule="auto"/>
+    </w:pPr>
+    <w:tblPr>
+      <w:tblStyleRowBandSize w:val="1"/>
+      <w:tblStyleColBandSize w:val="1"/>
+      <w:tblInd w:w="0" w:type="dxa"/>
+      <w:tblBorders>
+        <w:top w:val="single" w:sz="8" w:space="0" w:color="F79646" w:themeColor="accent6"/>
+        <w:left w:val="single" w:sz="8" w:space="0" w:color="F79646" w:themeColor="accent6"/>
+        <w:bottom w:val="single" w:sz="8" w:space="0" w:color="F79646" w:themeColor="accent6"/>
+        <w:right w:val="single" w:sz="8" w:space="0" w:color="F79646" w:themeColor="accent6"/>
+        <w:insideH w:val="single" w:sz="8" w:space="0" w:color="F79646" w:themeColor="accent6"/>
+        <w:insideV w:val="single" w:sz="8" w:space="0" w:color="F79646" w:themeColor="accent6"/>
+      </w:tblBorders>
+      <w:tblCellMar>
+        <w:top w:w="0" w:type="dxa"/>
+        <w:left w:w="108" w:type="dxa"/>
+        <w:bottom w:w="0" w:type="dxa"/>
+        <w:right w:w="108" w:type="dxa"/>
+      </w:tblCellMar>
+    </w:tblPr>
+    <w:tblStylePr w:type="firstRow">
+      <w:pPr>
+        <w:spacing w:before="0" w:after="0" w:line="240" w:lineRule="auto"/>
+      </w:pPr>
+      <w:rPr>
+        <w:rFonts w:asciiTheme="majorHAnsi" w:eastAsiaTheme="majorEastAsia" w:hAnsiTheme="majorHAnsi" w:cstheme="majorBidi"/>
+        <w:b/>
+        <w:bCs/>
+      </w:rPr>
+      <w:tblPr/>
+      <w:tcPr>
+        <w:tcBorders>
+          <w:top w:val="single" w:sz="8" w:space="0" w:color="F79646" w:themeColor="accent6"/>
+          <w:left w:val="single" w:sz="8" w:space="0" w:color="F79646" w:themeColor="accent6"/>
+          <w:bottom w:val="single" w:sz="18" w:space="0" w:color="F79646" w:themeColor="accent6"/>
+          <w:right w:val="single" w:sz="8" w:space="0" w:color="F79646" w:themeColor="accent6"/>
+          <w:insideH w:val="nil"/>
+          <w:insideV w:val="single" w:sz="8" w:space="0" w:color="F79646" w:themeColor="accent6"/>
+        </w:tcBorders>
+      </w:tcPr>
+    </w:tblStylePr>
+    <w:tblStylePr w:type="lastRow">
+      <w:pPr>
+        <w:spacing w:before="0" w:after="0" w:line="240" w:lineRule="auto"/>
+      </w:pPr>
+      <w:rPr>
+        <w:rFonts w:asciiTheme="majorHAnsi" w:eastAsiaTheme="majorEastAsia" w:hAnsiTheme="majorHAnsi" w:cstheme="majorBidi"/>
+        <w:b/>
+        <w:bCs/>
+      </w:rPr>
+      <w:tblPr/>
+      <w:tcPr>
+        <w:tcBorders>
+          <w:top w:val="double" w:sz="6" w:space="0" w:color="F79646" w:themeColor="accent6"/>
+          <w:left w:val="single" w:sz="8" w:space="0" w:color="F79646" w:themeColor="accent6"/>
+          <w:bottom w:val="single" w:sz="8" w:space="0" w:color="F79646" w:themeColor="accent6"/>
+          <w:right w:val="single" w:sz="8" w:space="0" w:color="F79646" w:themeColor="accent6"/>
+          <w:insideH w:val="nil"/>
+          <w:insideV w:val="single" w:sz="8" w:space="0" w:color="F79646" w:themeColor="accent6"/>
+        </w:tcBorders>
+      </w:tcPr>
+    </w:tblStylePr>
+    <w:tblStylePr w:type="firstCol">
+      <w:rPr>
+        <w:rFonts w:asciiTheme="majorHAnsi" w:eastAsiaTheme="majorEastAsia" w:hAnsiTheme="majorHAnsi" w:cstheme="majorBidi"/>
+        <w:b/>
+        <w:bCs/>
+      </w:rPr>
+    </w:tblStylePr>
+    <w:tblStylePr w:type="lastCol">
+      <w:rPr>
+        <w:rFonts w:asciiTheme="majorHAnsi" w:eastAsiaTheme="majorEastAsia" w:hAnsiTheme="majorHAnsi" w:cstheme="majorBidi"/>
+        <w:b/>
+        <w:bCs/>
+      </w:rPr>
+      <w:tblPr/>
+      <w:tcPr>
+        <w:tcBorders>
+          <w:top w:val="single" w:sz="8" w:space="0" w:color="F79646" w:themeColor="accent6"/>
+          <w:left w:val="single" w:sz="8" w:space="0" w:color="F79646" w:themeColor="accent6"/>
+          <w:bottom w:val="single" w:sz="8" w:space="0" w:color="F79646" w:themeColor="accent6"/>
+          <w:right w:val="single" w:sz="8" w:space="0" w:color="F79646" w:themeColor="accent6"/>
+        </w:tcBorders>
+      </w:tcPr>
+    </w:tblStylePr>
+    <w:tblStylePr w:type="band1Vert">
+      <w:tblPr/>
+      <w:tcPr>
+        <w:tcBorders>
+          <w:top w:val="single" w:sz="8" w:space="0" w:color="F79646" w:themeColor="accent6"/>
+          <w:left w:val="single" w:sz="8" w:space="0" w:color="F79646" w:themeColor="accent6"/>
+          <w:bottom w:val="single" w:sz="8" w:space="0" w:color="F79646" w:themeColor="accent6"/>
+          <w:right w:val="single" w:sz="8" w:space="0" w:color="F79646" w:themeColor="accent6"/>
+        </w:tcBorders>
+        <w:shd w:val="clear" w:color="auto" w:fill="FDE4D0" w:themeFill="accent6" w:themeFillTint="3F"/>
+      </w:tcPr>
+    </w:tblStylePr>
+    <w:tblStylePr w:type="band1Horz">
+      <w:tblPr/>
+      <w:tcPr>
+        <w:tcBorders>
+          <w:top w:val="single" w:sz="8" w:space="0" w:color="F79646" w:themeColor="accent6"/>
+          <w:left w:val="single" w:sz="8" w:space="0" w:color="F79646" w:themeColor="accent6"/>
+          <w:bottom w:val="single" w:sz="8" w:space="0" w:color="F79646" w:themeColor="accent6"/>
+          <w:right w:val="single" w:sz="8" w:space="0" w:color="F79646" w:themeColor="accent6"/>
+          <w:insideV w:val="single" w:sz="8" w:space="0" w:color="F79646" w:themeColor="accent6"/>
+        </w:tcBorders>
+        <w:shd w:val="clear" w:color="auto" w:fill="FDE4D0" w:themeFill="accent6" w:themeFillTint="3F"/>
+      </w:tcPr>
+    </w:tblStylePr>
+    <w:tblStylePr w:type="band2Horz">
+      <w:tblPr/>
+      <w:tcPr>
+        <w:tcBorders>
+          <w:top w:val="single" w:sz="8" w:space="0" w:color="F79646" w:themeColor="accent6"/>
+          <w:left w:val="single" w:sz="8" w:space="0" w:color="F79646" w:themeColor="accent6"/>
+          <w:bottom w:val="single" w:sz="8" w:space="0" w:color="F79646" w:themeColor="accent6"/>
+          <w:right w:val="single" w:sz="8" w:space="0" w:color="F79646" w:themeColor="accent6"/>
+          <w:insideV w:val="single" w:sz="8" w:space="0" w:color="F79646" w:themeColor="accent6"/>
+        </w:tcBorders>
+      </w:tcPr>
+    </w:tblStylePr>
   </w:style>
 </w:styles>
 </file>
@@ -16274,7 +19718,7 @@
 </file>
 
 <file path=customXml/itemProps1.xml><?xml version="1.0" encoding="utf-8"?>
-<ds:datastoreItem xmlns:ds="http://schemas.openxmlformats.org/officeDocument/2006/customXml" ds:itemID="{9C0A3125-ACEE-4BAF-9D46-C8350098C9C5}">
+<ds:datastoreItem xmlns:ds="http://schemas.openxmlformats.org/officeDocument/2006/customXml" ds:itemID="{B3D3A7BC-A292-47C1-8898-3306D1C5C761}">
   <ds:schemaRefs>
     <ds:schemaRef ds:uri="http://schemas.openxmlformats.org/officeDocument/2006/bibliography"/>
   </ds:schemaRefs>

</xml_diff>